<commit_message>
fix model diagram, update englelibrary doc and new DTO diagram
</commit_message>
<xml_diff>
--- a/doc/EagleLibrary.docx
+++ b/doc/EagleLibrary.docx
@@ -1760,28 +1760,271 @@
           <w:szCs w:val="22"/>
           <w:lang w:val="it-IT"/>
         </w:rPr>
-        <w:t>Successivamente l’utente potrà cercare, scaricare e caricare nel sistema le opere.</w:t>
-      </w:r>
-    </w:p>
-    <w:p>
-      <w:pPr>
-        <w:pStyle w:val="6"/>
-        <w:numPr>
-          <w:ilvl w:val="0"/>
-          <w:numId w:val="0"/>
-        </w:numPr>
-        <w:contextualSpacing/>
-        <w:rPr>
-          <w:rFonts w:hint="default"/>
-          <w:b w:val="0"/>
-          <w:bCs w:val="0"/>
-          <w:sz w:val="22"/>
-          <w:szCs w:val="22"/>
-          <w:lang w:val="it-IT"/>
-        </w:rPr>
-      </w:pPr>
-      <w:bookmarkStart w:id="0" w:name="_GoBack"/>
-      <w:bookmarkEnd w:id="0"/>
+        <w:t>Successivamente l’utente potrà cercare, consultare, scaricare e caricare nel sistema le opere.</w:t>
+      </w:r>
+    </w:p>
+    <w:p>
+      <w:pPr>
+        <w:pStyle w:val="6"/>
+        <w:numPr>
+          <w:ilvl w:val="0"/>
+          <w:numId w:val="0"/>
+        </w:numPr>
+        <w:contextualSpacing/>
+        <w:rPr>
+          <w:rFonts w:hint="default"/>
+          <w:b w:val="0"/>
+          <w:bCs w:val="0"/>
+          <w:sz w:val="22"/>
+          <w:szCs w:val="22"/>
+          <w:lang w:val="it-IT"/>
+        </w:rPr>
+      </w:pPr>
+    </w:p>
+    <w:p>
+      <w:pPr>
+        <w:pStyle w:val="6"/>
+        <w:numPr>
+          <w:ilvl w:val="0"/>
+          <w:numId w:val="0"/>
+        </w:numPr>
+        <w:contextualSpacing/>
+        <w:rPr>
+          <w:rFonts w:hint="default"/>
+          <w:b w:val="0"/>
+          <w:bCs w:val="0"/>
+          <w:sz w:val="22"/>
+          <w:szCs w:val="22"/>
+          <w:lang w:val="it-IT"/>
+        </w:rPr>
+      </w:pPr>
+    </w:p>
+    <w:p>
+      <w:pPr>
+        <w:pStyle w:val="6"/>
+        <w:numPr>
+          <w:ilvl w:val="0"/>
+          <w:numId w:val="0"/>
+        </w:numPr>
+        <w:contextualSpacing/>
+        <w:rPr>
+          <w:rFonts w:hint="default"/>
+          <w:b w:val="0"/>
+          <w:bCs w:val="0"/>
+          <w:sz w:val="22"/>
+          <w:szCs w:val="22"/>
+          <w:lang w:val="it-IT"/>
+        </w:rPr>
+      </w:pPr>
+      <w:r>
+        <w:rPr>
+          <w:rFonts w:hint="default"/>
+          <w:b w:val="0"/>
+          <w:bCs w:val="0"/>
+          <w:sz w:val="22"/>
+          <w:szCs w:val="22"/>
+          <w:lang w:val="it-IT"/>
+        </w:rPr>
+        <w:drawing>
+          <wp:inline distT="0" distB="0" distL="114300" distR="114300">
+            <wp:extent cx="5269865" cy="3051810"/>
+            <wp:effectExtent l="0" t="0" r="3175" b="11430"/>
+            <wp:docPr id="4" name="Picture 4" descr="Upload LiteralWork"/>
+            <wp:cNvGraphicFramePr>
+              <a:graphicFrameLocks xmlns:a="http://schemas.openxmlformats.org/drawingml/2006/main" noChangeAspect="1"/>
+            </wp:cNvGraphicFramePr>
+            <a:graphic xmlns:a="http://schemas.openxmlformats.org/drawingml/2006/main">
+              <a:graphicData uri="http://schemas.openxmlformats.org/drawingml/2006/picture">
+                <pic:pic xmlns:pic="http://schemas.openxmlformats.org/drawingml/2006/picture">
+                  <pic:nvPicPr>
+                    <pic:cNvPr id="4" name="Picture 4" descr="Upload LiteralWork"/>
+                    <pic:cNvPicPr>
+                      <a:picLocks noChangeAspect="1"/>
+                    </pic:cNvPicPr>
+                  </pic:nvPicPr>
+                  <pic:blipFill>
+                    <a:blip r:embed="rId7"/>
+                    <a:stretch>
+                      <a:fillRect/>
+                    </a:stretch>
+                  </pic:blipFill>
+                  <pic:spPr>
+                    <a:xfrm>
+                      <a:off x="0" y="0"/>
+                      <a:ext cx="5269865" cy="3051810"/>
+                    </a:xfrm>
+                    <a:prstGeom prst="rect">
+                      <a:avLst/>
+                    </a:prstGeom>
+                  </pic:spPr>
+                </pic:pic>
+              </a:graphicData>
+            </a:graphic>
+          </wp:inline>
+        </w:drawing>
+      </w:r>
+    </w:p>
+    <w:p>
+      <w:pPr>
+        <w:pStyle w:val="6"/>
+        <w:numPr>
+          <w:ilvl w:val="0"/>
+          <w:numId w:val="0"/>
+        </w:numPr>
+        <w:contextualSpacing/>
+        <w:rPr>
+          <w:rFonts w:hint="default"/>
+          <w:b w:val="0"/>
+          <w:bCs w:val="0"/>
+          <w:sz w:val="22"/>
+          <w:szCs w:val="22"/>
+          <w:lang w:val="it-IT"/>
+        </w:rPr>
+      </w:pPr>
+    </w:p>
+    <w:p>
+      <w:pPr>
+        <w:pStyle w:val="6"/>
+        <w:numPr>
+          <w:ilvl w:val="0"/>
+          <w:numId w:val="0"/>
+        </w:numPr>
+        <w:contextualSpacing/>
+        <w:rPr>
+          <w:rFonts w:hint="default"/>
+          <w:b w:val="0"/>
+          <w:bCs w:val="0"/>
+          <w:sz w:val="22"/>
+          <w:szCs w:val="22"/>
+          <w:lang w:val="it-IT"/>
+        </w:rPr>
+      </w:pPr>
+    </w:p>
+    <w:p>
+      <w:pPr>
+        <w:pStyle w:val="6"/>
+        <w:numPr>
+          <w:ilvl w:val="0"/>
+          <w:numId w:val="0"/>
+        </w:numPr>
+        <w:contextualSpacing/>
+        <w:rPr>
+          <w:rFonts w:hint="default"/>
+          <w:b w:val="0"/>
+          <w:bCs w:val="0"/>
+          <w:sz w:val="22"/>
+          <w:szCs w:val="22"/>
+          <w:lang w:val="it-IT"/>
+        </w:rPr>
+      </w:pPr>
+    </w:p>
+    <w:p>
+      <w:pPr>
+        <w:pStyle w:val="6"/>
+        <w:numPr>
+          <w:ilvl w:val="0"/>
+          <w:numId w:val="0"/>
+        </w:numPr>
+        <w:contextualSpacing/>
+        <w:rPr>
+          <w:rFonts w:hint="default"/>
+          <w:b w:val="0"/>
+          <w:bCs w:val="0"/>
+          <w:sz w:val="22"/>
+          <w:szCs w:val="22"/>
+          <w:lang w:val="it-IT"/>
+        </w:rPr>
+      </w:pPr>
+    </w:p>
+    <w:p>
+      <w:pPr>
+        <w:pStyle w:val="6"/>
+        <w:numPr>
+          <w:ilvl w:val="0"/>
+          <w:numId w:val="0"/>
+        </w:numPr>
+        <w:contextualSpacing/>
+        <w:rPr>
+          <w:rFonts w:hint="default"/>
+          <w:b w:val="0"/>
+          <w:bCs w:val="0"/>
+          <w:sz w:val="22"/>
+          <w:szCs w:val="22"/>
+          <w:lang w:val="it-IT"/>
+        </w:rPr>
+      </w:pPr>
+    </w:p>
+    <w:p>
+      <w:pPr>
+        <w:pStyle w:val="6"/>
+        <w:numPr>
+          <w:ilvl w:val="0"/>
+          <w:numId w:val="0"/>
+        </w:numPr>
+        <w:contextualSpacing/>
+        <w:rPr>
+          <w:rFonts w:hint="default"/>
+          <w:b w:val="0"/>
+          <w:bCs w:val="0"/>
+          <w:sz w:val="22"/>
+          <w:szCs w:val="22"/>
+          <w:lang w:val="it-IT"/>
+        </w:rPr>
+      </w:pPr>
+    </w:p>
+    <w:p>
+      <w:pPr>
+        <w:pStyle w:val="6"/>
+        <w:numPr>
+          <w:ilvl w:val="0"/>
+          <w:numId w:val="0"/>
+        </w:numPr>
+        <w:contextualSpacing/>
+        <w:rPr>
+          <w:rFonts w:hint="default"/>
+          <w:b w:val="0"/>
+          <w:bCs w:val="0"/>
+          <w:sz w:val="22"/>
+          <w:szCs w:val="22"/>
+          <w:lang w:val="it-IT"/>
+        </w:rPr>
+      </w:pPr>
+    </w:p>
+    <w:p>
+      <w:pPr>
+        <w:pStyle w:val="6"/>
+        <w:numPr>
+          <w:ilvl w:val="0"/>
+          <w:numId w:val="0"/>
+        </w:numPr>
+        <w:contextualSpacing/>
+        <w:rPr>
+          <w:rFonts w:hint="default"/>
+          <w:b w:val="0"/>
+          <w:bCs w:val="0"/>
+          <w:sz w:val="22"/>
+          <w:szCs w:val="22"/>
+          <w:lang w:val="it-IT"/>
+        </w:rPr>
+      </w:pPr>
+    </w:p>
+    <w:p>
+      <w:pPr>
+        <w:pStyle w:val="6"/>
+        <w:numPr>
+          <w:ilvl w:val="0"/>
+          <w:numId w:val="0"/>
+        </w:numPr>
+        <w:contextualSpacing/>
+        <w:rPr>
+          <w:rFonts w:hint="default"/>
+          <w:b w:val="0"/>
+          <w:bCs w:val="0"/>
+          <w:sz w:val="22"/>
+          <w:szCs w:val="22"/>
+          <w:lang w:val="it-IT"/>
+        </w:rPr>
+      </w:pPr>
     </w:p>
     <w:p>
       <w:pPr>
@@ -1845,7 +2088,7 @@
                     </pic:cNvPicPr>
                   </pic:nvPicPr>
                   <pic:blipFill>
-                    <a:blip r:embed="rId7"/>
+                    <a:blip r:embed="rId8"/>
                     <a:stretch>
                       <a:fillRect/>
                     </a:stretch>
@@ -1865,6 +2108,2570 @@
           </wp:inline>
         </w:drawing>
       </w:r>
+    </w:p>
+    <w:p>
+      <w:pPr>
+        <w:pStyle w:val="6"/>
+        <w:numPr>
+          <w:ilvl w:val="0"/>
+          <w:numId w:val="0"/>
+        </w:numPr>
+        <w:contextualSpacing/>
+        <w:rPr>
+          <w:rFonts w:hint="default"/>
+          <w:b w:val="0"/>
+          <w:bCs w:val="0"/>
+          <w:sz w:val="22"/>
+          <w:szCs w:val="22"/>
+          <w:lang w:val="it-IT"/>
+        </w:rPr>
+      </w:pPr>
+    </w:p>
+    <w:p>
+      <w:pPr>
+        <w:pStyle w:val="6"/>
+        <w:numPr>
+          <w:ilvl w:val="0"/>
+          <w:numId w:val="0"/>
+        </w:numPr>
+        <w:contextualSpacing/>
+        <w:rPr>
+          <w:rFonts w:hint="default"/>
+          <w:b w:val="0"/>
+          <w:bCs w:val="0"/>
+          <w:sz w:val="22"/>
+          <w:szCs w:val="22"/>
+          <w:lang w:val="it-IT"/>
+        </w:rPr>
+      </w:pPr>
+      <w:r>
+        <w:rPr>
+          <w:rFonts w:hint="default"/>
+          <w:b w:val="0"/>
+          <w:bCs w:val="0"/>
+          <w:sz w:val="22"/>
+          <w:szCs w:val="22"/>
+          <w:lang w:val="it-IT"/>
+        </w:rPr>
+        <w:t>Un’altra funzionalità principale di EagleLibrary è la possibilità di gestire un sistema di trascrizione delle opere in formato digitale. Di seguito i casi d’uso per come diventare trascrittore e come eseguire una trascrittura.</w:t>
+      </w:r>
+    </w:p>
+    <w:p>
+      <w:pPr>
+        <w:pStyle w:val="6"/>
+        <w:numPr>
+          <w:ilvl w:val="0"/>
+          <w:numId w:val="0"/>
+        </w:numPr>
+        <w:contextualSpacing/>
+        <w:rPr>
+          <w:rFonts w:hint="default"/>
+          <w:b w:val="0"/>
+          <w:bCs w:val="0"/>
+          <w:sz w:val="22"/>
+          <w:szCs w:val="22"/>
+          <w:lang w:val="it-IT"/>
+        </w:rPr>
+      </w:pPr>
+    </w:p>
+    <w:p>
+      <w:pPr>
+        <w:pStyle w:val="6"/>
+        <w:numPr>
+          <w:ilvl w:val="0"/>
+          <w:numId w:val="0"/>
+        </w:numPr>
+        <w:contextualSpacing/>
+        <w:rPr>
+          <w:rFonts w:hint="default"/>
+          <w:b w:val="0"/>
+          <w:bCs w:val="0"/>
+          <w:sz w:val="22"/>
+          <w:szCs w:val="22"/>
+          <w:lang w:val="it-IT"/>
+        </w:rPr>
+      </w:pPr>
+    </w:p>
+    <w:p>
+      <w:pPr>
+        <w:pStyle w:val="6"/>
+        <w:numPr>
+          <w:ilvl w:val="0"/>
+          <w:numId w:val="0"/>
+        </w:numPr>
+        <w:contextualSpacing/>
+        <w:rPr>
+          <w:rFonts w:hint="default"/>
+          <w:b w:val="0"/>
+          <w:bCs w:val="0"/>
+          <w:sz w:val="22"/>
+          <w:szCs w:val="22"/>
+          <w:lang w:val="it-IT"/>
+        </w:rPr>
+      </w:pPr>
+      <w:r>
+        <w:rPr>
+          <w:rFonts w:hint="default"/>
+          <w:b w:val="0"/>
+          <w:bCs w:val="0"/>
+          <w:sz w:val="22"/>
+          <w:szCs w:val="22"/>
+          <w:lang w:val="it-IT"/>
+        </w:rPr>
+        <w:drawing>
+          <wp:inline distT="0" distB="0" distL="114300" distR="114300">
+            <wp:extent cx="5270500" cy="3613150"/>
+            <wp:effectExtent l="0" t="0" r="2540" b="13970"/>
+            <wp:docPr id="5" name="Picture 5" descr="Use Case How To Become Transcriber"/>
+            <wp:cNvGraphicFramePr>
+              <a:graphicFrameLocks xmlns:a="http://schemas.openxmlformats.org/drawingml/2006/main" noChangeAspect="1"/>
+            </wp:cNvGraphicFramePr>
+            <a:graphic xmlns:a="http://schemas.openxmlformats.org/drawingml/2006/main">
+              <a:graphicData uri="http://schemas.openxmlformats.org/drawingml/2006/picture">
+                <pic:pic xmlns:pic="http://schemas.openxmlformats.org/drawingml/2006/picture">
+                  <pic:nvPicPr>
+                    <pic:cNvPr id="5" name="Picture 5" descr="Use Case How To Become Transcriber"/>
+                    <pic:cNvPicPr>
+                      <a:picLocks noChangeAspect="1"/>
+                    </pic:cNvPicPr>
+                  </pic:nvPicPr>
+                  <pic:blipFill>
+                    <a:blip r:embed="rId9"/>
+                    <a:stretch>
+                      <a:fillRect/>
+                    </a:stretch>
+                  </pic:blipFill>
+                  <pic:spPr>
+                    <a:xfrm>
+                      <a:off x="0" y="0"/>
+                      <a:ext cx="5270500" cy="3613150"/>
+                    </a:xfrm>
+                    <a:prstGeom prst="rect">
+                      <a:avLst/>
+                    </a:prstGeom>
+                  </pic:spPr>
+                </pic:pic>
+              </a:graphicData>
+            </a:graphic>
+          </wp:inline>
+        </w:drawing>
+      </w:r>
+    </w:p>
+    <w:p>
+      <w:pPr>
+        <w:pStyle w:val="6"/>
+        <w:numPr>
+          <w:ilvl w:val="0"/>
+          <w:numId w:val="0"/>
+        </w:numPr>
+        <w:contextualSpacing/>
+        <w:rPr>
+          <w:rFonts w:hint="default"/>
+          <w:b w:val="0"/>
+          <w:bCs w:val="0"/>
+          <w:sz w:val="22"/>
+          <w:szCs w:val="22"/>
+          <w:lang w:val="it-IT"/>
+        </w:rPr>
+      </w:pPr>
+    </w:p>
+    <w:p>
+      <w:pPr>
+        <w:pStyle w:val="6"/>
+        <w:numPr>
+          <w:ilvl w:val="0"/>
+          <w:numId w:val="0"/>
+        </w:numPr>
+        <w:contextualSpacing/>
+        <w:rPr>
+          <w:rFonts w:hint="default"/>
+          <w:b w:val="0"/>
+          <w:bCs w:val="0"/>
+          <w:sz w:val="22"/>
+          <w:szCs w:val="22"/>
+          <w:lang w:val="it-IT"/>
+        </w:rPr>
+      </w:pPr>
+    </w:p>
+    <w:p>
+      <w:pPr>
+        <w:pStyle w:val="6"/>
+        <w:numPr>
+          <w:ilvl w:val="0"/>
+          <w:numId w:val="0"/>
+        </w:numPr>
+        <w:contextualSpacing/>
+        <w:rPr>
+          <w:rFonts w:hint="default"/>
+          <w:b w:val="0"/>
+          <w:bCs w:val="0"/>
+          <w:sz w:val="22"/>
+          <w:szCs w:val="22"/>
+          <w:lang w:val="it-IT"/>
+        </w:rPr>
+      </w:pPr>
+    </w:p>
+    <w:p>
+      <w:pPr>
+        <w:pStyle w:val="6"/>
+        <w:numPr>
+          <w:ilvl w:val="0"/>
+          <w:numId w:val="0"/>
+        </w:numPr>
+        <w:contextualSpacing/>
+        <w:rPr>
+          <w:rFonts w:hint="default"/>
+          <w:b w:val="0"/>
+          <w:bCs w:val="0"/>
+          <w:sz w:val="22"/>
+          <w:szCs w:val="22"/>
+          <w:lang w:val="it-IT"/>
+        </w:rPr>
+      </w:pPr>
+    </w:p>
+    <w:p>
+      <w:pPr>
+        <w:pStyle w:val="6"/>
+        <w:numPr>
+          <w:ilvl w:val="0"/>
+          <w:numId w:val="0"/>
+        </w:numPr>
+        <w:contextualSpacing/>
+        <w:rPr>
+          <w:rFonts w:hint="default"/>
+          <w:b w:val="0"/>
+          <w:bCs w:val="0"/>
+          <w:sz w:val="22"/>
+          <w:szCs w:val="22"/>
+          <w:lang w:val="it-IT"/>
+        </w:rPr>
+      </w:pPr>
+    </w:p>
+    <w:p>
+      <w:pPr>
+        <w:pStyle w:val="6"/>
+        <w:numPr>
+          <w:ilvl w:val="0"/>
+          <w:numId w:val="0"/>
+        </w:numPr>
+        <w:contextualSpacing/>
+        <w:rPr>
+          <w:rFonts w:hint="default"/>
+          <w:b w:val="0"/>
+          <w:bCs w:val="0"/>
+          <w:sz w:val="22"/>
+          <w:szCs w:val="22"/>
+          <w:lang w:val="it-IT"/>
+        </w:rPr>
+      </w:pPr>
+    </w:p>
+    <w:p>
+      <w:pPr>
+        <w:pStyle w:val="6"/>
+        <w:numPr>
+          <w:ilvl w:val="0"/>
+          <w:numId w:val="0"/>
+        </w:numPr>
+        <w:contextualSpacing/>
+        <w:rPr>
+          <w:rFonts w:hint="default"/>
+          <w:b w:val="0"/>
+          <w:bCs w:val="0"/>
+          <w:sz w:val="22"/>
+          <w:szCs w:val="22"/>
+          <w:lang w:val="it-IT"/>
+        </w:rPr>
+      </w:pPr>
+    </w:p>
+    <w:p>
+      <w:pPr>
+        <w:pStyle w:val="6"/>
+        <w:numPr>
+          <w:ilvl w:val="0"/>
+          <w:numId w:val="0"/>
+        </w:numPr>
+        <w:contextualSpacing/>
+        <w:rPr>
+          <w:rFonts w:hint="default"/>
+          <w:b w:val="0"/>
+          <w:bCs w:val="0"/>
+          <w:sz w:val="22"/>
+          <w:szCs w:val="22"/>
+          <w:lang w:val="it-IT"/>
+        </w:rPr>
+      </w:pPr>
+      <w:r>
+        <w:rPr>
+          <w:rFonts w:hint="default"/>
+          <w:b w:val="0"/>
+          <w:bCs w:val="0"/>
+          <w:sz w:val="22"/>
+          <w:szCs w:val="22"/>
+          <w:lang w:val="it-IT"/>
+        </w:rPr>
+        <w:drawing>
+          <wp:inline distT="0" distB="0" distL="114300" distR="114300">
+            <wp:extent cx="5272405" cy="2564765"/>
+            <wp:effectExtent l="0" t="0" r="635" b="10795"/>
+            <wp:docPr id="6" name="Picture 6" descr="Use case Transcript LiteralWork"/>
+            <wp:cNvGraphicFramePr>
+              <a:graphicFrameLocks xmlns:a="http://schemas.openxmlformats.org/drawingml/2006/main" noChangeAspect="1"/>
+            </wp:cNvGraphicFramePr>
+            <a:graphic xmlns:a="http://schemas.openxmlformats.org/drawingml/2006/main">
+              <a:graphicData uri="http://schemas.openxmlformats.org/drawingml/2006/picture">
+                <pic:pic xmlns:pic="http://schemas.openxmlformats.org/drawingml/2006/picture">
+                  <pic:nvPicPr>
+                    <pic:cNvPr id="6" name="Picture 6" descr="Use case Transcript LiteralWork"/>
+                    <pic:cNvPicPr>
+                      <a:picLocks noChangeAspect="1"/>
+                    </pic:cNvPicPr>
+                  </pic:nvPicPr>
+                  <pic:blipFill>
+                    <a:blip r:embed="rId10"/>
+                    <a:stretch>
+                      <a:fillRect/>
+                    </a:stretch>
+                  </pic:blipFill>
+                  <pic:spPr>
+                    <a:xfrm>
+                      <a:off x="0" y="0"/>
+                      <a:ext cx="5272405" cy="2564765"/>
+                    </a:xfrm>
+                    <a:prstGeom prst="rect">
+                      <a:avLst/>
+                    </a:prstGeom>
+                  </pic:spPr>
+                </pic:pic>
+              </a:graphicData>
+            </a:graphic>
+          </wp:inline>
+        </w:drawing>
+      </w:r>
+    </w:p>
+    <w:p>
+      <w:pPr>
+        <w:pStyle w:val="6"/>
+        <w:numPr>
+          <w:ilvl w:val="0"/>
+          <w:numId w:val="0"/>
+        </w:numPr>
+        <w:contextualSpacing/>
+        <w:rPr>
+          <w:rFonts w:hint="default"/>
+          <w:b w:val="0"/>
+          <w:bCs w:val="0"/>
+          <w:sz w:val="22"/>
+          <w:szCs w:val="22"/>
+          <w:lang w:val="it-IT"/>
+        </w:rPr>
+      </w:pPr>
+    </w:p>
+    <w:p>
+      <w:pPr>
+        <w:pStyle w:val="6"/>
+        <w:numPr>
+          <w:ilvl w:val="0"/>
+          <w:numId w:val="0"/>
+        </w:numPr>
+        <w:contextualSpacing/>
+        <w:rPr>
+          <w:rFonts w:hint="default"/>
+          <w:b w:val="0"/>
+          <w:bCs w:val="0"/>
+          <w:sz w:val="22"/>
+          <w:szCs w:val="22"/>
+          <w:lang w:val="it-IT"/>
+        </w:rPr>
+      </w:pPr>
+    </w:p>
+    <w:p>
+      <w:pPr>
+        <w:pStyle w:val="6"/>
+        <w:numPr>
+          <w:ilvl w:val="1"/>
+          <w:numId w:val="1"/>
+        </w:numPr>
+        <w:ind w:left="0" w:leftChars="0" w:firstLine="0" w:firstLineChars="0"/>
+        <w:contextualSpacing/>
+        <w:rPr>
+          <w:rFonts w:hint="default"/>
+          <w:b/>
+          <w:bCs/>
+          <w:sz w:val="28"/>
+          <w:szCs w:val="28"/>
+          <w:lang w:val="it-IT"/>
+        </w:rPr>
+      </w:pPr>
+      <w:r>
+        <w:rPr>
+          <w:rFonts w:hint="default"/>
+          <w:b/>
+          <w:bCs/>
+          <w:sz w:val="28"/>
+          <w:szCs w:val="28"/>
+          <w:lang w:val="it-IT"/>
+        </w:rPr>
+        <w:t>MODELLI DI DOMINIO</w:t>
+      </w:r>
+    </w:p>
+    <w:p>
+      <w:pPr>
+        <w:pStyle w:val="6"/>
+        <w:numPr>
+          <w:numId w:val="0"/>
+        </w:numPr>
+        <w:contextualSpacing/>
+        <w:rPr>
+          <w:rFonts w:hint="default"/>
+          <w:b/>
+          <w:bCs/>
+          <w:sz w:val="28"/>
+          <w:szCs w:val="28"/>
+          <w:lang w:val="it-IT"/>
+        </w:rPr>
+      </w:pPr>
+    </w:p>
+    <w:p>
+      <w:pPr>
+        <w:pStyle w:val="6"/>
+        <w:numPr>
+          <w:numId w:val="0"/>
+        </w:numPr>
+        <w:contextualSpacing/>
+        <w:rPr>
+          <w:rFonts w:hint="default"/>
+          <w:b w:val="0"/>
+          <w:bCs w:val="0"/>
+          <w:sz w:val="22"/>
+          <w:szCs w:val="22"/>
+          <w:lang w:val="it-IT"/>
+        </w:rPr>
+      </w:pPr>
+      <w:r>
+        <w:rPr>
+          <w:rFonts w:hint="default"/>
+          <w:b w:val="0"/>
+          <w:bCs w:val="0"/>
+          <w:sz w:val="22"/>
+          <w:szCs w:val="22"/>
+          <w:lang w:val="it-IT"/>
+        </w:rPr>
+        <w:t>Le entità e le relazioni che abbiamo estrapolato dai requisiti e i casi d’uso sono le seguenti:</w:t>
+      </w:r>
+    </w:p>
+    <w:p>
+      <w:pPr>
+        <w:pStyle w:val="6"/>
+        <w:numPr>
+          <w:numId w:val="0"/>
+        </w:numPr>
+        <w:contextualSpacing/>
+        <w:rPr>
+          <w:rFonts w:hint="default"/>
+          <w:b w:val="0"/>
+          <w:bCs w:val="0"/>
+          <w:sz w:val="22"/>
+          <w:szCs w:val="22"/>
+          <w:lang w:val="it-IT"/>
+        </w:rPr>
+      </w:pPr>
+    </w:p>
+    <w:p>
+      <w:pPr>
+        <w:pStyle w:val="6"/>
+        <w:numPr>
+          <w:numId w:val="0"/>
+        </w:numPr>
+        <w:contextualSpacing/>
+        <w:rPr>
+          <w:rFonts w:hint="default"/>
+          <w:b w:val="0"/>
+          <w:bCs w:val="0"/>
+          <w:sz w:val="22"/>
+          <w:szCs w:val="22"/>
+          <w:lang w:val="it-IT"/>
+        </w:rPr>
+      </w:pPr>
+    </w:p>
+    <w:p>
+      <w:pPr>
+        <w:pStyle w:val="6"/>
+        <w:numPr>
+          <w:numId w:val="0"/>
+        </w:numPr>
+        <w:contextualSpacing/>
+        <w:rPr>
+          <w:rFonts w:hint="default"/>
+          <w:b w:val="0"/>
+          <w:bCs w:val="0"/>
+          <w:sz w:val="22"/>
+          <w:szCs w:val="22"/>
+          <w:lang w:val="it-IT"/>
+        </w:rPr>
+      </w:pPr>
+      <w:r>
+        <w:rPr>
+          <w:rFonts w:hint="default"/>
+          <w:b w:val="0"/>
+          <w:bCs w:val="0"/>
+          <w:sz w:val="22"/>
+          <w:szCs w:val="22"/>
+          <w:lang w:val="it-IT"/>
+        </w:rPr>
+        <w:drawing>
+          <wp:inline distT="0" distB="0" distL="114300" distR="114300">
+            <wp:extent cx="5269230" cy="3735070"/>
+            <wp:effectExtent l="0" t="0" r="3810" b="13970"/>
+            <wp:docPr id="17" name="Picture 17" descr="Model Diagram"/>
+            <wp:cNvGraphicFramePr>
+              <a:graphicFrameLocks xmlns:a="http://schemas.openxmlformats.org/drawingml/2006/main" noChangeAspect="1"/>
+            </wp:cNvGraphicFramePr>
+            <a:graphic xmlns:a="http://schemas.openxmlformats.org/drawingml/2006/main">
+              <a:graphicData uri="http://schemas.openxmlformats.org/drawingml/2006/picture">
+                <pic:pic xmlns:pic="http://schemas.openxmlformats.org/drawingml/2006/picture">
+                  <pic:nvPicPr>
+                    <pic:cNvPr id="17" name="Picture 17" descr="Model Diagram"/>
+                    <pic:cNvPicPr>
+                      <a:picLocks noChangeAspect="1"/>
+                    </pic:cNvPicPr>
+                  </pic:nvPicPr>
+                  <pic:blipFill>
+                    <a:blip r:embed="rId11"/>
+                    <a:stretch>
+                      <a:fillRect/>
+                    </a:stretch>
+                  </pic:blipFill>
+                  <pic:spPr>
+                    <a:xfrm>
+                      <a:off x="0" y="0"/>
+                      <a:ext cx="5269230" cy="3735070"/>
+                    </a:xfrm>
+                    <a:prstGeom prst="rect">
+                      <a:avLst/>
+                    </a:prstGeom>
+                  </pic:spPr>
+                </pic:pic>
+              </a:graphicData>
+            </a:graphic>
+          </wp:inline>
+        </w:drawing>
+      </w:r>
+    </w:p>
+    <w:p>
+      <w:pPr>
+        <w:pStyle w:val="6"/>
+        <w:numPr>
+          <w:numId w:val="0"/>
+        </w:numPr>
+        <w:contextualSpacing/>
+        <w:rPr>
+          <w:rFonts w:hint="default"/>
+          <w:b w:val="0"/>
+          <w:bCs w:val="0"/>
+          <w:sz w:val="22"/>
+          <w:szCs w:val="22"/>
+          <w:lang w:val="it-IT"/>
+        </w:rPr>
+      </w:pPr>
+    </w:p>
+    <w:p>
+      <w:pPr>
+        <w:pStyle w:val="6"/>
+        <w:numPr>
+          <w:numId w:val="0"/>
+        </w:numPr>
+        <w:contextualSpacing/>
+        <w:rPr>
+          <w:rFonts w:hint="default"/>
+          <w:b w:val="0"/>
+          <w:bCs w:val="0"/>
+          <w:sz w:val="22"/>
+          <w:szCs w:val="22"/>
+          <w:lang w:val="it-IT"/>
+        </w:rPr>
+      </w:pPr>
+    </w:p>
+    <w:p>
+      <w:pPr>
+        <w:pStyle w:val="6"/>
+        <w:numPr>
+          <w:numId w:val="0"/>
+        </w:numPr>
+        <w:contextualSpacing/>
+        <w:rPr>
+          <w:rFonts w:hint="default"/>
+          <w:b w:val="0"/>
+          <w:bCs w:val="0"/>
+          <w:sz w:val="22"/>
+          <w:szCs w:val="22"/>
+          <w:lang w:val="it-IT"/>
+        </w:rPr>
+      </w:pPr>
+    </w:p>
+    <w:p>
+      <w:pPr>
+        <w:pStyle w:val="6"/>
+        <w:numPr>
+          <w:numId w:val="0"/>
+        </w:numPr>
+        <w:contextualSpacing/>
+        <w:rPr>
+          <w:rFonts w:hint="default"/>
+          <w:b w:val="0"/>
+          <w:bCs w:val="0"/>
+          <w:sz w:val="22"/>
+          <w:szCs w:val="22"/>
+          <w:lang w:val="it-IT"/>
+        </w:rPr>
+      </w:pPr>
+    </w:p>
+    <w:p>
+      <w:pPr>
+        <w:pStyle w:val="6"/>
+        <w:numPr>
+          <w:numId w:val="0"/>
+        </w:numPr>
+        <w:contextualSpacing/>
+        <w:rPr>
+          <w:rFonts w:hint="default"/>
+          <w:b w:val="0"/>
+          <w:bCs w:val="0"/>
+          <w:sz w:val="22"/>
+          <w:szCs w:val="22"/>
+          <w:lang w:val="it-IT"/>
+        </w:rPr>
+      </w:pPr>
+    </w:p>
+    <w:p>
+      <w:pPr>
+        <w:pStyle w:val="6"/>
+        <w:numPr>
+          <w:numId w:val="0"/>
+        </w:numPr>
+        <w:contextualSpacing/>
+        <w:rPr>
+          <w:rFonts w:hint="default"/>
+          <w:b w:val="0"/>
+          <w:bCs w:val="0"/>
+          <w:sz w:val="22"/>
+          <w:szCs w:val="22"/>
+          <w:lang w:val="it-IT"/>
+        </w:rPr>
+      </w:pPr>
+      <w:r>
+        <w:rPr>
+          <w:rFonts w:hint="default"/>
+          <w:b w:val="0"/>
+          <w:bCs w:val="0"/>
+          <w:sz w:val="22"/>
+          <w:szCs w:val="22"/>
+          <w:lang w:val="it-IT"/>
+        </w:rPr>
+        <w:t>Durante la modellazione delle entità abbiamo dovuto fare delle assunzioni, per permetteci di fornire le giuste cardinalità e relazioni:</w:t>
+      </w:r>
+    </w:p>
+    <w:p>
+      <w:pPr>
+        <w:pStyle w:val="6"/>
+        <w:numPr>
+          <w:numId w:val="0"/>
+        </w:numPr>
+        <w:contextualSpacing/>
+        <w:rPr>
+          <w:rFonts w:hint="default"/>
+          <w:b w:val="0"/>
+          <w:bCs w:val="0"/>
+          <w:sz w:val="22"/>
+          <w:szCs w:val="22"/>
+          <w:lang w:val="it-IT"/>
+        </w:rPr>
+      </w:pPr>
+    </w:p>
+    <w:p>
+      <w:pPr>
+        <w:pStyle w:val="6"/>
+        <w:numPr>
+          <w:ilvl w:val="0"/>
+          <w:numId w:val="5"/>
+        </w:numPr>
+      </w:pPr>
+      <w:r>
+        <w:t>Supponiamo che un utente può inviare un singolo modulo che, in base alla revisione del manager, può rinviare oppure dovrà aspettare un tot di tempo (es. 1 anno) prima di poter rinviare ancora il modulo; caso eccezionale per alcuni utenti che non potranno più rinviare il modulo</w:t>
+      </w:r>
+      <w:r>
+        <w:rPr>
+          <w:lang w:val="it-IT"/>
+        </w:rPr>
+        <w:t>.</w:t>
+      </w:r>
+    </w:p>
+    <w:p>
+      <w:pPr>
+        <w:pStyle w:val="6"/>
+        <w:numPr>
+          <w:ilvl w:val="0"/>
+          <w:numId w:val="5"/>
+        </w:numPr>
+      </w:pPr>
+      <w:r>
+        <w:t>Una pagina può avere una sola trascrizione</w:t>
+      </w:r>
+      <w:r>
+        <w:rPr>
+          <w:lang w:val="it-IT"/>
+        </w:rPr>
+        <w:t>.</w:t>
+      </w:r>
+    </w:p>
+    <w:p>
+      <w:pPr>
+        <w:pStyle w:val="6"/>
+        <w:numPr>
+          <w:ilvl w:val="0"/>
+          <w:numId w:val="5"/>
+        </w:numPr>
+      </w:pPr>
+      <w:r>
+        <w:t>Assumiamo che la tabella di user_trans_link possa essere intesa come il concetto di Assegnazione.</w:t>
+      </w:r>
+    </w:p>
+    <w:p>
+      <w:pPr>
+        <w:pStyle w:val="6"/>
+        <w:numPr>
+          <w:ilvl w:val="0"/>
+          <w:numId w:val="5"/>
+        </w:numPr>
+      </w:pPr>
+      <w:r>
+        <w:t>Il modulo è un form online da compilare.</w:t>
+      </w:r>
+    </w:p>
+    <w:p>
+      <w:pPr>
+        <w:pStyle w:val="6"/>
+        <w:numPr>
+          <w:ilvl w:val="0"/>
+          <w:numId w:val="5"/>
+        </w:numPr>
+      </w:pPr>
+      <w:r>
+        <w:t>Supponiamo che l’immagine di una pagina è semplicemente un attributo della tabella Pagina.</w:t>
+      </w:r>
+    </w:p>
+    <w:p>
+      <w:pPr>
+        <w:pStyle w:val="6"/>
+        <w:numPr>
+          <w:ilvl w:val="0"/>
+          <w:numId w:val="5"/>
+        </w:numPr>
+      </w:pPr>
+      <w:r>
+        <w:t>Supponiamo che solo l’administrator possa effettuare upload delle varie opere, e che quindi non abbia bisogno di ulteriore validazione.</w:t>
+      </w:r>
+    </w:p>
+    <w:p>
+      <w:pPr>
+        <w:pStyle w:val="6"/>
+        <w:numPr>
+          <w:ilvl w:val="0"/>
+          <w:numId w:val="5"/>
+        </w:numPr>
+      </w:pPr>
+      <w:r>
+        <w:t>Assumiamo che il  modulo da parte di un utente può essere accettato o rifiutato solo dal manager.</w:t>
+      </w:r>
+    </w:p>
+    <w:p>
+      <w:pPr>
+        <w:pStyle w:val="6"/>
+        <w:numPr>
+          <w:ilvl w:val="0"/>
+          <w:numId w:val="5"/>
+        </w:numPr>
+      </w:pPr>
+      <w:r>
+        <w:t>Assumiamo che quando un utente sta modificando una trascrizione viene applicato un lock su quest’ultima. Il lock viene applicato solo quando l’utente ci sta effettivamente lavorando.</w:t>
+      </w:r>
+    </w:p>
+    <w:p>
+      <w:pPr>
+        <w:pStyle w:val="6"/>
+        <w:numPr>
+          <w:numId w:val="0"/>
+        </w:numPr>
+        <w:contextualSpacing/>
+      </w:pPr>
+    </w:p>
+    <w:p>
+      <w:pPr>
+        <w:pStyle w:val="6"/>
+        <w:numPr>
+          <w:numId w:val="0"/>
+        </w:numPr>
+        <w:contextualSpacing/>
+      </w:pPr>
+    </w:p>
+    <w:p>
+      <w:pPr>
+        <w:pStyle w:val="6"/>
+        <w:numPr>
+          <w:ilvl w:val="1"/>
+          <w:numId w:val="1"/>
+        </w:numPr>
+        <w:ind w:left="0" w:leftChars="0" w:firstLine="0" w:firstLineChars="0"/>
+        <w:contextualSpacing/>
+        <w:rPr>
+          <w:b/>
+          <w:bCs/>
+          <w:sz w:val="28"/>
+          <w:szCs w:val="28"/>
+          <w:lang w:val="it-IT"/>
+        </w:rPr>
+      </w:pPr>
+      <w:r>
+        <w:rPr>
+          <w:b/>
+          <w:bCs/>
+          <w:sz w:val="28"/>
+          <w:szCs w:val="28"/>
+          <w:lang w:val="it-IT"/>
+        </w:rPr>
+        <w:t>ENTITY, BOUNDARY E CONTROLLER</w:t>
+      </w:r>
+    </w:p>
+    <w:p>
+      <w:pPr>
+        <w:pStyle w:val="6"/>
+        <w:numPr>
+          <w:numId w:val="0"/>
+        </w:numPr>
+        <w:contextualSpacing/>
+        <w:rPr>
+          <w:b/>
+          <w:bCs/>
+          <w:sz w:val="22"/>
+          <w:szCs w:val="22"/>
+          <w:lang w:val="it-IT"/>
+        </w:rPr>
+      </w:pPr>
+    </w:p>
+    <w:p>
+      <w:pPr>
+        <w:pStyle w:val="6"/>
+        <w:numPr>
+          <w:numId w:val="0"/>
+        </w:numPr>
+        <w:contextualSpacing/>
+        <w:rPr>
+          <w:b w:val="0"/>
+          <w:bCs w:val="0"/>
+          <w:sz w:val="22"/>
+          <w:szCs w:val="22"/>
+          <w:lang w:val="it-IT"/>
+        </w:rPr>
+      </w:pPr>
+      <w:r>
+        <w:rPr>
+          <w:b w:val="0"/>
+          <w:bCs w:val="0"/>
+          <w:sz w:val="22"/>
+          <w:szCs w:val="22"/>
+          <w:lang w:val="it-IT"/>
+        </w:rPr>
+        <w:t>Dopo aver specificato le entità, abbiamo individuato boundary e controller del sistema.</w:t>
+      </w:r>
+    </w:p>
+    <w:p>
+      <w:pPr>
+        <w:pStyle w:val="6"/>
+        <w:numPr>
+          <w:numId w:val="0"/>
+        </w:numPr>
+        <w:contextualSpacing/>
+        <w:rPr>
+          <w:b w:val="0"/>
+          <w:bCs w:val="0"/>
+          <w:sz w:val="22"/>
+          <w:szCs w:val="22"/>
+          <w:lang w:val="it-IT"/>
+        </w:rPr>
+      </w:pPr>
+    </w:p>
+    <w:p>
+      <w:pPr>
+        <w:pStyle w:val="6"/>
+        <w:numPr>
+          <w:numId w:val="0"/>
+        </w:numPr>
+        <w:contextualSpacing/>
+        <w:rPr>
+          <w:rFonts w:hint="default"/>
+          <w:b w:val="0"/>
+          <w:bCs w:val="0"/>
+          <w:sz w:val="22"/>
+          <w:szCs w:val="22"/>
+          <w:lang w:val="it-IT"/>
+        </w:rPr>
+      </w:pPr>
+      <w:r>
+        <w:rPr>
+          <w:rFonts w:hint="default"/>
+          <w:b w:val="0"/>
+          <w:bCs w:val="0"/>
+          <w:sz w:val="22"/>
+          <w:szCs w:val="22"/>
+          <w:lang w:val="it-IT"/>
+        </w:rPr>
+        <w:drawing>
+          <wp:inline distT="0" distB="0" distL="114300" distR="114300">
+            <wp:extent cx="4008755" cy="4243070"/>
+            <wp:effectExtent l="0" t="0" r="14605" b="8890"/>
+            <wp:docPr id="9" name="Picture 9" descr="Boundary"/>
+            <wp:cNvGraphicFramePr>
+              <a:graphicFrameLocks xmlns:a="http://schemas.openxmlformats.org/drawingml/2006/main" noChangeAspect="1"/>
+            </wp:cNvGraphicFramePr>
+            <a:graphic xmlns:a="http://schemas.openxmlformats.org/drawingml/2006/main">
+              <a:graphicData uri="http://schemas.openxmlformats.org/drawingml/2006/picture">
+                <pic:pic xmlns:pic="http://schemas.openxmlformats.org/drawingml/2006/picture">
+                  <pic:nvPicPr>
+                    <pic:cNvPr id="9" name="Picture 9" descr="Boundary"/>
+                    <pic:cNvPicPr>
+                      <a:picLocks noChangeAspect="1"/>
+                    </pic:cNvPicPr>
+                  </pic:nvPicPr>
+                  <pic:blipFill>
+                    <a:blip r:embed="rId12"/>
+                    <a:stretch>
+                      <a:fillRect/>
+                    </a:stretch>
+                  </pic:blipFill>
+                  <pic:spPr>
+                    <a:xfrm>
+                      <a:off x="0" y="0"/>
+                      <a:ext cx="4008755" cy="4243070"/>
+                    </a:xfrm>
+                    <a:prstGeom prst="rect">
+                      <a:avLst/>
+                    </a:prstGeom>
+                  </pic:spPr>
+                </pic:pic>
+              </a:graphicData>
+            </a:graphic>
+          </wp:inline>
+        </w:drawing>
+      </w:r>
+    </w:p>
+    <w:p>
+      <w:pPr>
+        <w:pStyle w:val="6"/>
+        <w:numPr>
+          <w:numId w:val="0"/>
+        </w:numPr>
+        <w:contextualSpacing/>
+        <w:rPr>
+          <w:rFonts w:hint="default"/>
+          <w:b w:val="0"/>
+          <w:bCs w:val="0"/>
+          <w:sz w:val="22"/>
+          <w:szCs w:val="22"/>
+          <w:lang w:val="it-IT"/>
+        </w:rPr>
+      </w:pPr>
+    </w:p>
+    <w:p>
+      <w:pPr>
+        <w:pStyle w:val="6"/>
+        <w:numPr>
+          <w:numId w:val="0"/>
+        </w:numPr>
+        <w:contextualSpacing/>
+        <w:rPr>
+          <w:rFonts w:hint="default"/>
+          <w:b w:val="0"/>
+          <w:bCs w:val="0"/>
+          <w:sz w:val="22"/>
+          <w:szCs w:val="22"/>
+          <w:lang w:val="it-IT"/>
+        </w:rPr>
+      </w:pPr>
+    </w:p>
+    <w:p>
+      <w:pPr>
+        <w:pStyle w:val="6"/>
+        <w:numPr>
+          <w:numId w:val="0"/>
+        </w:numPr>
+        <w:contextualSpacing/>
+        <w:rPr>
+          <w:rFonts w:hint="default"/>
+          <w:b w:val="0"/>
+          <w:bCs w:val="0"/>
+          <w:sz w:val="22"/>
+          <w:szCs w:val="22"/>
+          <w:lang w:val="it-IT"/>
+        </w:rPr>
+      </w:pPr>
+    </w:p>
+    <w:p>
+      <w:pPr>
+        <w:pStyle w:val="6"/>
+        <w:numPr>
+          <w:numId w:val="0"/>
+        </w:numPr>
+        <w:contextualSpacing/>
+        <w:rPr>
+          <w:rFonts w:hint="default"/>
+          <w:b w:val="0"/>
+          <w:bCs w:val="0"/>
+          <w:sz w:val="22"/>
+          <w:szCs w:val="22"/>
+          <w:lang w:val="it-IT"/>
+        </w:rPr>
+      </w:pPr>
+    </w:p>
+    <w:p>
+      <w:pPr>
+        <w:pStyle w:val="6"/>
+        <w:numPr>
+          <w:ilvl w:val="0"/>
+          <w:numId w:val="1"/>
+        </w:numPr>
+        <w:ind w:left="425" w:leftChars="0" w:hanging="425" w:firstLineChars="0"/>
+        <w:contextualSpacing/>
+        <w:rPr>
+          <w:rFonts w:hint="default"/>
+          <w:b/>
+          <w:bCs/>
+          <w:sz w:val="36"/>
+          <w:szCs w:val="36"/>
+          <w:lang w:val="it-IT"/>
+        </w:rPr>
+      </w:pPr>
+      <w:r>
+        <w:rPr>
+          <w:rFonts w:hint="default"/>
+          <w:b/>
+          <w:bCs/>
+          <w:sz w:val="36"/>
+          <w:szCs w:val="36"/>
+          <w:lang w:val="it-IT"/>
+        </w:rPr>
+        <w:t>SYSTEM DESIGN</w:t>
+      </w:r>
+    </w:p>
+    <w:p>
+      <w:pPr>
+        <w:pStyle w:val="6"/>
+        <w:numPr>
+          <w:numId w:val="0"/>
+        </w:numPr>
+        <w:contextualSpacing/>
+        <w:rPr>
+          <w:rFonts w:hint="default"/>
+          <w:b/>
+          <w:bCs/>
+          <w:sz w:val="36"/>
+          <w:szCs w:val="36"/>
+          <w:lang w:val="it-IT"/>
+        </w:rPr>
+      </w:pPr>
+    </w:p>
+    <w:p>
+      <w:pPr>
+        <w:pStyle w:val="6"/>
+        <w:numPr>
+          <w:ilvl w:val="1"/>
+          <w:numId w:val="1"/>
+        </w:numPr>
+        <w:ind w:left="0" w:leftChars="0" w:firstLine="0" w:firstLineChars="0"/>
+        <w:contextualSpacing/>
+        <w:rPr>
+          <w:rFonts w:hint="default"/>
+          <w:b/>
+          <w:bCs/>
+          <w:sz w:val="28"/>
+          <w:szCs w:val="28"/>
+          <w:lang w:val="it-IT"/>
+        </w:rPr>
+      </w:pPr>
+      <w:r>
+        <w:rPr>
+          <w:rFonts w:hint="default"/>
+          <w:b/>
+          <w:bCs/>
+          <w:sz w:val="28"/>
+          <w:szCs w:val="28"/>
+          <w:lang w:val="it-IT"/>
+        </w:rPr>
+        <w:t>MODELLO ARCHITETTURA SOFTWARE</w:t>
+      </w:r>
+    </w:p>
+    <w:p>
+      <w:pPr>
+        <w:pStyle w:val="6"/>
+        <w:numPr>
+          <w:numId w:val="0"/>
+        </w:numPr>
+        <w:contextualSpacing/>
+        <w:rPr>
+          <w:rFonts w:hint="default"/>
+          <w:b/>
+          <w:bCs/>
+          <w:sz w:val="28"/>
+          <w:szCs w:val="28"/>
+          <w:lang w:val="it-IT"/>
+        </w:rPr>
+      </w:pPr>
+    </w:p>
+    <w:p>
+      <w:pPr>
+        <w:pStyle w:val="6"/>
+        <w:numPr>
+          <w:numId w:val="0"/>
+        </w:numPr>
+        <w:contextualSpacing/>
+        <w:rPr>
+          <w:rFonts w:hint="default"/>
+          <w:b w:val="0"/>
+          <w:bCs w:val="0"/>
+          <w:sz w:val="22"/>
+          <w:szCs w:val="22"/>
+          <w:lang w:val="it-IT"/>
+        </w:rPr>
+      </w:pPr>
+      <w:r>
+        <w:rPr>
+          <w:rFonts w:hint="default"/>
+          <w:b w:val="0"/>
+          <w:bCs w:val="0"/>
+          <w:sz w:val="22"/>
+          <w:szCs w:val="22"/>
+          <w:lang w:val="it-IT"/>
+        </w:rPr>
+        <w:t>Il pattern seguito per definire la struttura del software è MVC. Abbiamo deciso di creare un’interfaccia di servizi (in realtà sono più di una, poi vedremo nel dettaglio), disponibili alla GUI, presente nel package CONTROLLER. La logica del sistema è lasciata all’HANDLER. Per il trasferimento di informazioni tra i diversi livelli del sistema abbiamo deciso di usare la composizione. IDTO sono i nostri Transfer Object che dovranno essere convertiti in modelli (CONVERTER) prima di essere persistiti nel DB.</w:t>
+      </w:r>
+    </w:p>
+    <w:p>
+      <w:pPr>
+        <w:pStyle w:val="6"/>
+        <w:numPr>
+          <w:numId w:val="0"/>
+        </w:numPr>
+        <w:contextualSpacing/>
+        <w:rPr>
+          <w:rFonts w:hint="default"/>
+          <w:b/>
+          <w:bCs/>
+          <w:sz w:val="28"/>
+          <w:szCs w:val="28"/>
+          <w:lang w:val="it-IT"/>
+        </w:rPr>
+      </w:pPr>
+    </w:p>
+    <w:p>
+      <w:pPr>
+        <w:pStyle w:val="6"/>
+        <w:numPr>
+          <w:numId w:val="0"/>
+        </w:numPr>
+        <w:contextualSpacing/>
+        <w:rPr>
+          <w:rFonts w:hint="default"/>
+          <w:b/>
+          <w:bCs/>
+          <w:sz w:val="22"/>
+          <w:szCs w:val="22"/>
+          <w:lang w:val="it-IT"/>
+        </w:rPr>
+      </w:pPr>
+      <w:r>
+        <w:rPr>
+          <w:rFonts w:hint="default"/>
+          <w:b/>
+          <w:bCs/>
+          <w:sz w:val="22"/>
+          <w:szCs w:val="22"/>
+          <w:lang w:val="it-IT"/>
+        </w:rPr>
+        <w:drawing>
+          <wp:inline distT="0" distB="0" distL="114300" distR="114300">
+            <wp:extent cx="4191635" cy="4618355"/>
+            <wp:effectExtent l="0" t="0" r="14605" b="14605"/>
+            <wp:docPr id="10" name="Picture 10" descr="System Design"/>
+            <wp:cNvGraphicFramePr>
+              <a:graphicFrameLocks xmlns:a="http://schemas.openxmlformats.org/drawingml/2006/main" noChangeAspect="1"/>
+            </wp:cNvGraphicFramePr>
+            <a:graphic xmlns:a="http://schemas.openxmlformats.org/drawingml/2006/main">
+              <a:graphicData uri="http://schemas.openxmlformats.org/drawingml/2006/picture">
+                <pic:pic xmlns:pic="http://schemas.openxmlformats.org/drawingml/2006/picture">
+                  <pic:nvPicPr>
+                    <pic:cNvPr id="10" name="Picture 10" descr="System Design"/>
+                    <pic:cNvPicPr>
+                      <a:picLocks noChangeAspect="1"/>
+                    </pic:cNvPicPr>
+                  </pic:nvPicPr>
+                  <pic:blipFill>
+                    <a:blip r:embed="rId13"/>
+                    <a:stretch>
+                      <a:fillRect/>
+                    </a:stretch>
+                  </pic:blipFill>
+                  <pic:spPr>
+                    <a:xfrm>
+                      <a:off x="0" y="0"/>
+                      <a:ext cx="4191635" cy="4618355"/>
+                    </a:xfrm>
+                    <a:prstGeom prst="rect">
+                      <a:avLst/>
+                    </a:prstGeom>
+                  </pic:spPr>
+                </pic:pic>
+              </a:graphicData>
+            </a:graphic>
+          </wp:inline>
+        </w:drawing>
+      </w:r>
+    </w:p>
+    <w:p>
+      <w:pPr>
+        <w:pStyle w:val="6"/>
+        <w:numPr>
+          <w:numId w:val="0"/>
+        </w:numPr>
+        <w:contextualSpacing/>
+        <w:rPr>
+          <w:rFonts w:hint="default"/>
+          <w:b/>
+          <w:bCs/>
+          <w:sz w:val="22"/>
+          <w:szCs w:val="22"/>
+          <w:lang w:val="it-IT"/>
+        </w:rPr>
+      </w:pPr>
+    </w:p>
+    <w:p>
+      <w:pPr>
+        <w:pStyle w:val="6"/>
+        <w:numPr>
+          <w:numId w:val="0"/>
+        </w:numPr>
+        <w:contextualSpacing/>
+        <w:rPr>
+          <w:rFonts w:hint="default"/>
+          <w:b/>
+          <w:bCs/>
+          <w:sz w:val="22"/>
+          <w:szCs w:val="22"/>
+          <w:lang w:val="it-IT"/>
+        </w:rPr>
+      </w:pPr>
+    </w:p>
+    <w:p>
+      <w:pPr>
+        <w:pStyle w:val="6"/>
+        <w:numPr>
+          <w:ilvl w:val="1"/>
+          <w:numId w:val="1"/>
+        </w:numPr>
+        <w:ind w:left="0" w:leftChars="0" w:firstLine="0" w:firstLineChars="0"/>
+        <w:contextualSpacing/>
+        <w:rPr>
+          <w:rFonts w:hint="default"/>
+          <w:b/>
+          <w:bCs/>
+          <w:sz w:val="28"/>
+          <w:szCs w:val="28"/>
+          <w:lang w:val="it-IT"/>
+        </w:rPr>
+      </w:pPr>
+      <w:r>
+        <w:rPr>
+          <w:rFonts w:hint="default"/>
+          <w:b/>
+          <w:bCs/>
+          <w:sz w:val="28"/>
+          <w:szCs w:val="28"/>
+          <w:lang w:val="it-IT"/>
+        </w:rPr>
+        <w:t>DESCRIZIONE DELL’ARCHITETTURA</w:t>
+      </w:r>
+    </w:p>
+    <w:p>
+      <w:pPr>
+        <w:pStyle w:val="6"/>
+        <w:numPr>
+          <w:numId w:val="0"/>
+        </w:numPr>
+        <w:contextualSpacing/>
+        <w:rPr>
+          <w:rFonts w:hint="default"/>
+          <w:b/>
+          <w:bCs/>
+          <w:sz w:val="28"/>
+          <w:szCs w:val="28"/>
+          <w:lang w:val="it-IT"/>
+        </w:rPr>
+      </w:pPr>
+    </w:p>
+    <w:p>
+      <w:pPr>
+        <w:pStyle w:val="6"/>
+        <w:numPr>
+          <w:numId w:val="0"/>
+        </w:numPr>
+        <w:contextualSpacing/>
+        <w:rPr>
+          <w:rFonts w:hint="default"/>
+          <w:b w:val="0"/>
+          <w:bCs w:val="0"/>
+          <w:sz w:val="22"/>
+          <w:szCs w:val="22"/>
+          <w:lang w:val="it-IT"/>
+        </w:rPr>
+      </w:pPr>
+      <w:r>
+        <w:rPr>
+          <w:rFonts w:hint="default"/>
+          <w:b w:val="0"/>
+          <w:bCs w:val="0"/>
+          <w:sz w:val="22"/>
+          <w:szCs w:val="22"/>
+          <w:lang w:val="it-IT"/>
+        </w:rPr>
+        <w:t>Nella pagine successive vi saranno diversi design con diverso grado di dettaglio per descrivere al meglio l’architettura adottata.</w:t>
+      </w:r>
+    </w:p>
+    <w:p>
+      <w:pPr>
+        <w:pStyle w:val="6"/>
+        <w:numPr>
+          <w:numId w:val="0"/>
+        </w:numPr>
+        <w:contextualSpacing/>
+        <w:rPr>
+          <w:rFonts w:hint="default"/>
+          <w:b/>
+          <w:bCs/>
+          <w:sz w:val="22"/>
+          <w:szCs w:val="22"/>
+          <w:lang w:val="it-IT"/>
+        </w:rPr>
+      </w:pPr>
+    </w:p>
+    <w:p>
+      <w:pPr>
+        <w:pStyle w:val="6"/>
+        <w:numPr>
+          <w:numId w:val="0"/>
+        </w:numPr>
+        <w:contextualSpacing/>
+        <w:rPr>
+          <w:rFonts w:hint="default"/>
+          <w:b/>
+          <w:bCs/>
+          <w:sz w:val="22"/>
+          <w:szCs w:val="22"/>
+          <w:lang w:val="it-IT"/>
+        </w:rPr>
+      </w:pPr>
+    </w:p>
+    <w:p>
+      <w:pPr>
+        <w:pStyle w:val="6"/>
+        <w:numPr>
+          <w:numId w:val="0"/>
+        </w:numPr>
+        <w:contextualSpacing/>
+        <w:rPr>
+          <w:rFonts w:hint="default"/>
+          <w:b/>
+          <w:bCs/>
+          <w:sz w:val="22"/>
+          <w:szCs w:val="22"/>
+          <w:lang w:val="it-IT"/>
+        </w:rPr>
+      </w:pPr>
+    </w:p>
+    <w:p>
+      <w:pPr>
+        <w:pStyle w:val="6"/>
+        <w:numPr>
+          <w:numId w:val="0"/>
+        </w:numPr>
+        <w:contextualSpacing/>
+        <w:rPr>
+          <w:rFonts w:hint="default"/>
+          <w:b/>
+          <w:bCs/>
+          <w:sz w:val="22"/>
+          <w:szCs w:val="22"/>
+          <w:lang w:val="it-IT"/>
+        </w:rPr>
+      </w:pPr>
+      <w:r>
+        <w:rPr>
+          <w:rFonts w:hint="default"/>
+          <w:b/>
+          <w:bCs/>
+          <w:sz w:val="22"/>
+          <w:szCs w:val="22"/>
+          <w:lang w:val="it-IT"/>
+        </w:rPr>
+        <w:drawing>
+          <wp:inline distT="0" distB="0" distL="114300" distR="114300">
+            <wp:extent cx="3506470" cy="8681085"/>
+            <wp:effectExtent l="0" t="0" r="13970" b="5715"/>
+            <wp:docPr id="11" name="Picture 11" descr="Controller Package Diagram"/>
+            <wp:cNvGraphicFramePr>
+              <a:graphicFrameLocks xmlns:a="http://schemas.openxmlformats.org/drawingml/2006/main" noChangeAspect="1"/>
+            </wp:cNvGraphicFramePr>
+            <a:graphic xmlns:a="http://schemas.openxmlformats.org/drawingml/2006/main">
+              <a:graphicData uri="http://schemas.openxmlformats.org/drawingml/2006/picture">
+                <pic:pic xmlns:pic="http://schemas.openxmlformats.org/drawingml/2006/picture">
+                  <pic:nvPicPr>
+                    <pic:cNvPr id="11" name="Picture 11" descr="Controller Package Diagram"/>
+                    <pic:cNvPicPr>
+                      <a:picLocks noChangeAspect="1"/>
+                    </pic:cNvPicPr>
+                  </pic:nvPicPr>
+                  <pic:blipFill>
+                    <a:blip r:embed="rId14"/>
+                    <a:stretch>
+                      <a:fillRect/>
+                    </a:stretch>
+                  </pic:blipFill>
+                  <pic:spPr>
+                    <a:xfrm>
+                      <a:off x="0" y="0"/>
+                      <a:ext cx="3506470" cy="8681085"/>
+                    </a:xfrm>
+                    <a:prstGeom prst="rect">
+                      <a:avLst/>
+                    </a:prstGeom>
+                  </pic:spPr>
+                </pic:pic>
+              </a:graphicData>
+            </a:graphic>
+          </wp:inline>
+        </w:drawing>
+      </w:r>
+    </w:p>
+    <w:p>
+      <w:pPr>
+        <w:pStyle w:val="6"/>
+        <w:numPr>
+          <w:numId w:val="0"/>
+        </w:numPr>
+        <w:contextualSpacing/>
+        <w:rPr>
+          <w:rFonts w:hint="default"/>
+          <w:b/>
+          <w:bCs/>
+          <w:sz w:val="22"/>
+          <w:szCs w:val="22"/>
+          <w:lang w:val="it-IT"/>
+        </w:rPr>
+      </w:pPr>
+    </w:p>
+    <w:p>
+      <w:pPr>
+        <w:pStyle w:val="6"/>
+        <w:numPr>
+          <w:numId w:val="0"/>
+        </w:numPr>
+        <w:contextualSpacing/>
+        <w:rPr>
+          <w:rFonts w:hint="default"/>
+          <w:b/>
+          <w:bCs/>
+          <w:sz w:val="22"/>
+          <w:szCs w:val="22"/>
+          <w:lang w:val="it-IT"/>
+        </w:rPr>
+      </w:pPr>
+    </w:p>
+    <w:p>
+      <w:pPr>
+        <w:pStyle w:val="6"/>
+        <w:numPr>
+          <w:numId w:val="0"/>
+        </w:numPr>
+        <w:contextualSpacing/>
+        <w:rPr>
+          <w:rFonts w:hint="default"/>
+          <w:b/>
+          <w:bCs/>
+          <w:sz w:val="22"/>
+          <w:szCs w:val="22"/>
+          <w:lang w:val="it-IT"/>
+        </w:rPr>
+      </w:pPr>
+    </w:p>
+    <w:p>
+      <w:pPr>
+        <w:pStyle w:val="6"/>
+        <w:numPr>
+          <w:numId w:val="0"/>
+        </w:numPr>
+        <w:contextualSpacing/>
+        <w:rPr>
+          <w:rFonts w:hint="default"/>
+          <w:b w:val="0"/>
+          <w:bCs w:val="0"/>
+          <w:sz w:val="22"/>
+          <w:szCs w:val="22"/>
+          <w:lang w:val="it-IT"/>
+        </w:rPr>
+      </w:pPr>
+      <w:r>
+        <w:rPr>
+          <w:rFonts w:hint="default"/>
+          <w:b w:val="0"/>
+          <w:bCs w:val="0"/>
+          <w:sz w:val="22"/>
+          <w:szCs w:val="22"/>
+          <w:lang w:val="it-IT"/>
+        </w:rPr>
+        <w:t>Dopo la prima overview andiamo ad analizzare ogni elemento della struttura e come sono collegati tra loro. Iniziamo dal Controller e ControllerImpl.</w:t>
+      </w:r>
+    </w:p>
+    <w:p>
+      <w:pPr>
+        <w:pStyle w:val="6"/>
+        <w:numPr>
+          <w:numId w:val="0"/>
+        </w:numPr>
+        <w:contextualSpacing/>
+        <w:rPr>
+          <w:rFonts w:hint="default"/>
+          <w:b/>
+          <w:bCs/>
+          <w:sz w:val="22"/>
+          <w:szCs w:val="22"/>
+          <w:lang w:val="it-IT"/>
+        </w:rPr>
+      </w:pPr>
+    </w:p>
+    <w:p>
+      <w:pPr>
+        <w:pStyle w:val="6"/>
+        <w:numPr>
+          <w:numId w:val="0"/>
+        </w:numPr>
+        <w:contextualSpacing/>
+        <w:rPr>
+          <w:rFonts w:hint="default"/>
+          <w:b/>
+          <w:bCs/>
+          <w:sz w:val="22"/>
+          <w:szCs w:val="22"/>
+          <w:lang w:val="it-IT"/>
+        </w:rPr>
+      </w:pPr>
+    </w:p>
+    <w:p>
+      <w:pPr>
+        <w:pStyle w:val="6"/>
+        <w:numPr>
+          <w:numId w:val="0"/>
+        </w:numPr>
+        <w:contextualSpacing/>
+        <w:rPr>
+          <w:rFonts w:hint="default"/>
+          <w:b/>
+          <w:bCs/>
+          <w:sz w:val="22"/>
+          <w:szCs w:val="22"/>
+          <w:lang w:val="it-IT"/>
+        </w:rPr>
+      </w:pPr>
+    </w:p>
+    <w:p>
+      <w:pPr>
+        <w:pStyle w:val="6"/>
+        <w:numPr>
+          <w:numId w:val="0"/>
+        </w:numPr>
+        <w:contextualSpacing/>
+        <w:rPr>
+          <w:rFonts w:hint="default"/>
+          <w:b/>
+          <w:bCs/>
+          <w:sz w:val="22"/>
+          <w:szCs w:val="22"/>
+          <w:lang w:val="it-IT"/>
+        </w:rPr>
+      </w:pPr>
+      <w:r>
+        <w:rPr>
+          <w:rFonts w:hint="default"/>
+          <w:b/>
+          <w:bCs/>
+          <w:sz w:val="22"/>
+          <w:szCs w:val="22"/>
+          <w:lang w:val="it-IT"/>
+        </w:rPr>
+        <w:drawing>
+          <wp:inline distT="0" distB="0" distL="114300" distR="114300">
+            <wp:extent cx="5269865" cy="6283325"/>
+            <wp:effectExtent l="0" t="0" r="3175" b="10795"/>
+            <wp:docPr id="12" name="Picture 12" descr="Controller Api Impl Package Diagram"/>
+            <wp:cNvGraphicFramePr>
+              <a:graphicFrameLocks xmlns:a="http://schemas.openxmlformats.org/drawingml/2006/main" noChangeAspect="1"/>
+            </wp:cNvGraphicFramePr>
+            <a:graphic xmlns:a="http://schemas.openxmlformats.org/drawingml/2006/main">
+              <a:graphicData uri="http://schemas.openxmlformats.org/drawingml/2006/picture">
+                <pic:pic xmlns:pic="http://schemas.openxmlformats.org/drawingml/2006/picture">
+                  <pic:nvPicPr>
+                    <pic:cNvPr id="12" name="Picture 12" descr="Controller Api Impl Package Diagram"/>
+                    <pic:cNvPicPr>
+                      <a:picLocks noChangeAspect="1"/>
+                    </pic:cNvPicPr>
+                  </pic:nvPicPr>
+                  <pic:blipFill>
+                    <a:blip r:embed="rId15"/>
+                    <a:stretch>
+                      <a:fillRect/>
+                    </a:stretch>
+                  </pic:blipFill>
+                  <pic:spPr>
+                    <a:xfrm>
+                      <a:off x="0" y="0"/>
+                      <a:ext cx="5269865" cy="6283325"/>
+                    </a:xfrm>
+                    <a:prstGeom prst="rect">
+                      <a:avLst/>
+                    </a:prstGeom>
+                  </pic:spPr>
+                </pic:pic>
+              </a:graphicData>
+            </a:graphic>
+          </wp:inline>
+        </w:drawing>
+      </w:r>
+    </w:p>
+    <w:p>
+      <w:pPr>
+        <w:pStyle w:val="6"/>
+        <w:numPr>
+          <w:numId w:val="0"/>
+        </w:numPr>
+        <w:contextualSpacing/>
+        <w:rPr>
+          <w:rFonts w:hint="default"/>
+          <w:b/>
+          <w:bCs/>
+          <w:sz w:val="22"/>
+          <w:szCs w:val="22"/>
+          <w:lang w:val="it-IT"/>
+        </w:rPr>
+      </w:pPr>
+    </w:p>
+    <w:p>
+      <w:pPr>
+        <w:pStyle w:val="6"/>
+        <w:numPr>
+          <w:numId w:val="0"/>
+        </w:numPr>
+        <w:contextualSpacing/>
+        <w:rPr>
+          <w:rFonts w:hint="default"/>
+          <w:b/>
+          <w:bCs/>
+          <w:sz w:val="22"/>
+          <w:szCs w:val="22"/>
+          <w:lang w:val="it-IT"/>
+        </w:rPr>
+      </w:pPr>
+    </w:p>
+    <w:p>
+      <w:pPr>
+        <w:pStyle w:val="6"/>
+        <w:numPr>
+          <w:numId w:val="0"/>
+        </w:numPr>
+        <w:contextualSpacing/>
+        <w:rPr>
+          <w:rFonts w:hint="default"/>
+          <w:b/>
+          <w:bCs/>
+          <w:sz w:val="22"/>
+          <w:szCs w:val="22"/>
+          <w:lang w:val="it-IT"/>
+        </w:rPr>
+      </w:pPr>
+    </w:p>
+    <w:p>
+      <w:pPr>
+        <w:pStyle w:val="6"/>
+        <w:numPr>
+          <w:numId w:val="0"/>
+        </w:numPr>
+        <w:contextualSpacing/>
+        <w:rPr>
+          <w:rFonts w:hint="default"/>
+          <w:b/>
+          <w:bCs/>
+          <w:sz w:val="22"/>
+          <w:szCs w:val="22"/>
+          <w:lang w:val="it-IT"/>
+        </w:rPr>
+      </w:pPr>
+    </w:p>
+    <w:p>
+      <w:pPr>
+        <w:pStyle w:val="6"/>
+        <w:numPr>
+          <w:numId w:val="0"/>
+        </w:numPr>
+        <w:contextualSpacing/>
+        <w:rPr>
+          <w:rFonts w:hint="default"/>
+          <w:b/>
+          <w:bCs/>
+          <w:sz w:val="22"/>
+          <w:szCs w:val="22"/>
+          <w:lang w:val="it-IT"/>
+        </w:rPr>
+      </w:pPr>
+    </w:p>
+    <w:p>
+      <w:pPr>
+        <w:pStyle w:val="6"/>
+        <w:numPr>
+          <w:numId w:val="0"/>
+        </w:numPr>
+        <w:contextualSpacing/>
+        <w:rPr>
+          <w:rFonts w:hint="default"/>
+          <w:b/>
+          <w:bCs/>
+          <w:sz w:val="22"/>
+          <w:szCs w:val="22"/>
+          <w:lang w:val="it-IT"/>
+        </w:rPr>
+      </w:pPr>
+    </w:p>
+    <w:p>
+      <w:pPr>
+        <w:pStyle w:val="6"/>
+        <w:numPr>
+          <w:numId w:val="0"/>
+        </w:numPr>
+        <w:contextualSpacing/>
+        <w:rPr>
+          <w:rFonts w:hint="default"/>
+          <w:b/>
+          <w:bCs/>
+          <w:sz w:val="22"/>
+          <w:szCs w:val="22"/>
+          <w:lang w:val="it-IT"/>
+        </w:rPr>
+      </w:pPr>
+    </w:p>
+    <w:p>
+      <w:pPr>
+        <w:pStyle w:val="6"/>
+        <w:numPr>
+          <w:numId w:val="0"/>
+        </w:numPr>
+        <w:contextualSpacing/>
+        <w:rPr>
+          <w:rFonts w:hint="default"/>
+          <w:b/>
+          <w:bCs/>
+          <w:sz w:val="22"/>
+          <w:szCs w:val="22"/>
+          <w:lang w:val="it-IT"/>
+        </w:rPr>
+      </w:pPr>
+    </w:p>
+    <w:p>
+      <w:pPr>
+        <w:pStyle w:val="6"/>
+        <w:numPr>
+          <w:numId w:val="0"/>
+        </w:numPr>
+        <w:contextualSpacing/>
+        <w:rPr>
+          <w:rFonts w:hint="default"/>
+          <w:b/>
+          <w:bCs/>
+          <w:sz w:val="22"/>
+          <w:szCs w:val="22"/>
+          <w:lang w:val="it-IT"/>
+        </w:rPr>
+      </w:pPr>
+    </w:p>
+    <w:p>
+      <w:pPr>
+        <w:pStyle w:val="6"/>
+        <w:numPr>
+          <w:numId w:val="0"/>
+        </w:numPr>
+        <w:contextualSpacing/>
+        <w:rPr>
+          <w:rFonts w:hint="default"/>
+          <w:b/>
+          <w:bCs/>
+          <w:sz w:val="22"/>
+          <w:szCs w:val="22"/>
+          <w:lang w:val="it-IT"/>
+        </w:rPr>
+      </w:pPr>
+    </w:p>
+    <w:p>
+      <w:pPr>
+        <w:pStyle w:val="6"/>
+        <w:numPr>
+          <w:numId w:val="0"/>
+        </w:numPr>
+        <w:contextualSpacing/>
+        <w:rPr>
+          <w:rFonts w:hint="default"/>
+          <w:b/>
+          <w:bCs/>
+          <w:sz w:val="22"/>
+          <w:szCs w:val="22"/>
+          <w:lang w:val="it-IT"/>
+        </w:rPr>
+      </w:pPr>
+    </w:p>
+    <w:p>
+      <w:pPr>
+        <w:pStyle w:val="6"/>
+        <w:numPr>
+          <w:numId w:val="0"/>
+        </w:numPr>
+        <w:contextualSpacing/>
+        <w:rPr>
+          <w:rFonts w:hint="default"/>
+          <w:b w:val="0"/>
+          <w:bCs w:val="0"/>
+          <w:sz w:val="22"/>
+          <w:szCs w:val="22"/>
+          <w:lang w:val="it-IT"/>
+        </w:rPr>
+      </w:pPr>
+      <w:r>
+        <w:rPr>
+          <w:rFonts w:hint="default"/>
+          <w:b w:val="0"/>
+          <w:bCs w:val="0"/>
+          <w:sz w:val="22"/>
+          <w:szCs w:val="22"/>
+          <w:lang w:val="it-IT"/>
+        </w:rPr>
+        <w:t>Di seguito il diagramma che descrive come il Controller comunica con l’handler.</w:t>
+      </w:r>
+    </w:p>
+    <w:p>
+      <w:pPr>
+        <w:pStyle w:val="6"/>
+        <w:numPr>
+          <w:numId w:val="0"/>
+        </w:numPr>
+        <w:contextualSpacing/>
+        <w:rPr>
+          <w:rFonts w:hint="default"/>
+          <w:b/>
+          <w:bCs/>
+          <w:sz w:val="22"/>
+          <w:szCs w:val="22"/>
+          <w:lang w:val="it-IT"/>
+        </w:rPr>
+      </w:pPr>
+    </w:p>
+    <w:p>
+      <w:pPr>
+        <w:pStyle w:val="6"/>
+        <w:numPr>
+          <w:numId w:val="0"/>
+        </w:numPr>
+        <w:contextualSpacing/>
+        <w:rPr>
+          <w:rFonts w:hint="default"/>
+          <w:b/>
+          <w:bCs/>
+          <w:sz w:val="22"/>
+          <w:szCs w:val="22"/>
+          <w:lang w:val="it-IT"/>
+        </w:rPr>
+      </w:pPr>
+    </w:p>
+    <w:p>
+      <w:pPr>
+        <w:pStyle w:val="6"/>
+        <w:numPr>
+          <w:numId w:val="0"/>
+        </w:numPr>
+        <w:contextualSpacing/>
+        <w:rPr>
+          <w:rFonts w:hint="default"/>
+          <w:b/>
+          <w:bCs/>
+          <w:sz w:val="22"/>
+          <w:szCs w:val="22"/>
+          <w:lang w:val="it-IT"/>
+        </w:rPr>
+      </w:pPr>
+      <w:r>
+        <w:rPr>
+          <w:rFonts w:hint="default"/>
+          <w:b/>
+          <w:bCs/>
+          <w:sz w:val="22"/>
+          <w:szCs w:val="22"/>
+          <w:lang w:val="it-IT"/>
+        </w:rPr>
+        <w:drawing>
+          <wp:inline distT="0" distB="0" distL="114300" distR="114300">
+            <wp:extent cx="5189855" cy="6523355"/>
+            <wp:effectExtent l="0" t="0" r="6985" b="14605"/>
+            <wp:docPr id="13" name="Picture 13" descr="Controller Handler Package Diagram"/>
+            <wp:cNvGraphicFramePr>
+              <a:graphicFrameLocks xmlns:a="http://schemas.openxmlformats.org/drawingml/2006/main" noChangeAspect="1"/>
+            </wp:cNvGraphicFramePr>
+            <a:graphic xmlns:a="http://schemas.openxmlformats.org/drawingml/2006/main">
+              <a:graphicData uri="http://schemas.openxmlformats.org/drawingml/2006/picture">
+                <pic:pic xmlns:pic="http://schemas.openxmlformats.org/drawingml/2006/picture">
+                  <pic:nvPicPr>
+                    <pic:cNvPr id="13" name="Picture 13" descr="Controller Handler Package Diagram"/>
+                    <pic:cNvPicPr>
+                      <a:picLocks noChangeAspect="1"/>
+                    </pic:cNvPicPr>
+                  </pic:nvPicPr>
+                  <pic:blipFill>
+                    <a:blip r:embed="rId16"/>
+                    <a:stretch>
+                      <a:fillRect/>
+                    </a:stretch>
+                  </pic:blipFill>
+                  <pic:spPr>
+                    <a:xfrm>
+                      <a:off x="0" y="0"/>
+                      <a:ext cx="5189855" cy="6523355"/>
+                    </a:xfrm>
+                    <a:prstGeom prst="rect">
+                      <a:avLst/>
+                    </a:prstGeom>
+                  </pic:spPr>
+                </pic:pic>
+              </a:graphicData>
+            </a:graphic>
+          </wp:inline>
+        </w:drawing>
+      </w:r>
+    </w:p>
+    <w:p>
+      <w:pPr>
+        <w:pStyle w:val="6"/>
+        <w:numPr>
+          <w:numId w:val="0"/>
+        </w:numPr>
+        <w:contextualSpacing/>
+        <w:rPr>
+          <w:rFonts w:hint="default"/>
+          <w:b/>
+          <w:bCs/>
+          <w:sz w:val="22"/>
+          <w:szCs w:val="22"/>
+          <w:lang w:val="it-IT"/>
+        </w:rPr>
+      </w:pPr>
+    </w:p>
+    <w:p>
+      <w:pPr>
+        <w:pStyle w:val="6"/>
+        <w:numPr>
+          <w:numId w:val="0"/>
+        </w:numPr>
+        <w:contextualSpacing/>
+        <w:rPr>
+          <w:rFonts w:hint="default"/>
+          <w:b/>
+          <w:bCs/>
+          <w:sz w:val="22"/>
+          <w:szCs w:val="22"/>
+          <w:lang w:val="it-IT"/>
+        </w:rPr>
+      </w:pPr>
+    </w:p>
+    <w:p>
+      <w:pPr>
+        <w:pStyle w:val="6"/>
+        <w:numPr>
+          <w:numId w:val="0"/>
+        </w:numPr>
+        <w:contextualSpacing/>
+        <w:rPr>
+          <w:rFonts w:hint="default"/>
+          <w:b/>
+          <w:bCs/>
+          <w:sz w:val="22"/>
+          <w:szCs w:val="22"/>
+          <w:lang w:val="it-IT"/>
+        </w:rPr>
+      </w:pPr>
+    </w:p>
+    <w:p>
+      <w:pPr>
+        <w:pStyle w:val="6"/>
+        <w:numPr>
+          <w:numId w:val="0"/>
+        </w:numPr>
+        <w:contextualSpacing/>
+        <w:rPr>
+          <w:rFonts w:hint="default"/>
+          <w:b/>
+          <w:bCs/>
+          <w:sz w:val="22"/>
+          <w:szCs w:val="22"/>
+          <w:lang w:val="it-IT"/>
+        </w:rPr>
+      </w:pPr>
+    </w:p>
+    <w:p>
+      <w:pPr>
+        <w:pStyle w:val="6"/>
+        <w:numPr>
+          <w:numId w:val="0"/>
+        </w:numPr>
+        <w:contextualSpacing/>
+        <w:rPr>
+          <w:rFonts w:hint="default"/>
+          <w:b/>
+          <w:bCs/>
+          <w:sz w:val="22"/>
+          <w:szCs w:val="22"/>
+          <w:lang w:val="it-IT"/>
+        </w:rPr>
+      </w:pPr>
+    </w:p>
+    <w:p>
+      <w:pPr>
+        <w:pStyle w:val="6"/>
+        <w:numPr>
+          <w:numId w:val="0"/>
+        </w:numPr>
+        <w:contextualSpacing/>
+        <w:rPr>
+          <w:rFonts w:hint="default"/>
+          <w:b/>
+          <w:bCs/>
+          <w:sz w:val="22"/>
+          <w:szCs w:val="22"/>
+          <w:lang w:val="it-IT"/>
+        </w:rPr>
+      </w:pPr>
+    </w:p>
+    <w:p>
+      <w:pPr>
+        <w:pStyle w:val="6"/>
+        <w:numPr>
+          <w:numId w:val="0"/>
+        </w:numPr>
+        <w:contextualSpacing/>
+        <w:rPr>
+          <w:rFonts w:hint="default"/>
+          <w:b/>
+          <w:bCs/>
+          <w:sz w:val="22"/>
+          <w:szCs w:val="22"/>
+          <w:lang w:val="it-IT"/>
+        </w:rPr>
+      </w:pPr>
+    </w:p>
+    <w:p>
+      <w:pPr>
+        <w:pStyle w:val="6"/>
+        <w:numPr>
+          <w:numId w:val="0"/>
+        </w:numPr>
+        <w:contextualSpacing/>
+        <w:rPr>
+          <w:rFonts w:hint="default"/>
+          <w:b w:val="0"/>
+          <w:bCs w:val="0"/>
+          <w:sz w:val="22"/>
+          <w:szCs w:val="22"/>
+          <w:lang w:val="it-IT"/>
+        </w:rPr>
+      </w:pPr>
+    </w:p>
+    <w:p>
+      <w:pPr>
+        <w:pStyle w:val="6"/>
+        <w:numPr>
+          <w:numId w:val="0"/>
+        </w:numPr>
+        <w:contextualSpacing/>
+        <w:rPr>
+          <w:rFonts w:hint="default"/>
+          <w:b/>
+          <w:bCs/>
+          <w:sz w:val="22"/>
+          <w:szCs w:val="22"/>
+          <w:lang w:val="it-IT"/>
+        </w:rPr>
+      </w:pPr>
+      <w:r>
+        <w:rPr>
+          <w:rFonts w:hint="default"/>
+          <w:b w:val="0"/>
+          <w:bCs w:val="0"/>
+          <w:sz w:val="22"/>
+          <w:szCs w:val="22"/>
+          <w:lang w:val="it-IT"/>
+        </w:rPr>
+        <w:t xml:space="preserve">Infine descriviamo come comunicano fra loro le classi dell’handler e come, prima di persistere (PersistanceService), dovranno chiamare i servizi dell’interfaccia DomainConverter. </w:t>
+      </w:r>
+    </w:p>
+    <w:p>
+      <w:pPr>
+        <w:pStyle w:val="6"/>
+        <w:numPr>
+          <w:numId w:val="0"/>
+        </w:numPr>
+        <w:contextualSpacing/>
+        <w:rPr>
+          <w:rFonts w:hint="default"/>
+          <w:b/>
+          <w:bCs/>
+          <w:sz w:val="22"/>
+          <w:szCs w:val="22"/>
+          <w:lang w:val="it-IT"/>
+        </w:rPr>
+      </w:pPr>
+    </w:p>
+    <w:p>
+      <w:pPr>
+        <w:pStyle w:val="6"/>
+        <w:numPr>
+          <w:numId w:val="0"/>
+        </w:numPr>
+        <w:contextualSpacing/>
+        <w:rPr>
+          <w:rFonts w:hint="default"/>
+          <w:b/>
+          <w:bCs/>
+          <w:sz w:val="22"/>
+          <w:szCs w:val="22"/>
+          <w:lang w:val="it-IT"/>
+        </w:rPr>
+      </w:pPr>
+      <w:r>
+        <w:rPr>
+          <w:rFonts w:hint="default"/>
+          <w:b/>
+          <w:bCs/>
+          <w:sz w:val="22"/>
+          <w:szCs w:val="22"/>
+          <w:lang w:val="it-IT"/>
+        </w:rPr>
+        <w:drawing>
+          <wp:inline distT="0" distB="0" distL="114300" distR="114300">
+            <wp:extent cx="5269865" cy="4341495"/>
+            <wp:effectExtent l="0" t="0" r="3175" b="1905"/>
+            <wp:docPr id="14" name="Picture 14" descr="Handler Package Diagram"/>
+            <wp:cNvGraphicFramePr>
+              <a:graphicFrameLocks xmlns:a="http://schemas.openxmlformats.org/drawingml/2006/main" noChangeAspect="1"/>
+            </wp:cNvGraphicFramePr>
+            <a:graphic xmlns:a="http://schemas.openxmlformats.org/drawingml/2006/main">
+              <a:graphicData uri="http://schemas.openxmlformats.org/drawingml/2006/picture">
+                <pic:pic xmlns:pic="http://schemas.openxmlformats.org/drawingml/2006/picture">
+                  <pic:nvPicPr>
+                    <pic:cNvPr id="14" name="Picture 14" descr="Handler Package Diagram"/>
+                    <pic:cNvPicPr>
+                      <a:picLocks noChangeAspect="1"/>
+                    </pic:cNvPicPr>
+                  </pic:nvPicPr>
+                  <pic:blipFill>
+                    <a:blip r:embed="rId17"/>
+                    <a:stretch>
+                      <a:fillRect/>
+                    </a:stretch>
+                  </pic:blipFill>
+                  <pic:spPr>
+                    <a:xfrm>
+                      <a:off x="0" y="0"/>
+                      <a:ext cx="5269865" cy="4341495"/>
+                    </a:xfrm>
+                    <a:prstGeom prst="rect">
+                      <a:avLst/>
+                    </a:prstGeom>
+                  </pic:spPr>
+                </pic:pic>
+              </a:graphicData>
+            </a:graphic>
+          </wp:inline>
+        </w:drawing>
+      </w:r>
+    </w:p>
+    <w:p>
+      <w:pPr>
+        <w:pStyle w:val="6"/>
+        <w:numPr>
+          <w:numId w:val="0"/>
+        </w:numPr>
+        <w:contextualSpacing/>
+        <w:rPr>
+          <w:rFonts w:hint="default"/>
+          <w:b/>
+          <w:bCs/>
+          <w:sz w:val="22"/>
+          <w:szCs w:val="22"/>
+          <w:lang w:val="it-IT"/>
+        </w:rPr>
+      </w:pPr>
+    </w:p>
+    <w:p>
+      <w:pPr>
+        <w:pStyle w:val="6"/>
+        <w:numPr>
+          <w:numId w:val="0"/>
+        </w:numPr>
+        <w:contextualSpacing/>
+        <w:rPr>
+          <w:rFonts w:hint="default"/>
+          <w:b w:val="0"/>
+          <w:bCs w:val="0"/>
+          <w:sz w:val="22"/>
+          <w:szCs w:val="22"/>
+          <w:lang w:val="it-IT"/>
+        </w:rPr>
+      </w:pPr>
+      <w:r>
+        <w:rPr>
+          <w:rFonts w:hint="default"/>
+          <w:b w:val="0"/>
+          <w:bCs w:val="0"/>
+          <w:sz w:val="22"/>
+          <w:szCs w:val="22"/>
+          <w:lang w:val="it-IT"/>
+        </w:rPr>
+        <w:t>Come abbiamo già detto la View potrà interagire solo con il Controller:</w:t>
+      </w:r>
+    </w:p>
+    <w:p>
+      <w:pPr>
+        <w:pStyle w:val="6"/>
+        <w:numPr>
+          <w:numId w:val="0"/>
+        </w:numPr>
+        <w:contextualSpacing/>
+        <w:rPr>
+          <w:rFonts w:hint="default"/>
+          <w:b w:val="0"/>
+          <w:bCs w:val="0"/>
+          <w:sz w:val="22"/>
+          <w:szCs w:val="22"/>
+          <w:lang w:val="it-IT"/>
+        </w:rPr>
+      </w:pPr>
+    </w:p>
+    <w:p>
+      <w:pPr>
+        <w:pStyle w:val="6"/>
+        <w:numPr>
+          <w:numId w:val="0"/>
+        </w:numPr>
+        <w:contextualSpacing/>
+        <w:rPr>
+          <w:rFonts w:hint="default"/>
+          <w:b w:val="0"/>
+          <w:bCs w:val="0"/>
+          <w:sz w:val="22"/>
+          <w:szCs w:val="22"/>
+          <w:lang w:val="it-IT"/>
+        </w:rPr>
+      </w:pPr>
+      <w:r>
+        <w:rPr>
+          <w:rFonts w:hint="default"/>
+          <w:b w:val="0"/>
+          <w:bCs w:val="0"/>
+          <w:sz w:val="22"/>
+          <w:szCs w:val="22"/>
+          <w:lang w:val="it-IT"/>
+        </w:rPr>
+        <w:drawing>
+          <wp:inline distT="0" distB="0" distL="114300" distR="114300">
+            <wp:extent cx="4580255" cy="3037205"/>
+            <wp:effectExtent l="0" t="0" r="6985" b="10795"/>
+            <wp:docPr id="16" name="Picture 16" descr="View Diagram"/>
+            <wp:cNvGraphicFramePr>
+              <a:graphicFrameLocks xmlns:a="http://schemas.openxmlformats.org/drawingml/2006/main" noChangeAspect="1"/>
+            </wp:cNvGraphicFramePr>
+            <a:graphic xmlns:a="http://schemas.openxmlformats.org/drawingml/2006/main">
+              <a:graphicData uri="http://schemas.openxmlformats.org/drawingml/2006/picture">
+                <pic:pic xmlns:pic="http://schemas.openxmlformats.org/drawingml/2006/picture">
+                  <pic:nvPicPr>
+                    <pic:cNvPr id="16" name="Picture 16" descr="View Diagram"/>
+                    <pic:cNvPicPr>
+                      <a:picLocks noChangeAspect="1"/>
+                    </pic:cNvPicPr>
+                  </pic:nvPicPr>
+                  <pic:blipFill>
+                    <a:blip r:embed="rId18"/>
+                    <a:stretch>
+                      <a:fillRect/>
+                    </a:stretch>
+                  </pic:blipFill>
+                  <pic:spPr>
+                    <a:xfrm>
+                      <a:off x="0" y="0"/>
+                      <a:ext cx="4580255" cy="3037205"/>
+                    </a:xfrm>
+                    <a:prstGeom prst="rect">
+                      <a:avLst/>
+                    </a:prstGeom>
+                  </pic:spPr>
+                </pic:pic>
+              </a:graphicData>
+            </a:graphic>
+          </wp:inline>
+        </w:drawing>
+      </w:r>
+    </w:p>
+    <w:p>
+      <w:pPr>
+        <w:pStyle w:val="6"/>
+        <w:numPr>
+          <w:numId w:val="0"/>
+        </w:numPr>
+        <w:contextualSpacing/>
+        <w:rPr>
+          <w:rFonts w:hint="default"/>
+          <w:b w:val="0"/>
+          <w:bCs w:val="0"/>
+          <w:sz w:val="22"/>
+          <w:szCs w:val="22"/>
+          <w:lang w:val="it-IT"/>
+        </w:rPr>
+      </w:pPr>
+    </w:p>
+    <w:p>
+      <w:pPr>
+        <w:pStyle w:val="6"/>
+        <w:numPr>
+          <w:numId w:val="0"/>
+        </w:numPr>
+        <w:contextualSpacing/>
+        <w:rPr>
+          <w:rFonts w:hint="default"/>
+          <w:b w:val="0"/>
+          <w:bCs w:val="0"/>
+          <w:sz w:val="22"/>
+          <w:szCs w:val="22"/>
+          <w:lang w:val="it-IT"/>
+        </w:rPr>
+      </w:pPr>
+    </w:p>
+    <w:p>
+      <w:pPr>
+        <w:pStyle w:val="6"/>
+        <w:numPr>
+          <w:ilvl w:val="1"/>
+          <w:numId w:val="1"/>
+        </w:numPr>
+        <w:ind w:left="0" w:leftChars="0" w:firstLine="0" w:firstLineChars="0"/>
+        <w:contextualSpacing/>
+        <w:rPr>
+          <w:rFonts w:hint="default"/>
+          <w:b/>
+          <w:bCs/>
+          <w:sz w:val="28"/>
+          <w:szCs w:val="28"/>
+          <w:lang w:val="it-IT"/>
+        </w:rPr>
+      </w:pPr>
+      <w:r>
+        <w:rPr>
+          <w:rFonts w:hint="default"/>
+          <w:b/>
+          <w:bCs/>
+          <w:sz w:val="28"/>
+          <w:szCs w:val="28"/>
+          <w:lang w:val="it-IT"/>
+        </w:rPr>
+        <w:t>DESCRIZIONE SCELTE E STRATEGIE</w:t>
+      </w:r>
+    </w:p>
+    <w:p>
+      <w:pPr>
+        <w:pStyle w:val="6"/>
+        <w:numPr>
+          <w:numId w:val="0"/>
+        </w:numPr>
+        <w:contextualSpacing/>
+        <w:rPr>
+          <w:rFonts w:hint="default"/>
+          <w:b/>
+          <w:bCs/>
+          <w:sz w:val="28"/>
+          <w:szCs w:val="28"/>
+          <w:lang w:val="it-IT"/>
+        </w:rPr>
+      </w:pPr>
+    </w:p>
+    <w:p>
+      <w:pPr>
+        <w:pStyle w:val="6"/>
+        <w:numPr>
+          <w:numId w:val="0"/>
+        </w:numPr>
+        <w:contextualSpacing/>
+        <w:rPr>
+          <w:rFonts w:hint="default"/>
+          <w:b w:val="0"/>
+          <w:bCs w:val="0"/>
+          <w:sz w:val="22"/>
+          <w:szCs w:val="22"/>
+          <w:lang w:val="it-IT"/>
+        </w:rPr>
+      </w:pPr>
+      <w:r>
+        <w:rPr>
+          <w:rFonts w:hint="default"/>
+          <w:b w:val="0"/>
+          <w:bCs w:val="0"/>
+          <w:sz w:val="22"/>
+          <w:szCs w:val="22"/>
+          <w:lang w:val="it-IT"/>
+        </w:rPr>
+        <w:t>Utilizzando questo tipo di struttura il nostro obiettivo è quello di delimitare in modo ottimale l’interfaccia utente e la logica di business. Inoltre abbiamo un altro grado di riusabilità del codice grazie all’uso della composizione, e quindi dei DTO, e all’uso delle varie interfacce e classi, che tramite pochi interventi è possibile modificare/aggiungere diverse funzionalità ed effettuare molte migliorie.</w:t>
+      </w:r>
+    </w:p>
+    <w:p>
+      <w:pPr>
+        <w:pStyle w:val="6"/>
+        <w:numPr>
+          <w:numId w:val="0"/>
+        </w:numPr>
+        <w:contextualSpacing/>
+        <w:rPr>
+          <w:rFonts w:hint="default"/>
+          <w:b w:val="0"/>
+          <w:bCs w:val="0"/>
+          <w:sz w:val="22"/>
+          <w:szCs w:val="22"/>
+          <w:lang w:val="it-IT"/>
+        </w:rPr>
+      </w:pPr>
+    </w:p>
+    <w:p>
+      <w:pPr>
+        <w:pStyle w:val="6"/>
+        <w:numPr>
+          <w:numId w:val="0"/>
+        </w:numPr>
+        <w:contextualSpacing/>
+        <w:rPr>
+          <w:rFonts w:hint="default"/>
+          <w:b w:val="0"/>
+          <w:bCs w:val="0"/>
+          <w:sz w:val="22"/>
+          <w:szCs w:val="22"/>
+          <w:lang w:val="it-IT"/>
+        </w:rPr>
+      </w:pPr>
+    </w:p>
+    <w:p>
+      <w:pPr>
+        <w:pStyle w:val="6"/>
+        <w:numPr>
+          <w:numId w:val="0"/>
+        </w:numPr>
+        <w:contextualSpacing/>
+        <w:rPr>
+          <w:rFonts w:hint="default"/>
+          <w:b w:val="0"/>
+          <w:bCs w:val="0"/>
+          <w:sz w:val="22"/>
+          <w:szCs w:val="22"/>
+          <w:lang w:val="it-IT"/>
+        </w:rPr>
+      </w:pPr>
+    </w:p>
+    <w:p>
+      <w:pPr>
+        <w:pStyle w:val="6"/>
+        <w:numPr>
+          <w:ilvl w:val="0"/>
+          <w:numId w:val="1"/>
+        </w:numPr>
+        <w:ind w:left="425" w:leftChars="0" w:hanging="425" w:firstLineChars="0"/>
+        <w:contextualSpacing/>
+        <w:rPr>
+          <w:rFonts w:hint="default"/>
+          <w:b/>
+          <w:bCs/>
+          <w:sz w:val="36"/>
+          <w:szCs w:val="36"/>
+          <w:lang w:val="it-IT"/>
+        </w:rPr>
+      </w:pPr>
+      <w:r>
+        <w:rPr>
+          <w:rFonts w:hint="default"/>
+          <w:b/>
+          <w:bCs/>
+          <w:sz w:val="36"/>
+          <w:szCs w:val="36"/>
+          <w:lang w:val="it-IT"/>
+        </w:rPr>
+        <w:t>SOFTWARE/OBJECT DESIGN</w:t>
+      </w:r>
+    </w:p>
+    <w:p>
+      <w:pPr>
+        <w:pStyle w:val="6"/>
+        <w:numPr>
+          <w:numId w:val="0"/>
+        </w:numPr>
+        <w:contextualSpacing/>
+        <w:rPr>
+          <w:rFonts w:hint="default"/>
+          <w:b/>
+          <w:bCs/>
+          <w:sz w:val="36"/>
+          <w:szCs w:val="36"/>
+          <w:lang w:val="it-IT"/>
+        </w:rPr>
+      </w:pPr>
+    </w:p>
+    <w:p>
+      <w:pPr>
+        <w:pStyle w:val="6"/>
+        <w:numPr>
+          <w:numId w:val="0"/>
+        </w:numPr>
+        <w:contextualSpacing/>
+        <w:rPr>
+          <w:rFonts w:hint="default"/>
+          <w:b w:val="0"/>
+          <w:bCs w:val="0"/>
+          <w:sz w:val="22"/>
+          <w:szCs w:val="22"/>
+          <w:lang w:val="it-IT"/>
+        </w:rPr>
+      </w:pPr>
+      <w:r>
+        <w:rPr>
+          <w:rFonts w:hint="default"/>
+          <w:b w:val="0"/>
+          <w:bCs w:val="0"/>
+          <w:sz w:val="22"/>
+          <w:szCs w:val="22"/>
+          <w:lang w:val="it-IT"/>
+        </w:rPr>
+        <w:t>Come detto in precedenza abbiamo favorito la composizione ripetto all’ereditarietà per la comunicazione tra i diversi “livelli” della nostra applicazione, questo grazie all’uso dei DTO (Data Transfer Object) che sono strutturati nel seguente modo:</w:t>
+      </w:r>
+      <w:bookmarkStart w:id="0" w:name="_GoBack"/>
+      <w:bookmarkEnd w:id="0"/>
     </w:p>
     <w:sectPr>
       <w:headerReference r:id="rId3" w:type="default"/>
@@ -2380,6 +5187,92 @@
     </w:lvl>
   </w:abstractNum>
   <w:abstractNum w:abstractNumId="3">
+    <w:nsid w:val="649576B2"/>
+    <w:multiLevelType w:val="multilevel"/>
+    <w:tmpl w:val="649576B2"/>
+    <w:lvl w:ilvl="0" w:tentative="0">
+      <w:start w:val="1"/>
+      <w:numFmt w:val="decimal"/>
+      <w:lvlText w:val="%1."/>
+      <w:lvlJc w:val="left"/>
+      <w:pPr>
+        <w:ind w:left="720" w:hanging="360"/>
+      </w:pPr>
+    </w:lvl>
+    <w:lvl w:ilvl="1" w:tentative="0">
+      <w:start w:val="1"/>
+      <w:numFmt w:val="lowerLetter"/>
+      <w:lvlText w:val="%2."/>
+      <w:lvlJc w:val="left"/>
+      <w:pPr>
+        <w:ind w:left="1440" w:hanging="360"/>
+      </w:pPr>
+    </w:lvl>
+    <w:lvl w:ilvl="2" w:tentative="0">
+      <w:start w:val="1"/>
+      <w:numFmt w:val="lowerRoman"/>
+      <w:lvlText w:val="%3."/>
+      <w:lvlJc w:val="right"/>
+      <w:pPr>
+        <w:ind w:left="2160" w:hanging="180"/>
+      </w:pPr>
+    </w:lvl>
+    <w:lvl w:ilvl="3" w:tentative="0">
+      <w:start w:val="1"/>
+      <w:numFmt w:val="decimal"/>
+      <w:lvlText w:val="%4."/>
+      <w:lvlJc w:val="left"/>
+      <w:pPr>
+        <w:ind w:left="2880" w:hanging="360"/>
+      </w:pPr>
+    </w:lvl>
+    <w:lvl w:ilvl="4" w:tentative="0">
+      <w:start w:val="1"/>
+      <w:numFmt w:val="lowerLetter"/>
+      <w:lvlText w:val="%5."/>
+      <w:lvlJc w:val="left"/>
+      <w:pPr>
+        <w:ind w:left="3600" w:hanging="360"/>
+      </w:pPr>
+    </w:lvl>
+    <w:lvl w:ilvl="5" w:tentative="0">
+      <w:start w:val="1"/>
+      <w:numFmt w:val="lowerRoman"/>
+      <w:lvlText w:val="%6."/>
+      <w:lvlJc w:val="right"/>
+      <w:pPr>
+        <w:ind w:left="4320" w:hanging="180"/>
+      </w:pPr>
+    </w:lvl>
+    <w:lvl w:ilvl="6" w:tentative="0">
+      <w:start w:val="1"/>
+      <w:numFmt w:val="decimal"/>
+      <w:lvlText w:val="%7."/>
+      <w:lvlJc w:val="left"/>
+      <w:pPr>
+        <w:ind w:left="5040" w:hanging="360"/>
+      </w:pPr>
+    </w:lvl>
+    <w:lvl w:ilvl="7" w:tentative="0">
+      <w:start w:val="1"/>
+      <w:numFmt w:val="lowerLetter"/>
+      <w:lvlText w:val="%8."/>
+      <w:lvlJc w:val="left"/>
+      <w:pPr>
+        <w:ind w:left="5760" w:hanging="360"/>
+      </w:pPr>
+    </w:lvl>
+    <w:lvl w:ilvl="8" w:tentative="0">
+      <w:start w:val="1"/>
+      <w:numFmt w:val="lowerRoman"/>
+      <w:lvlText w:val="%9."/>
+      <w:lvlJc w:val="right"/>
+      <w:pPr>
+        <w:ind w:left="6480" w:hanging="180"/>
+      </w:pPr>
+    </w:lvl>
+  </w:abstractNum>
+  <w:abstractNum w:abstractNumId="4">
     <w:nsid w:val="7D185AE8"/>
     <w:multiLevelType w:val="multilevel"/>
     <w:tmpl w:val="7D185AE8"/>
@@ -2469,13 +5362,16 @@
     <w:abstractNumId w:val="0"/>
   </w:num>
   <w:num w:numId="2">
-    <w:abstractNumId w:val="3"/>
+    <w:abstractNumId w:val="4"/>
   </w:num>
   <w:num w:numId="3">
     <w:abstractNumId w:val="1"/>
   </w:num>
   <w:num w:numId="4">
     <w:abstractNumId w:val="2"/>
+  </w:num>
+  <w:num w:numId="5">
+    <w:abstractNumId w:val="3"/>
   </w:num>
 </w:numbering>
 </file>

</xml_diff>

<commit_message>
create "old" folder, new DTO design, updated main doc
</commit_message>
<xml_diff>
--- a/doc/EagleLibrary.docx
+++ b/doc/EagleLibrary.docx
@@ -2518,6 +2518,7 @@
       <w:pPr>
         <w:pStyle w:val="6"/>
         <w:numPr>
+          <w:ilvl w:val="0"/>
           <w:numId w:val="0"/>
         </w:numPr>
         <w:contextualSpacing/>
@@ -2535,6 +2536,7 @@
       <w:pPr>
         <w:pStyle w:val="6"/>
         <w:numPr>
+          <w:ilvl w:val="0"/>
           <w:numId w:val="0"/>
         </w:numPr>
         <w:contextualSpacing/>
@@ -2563,40 +2565,43 @@
       <w:pPr>
         <w:pStyle w:val="6"/>
         <w:numPr>
-          <w:numId w:val="0"/>
-        </w:numPr>
-        <w:contextualSpacing/>
-        <w:rPr>
-          <w:rFonts w:hint="default"/>
-          <w:b w:val="0"/>
-          <w:bCs w:val="0"/>
-          <w:sz w:val="22"/>
-          <w:szCs w:val="22"/>
-          <w:lang w:val="it-IT"/>
-        </w:rPr>
-      </w:pPr>
-    </w:p>
-    <w:p>
-      <w:pPr>
-        <w:pStyle w:val="6"/>
-        <w:numPr>
-          <w:numId w:val="0"/>
-        </w:numPr>
-        <w:contextualSpacing/>
-        <w:rPr>
-          <w:rFonts w:hint="default"/>
-          <w:b w:val="0"/>
-          <w:bCs w:val="0"/>
-          <w:sz w:val="22"/>
-          <w:szCs w:val="22"/>
-          <w:lang w:val="it-IT"/>
-        </w:rPr>
-      </w:pPr>
-    </w:p>
-    <w:p>
-      <w:pPr>
-        <w:pStyle w:val="6"/>
-        <w:numPr>
+          <w:ilvl w:val="0"/>
+          <w:numId w:val="0"/>
+        </w:numPr>
+        <w:contextualSpacing/>
+        <w:rPr>
+          <w:rFonts w:hint="default"/>
+          <w:b w:val="0"/>
+          <w:bCs w:val="0"/>
+          <w:sz w:val="22"/>
+          <w:szCs w:val="22"/>
+          <w:lang w:val="it-IT"/>
+        </w:rPr>
+      </w:pPr>
+    </w:p>
+    <w:p>
+      <w:pPr>
+        <w:pStyle w:val="6"/>
+        <w:numPr>
+          <w:ilvl w:val="0"/>
+          <w:numId w:val="0"/>
+        </w:numPr>
+        <w:contextualSpacing/>
+        <w:rPr>
+          <w:rFonts w:hint="default"/>
+          <w:b w:val="0"/>
+          <w:bCs w:val="0"/>
+          <w:sz w:val="22"/>
+          <w:szCs w:val="22"/>
+          <w:lang w:val="it-IT"/>
+        </w:rPr>
+      </w:pPr>
+    </w:p>
+    <w:p>
+      <w:pPr>
+        <w:pStyle w:val="6"/>
+        <w:numPr>
+          <w:ilvl w:val="0"/>
           <w:numId w:val="0"/>
         </w:numPr>
         <w:contextualSpacing/>
@@ -2661,91 +2666,97 @@
       <w:pPr>
         <w:pStyle w:val="6"/>
         <w:numPr>
-          <w:numId w:val="0"/>
-        </w:numPr>
-        <w:contextualSpacing/>
-        <w:rPr>
-          <w:rFonts w:hint="default"/>
-          <w:b w:val="0"/>
-          <w:bCs w:val="0"/>
-          <w:sz w:val="22"/>
-          <w:szCs w:val="22"/>
-          <w:lang w:val="it-IT"/>
-        </w:rPr>
-      </w:pPr>
-    </w:p>
-    <w:p>
-      <w:pPr>
-        <w:pStyle w:val="6"/>
-        <w:numPr>
-          <w:numId w:val="0"/>
-        </w:numPr>
-        <w:contextualSpacing/>
-        <w:rPr>
-          <w:rFonts w:hint="default"/>
-          <w:b w:val="0"/>
-          <w:bCs w:val="0"/>
-          <w:sz w:val="22"/>
-          <w:szCs w:val="22"/>
-          <w:lang w:val="it-IT"/>
-        </w:rPr>
-      </w:pPr>
-    </w:p>
-    <w:p>
-      <w:pPr>
-        <w:pStyle w:val="6"/>
-        <w:numPr>
-          <w:numId w:val="0"/>
-        </w:numPr>
-        <w:contextualSpacing/>
-        <w:rPr>
-          <w:rFonts w:hint="default"/>
-          <w:b w:val="0"/>
-          <w:bCs w:val="0"/>
-          <w:sz w:val="22"/>
-          <w:szCs w:val="22"/>
-          <w:lang w:val="it-IT"/>
-        </w:rPr>
-      </w:pPr>
-    </w:p>
-    <w:p>
-      <w:pPr>
-        <w:pStyle w:val="6"/>
-        <w:numPr>
-          <w:numId w:val="0"/>
-        </w:numPr>
-        <w:contextualSpacing/>
-        <w:rPr>
-          <w:rFonts w:hint="default"/>
-          <w:b w:val="0"/>
-          <w:bCs w:val="0"/>
-          <w:sz w:val="22"/>
-          <w:szCs w:val="22"/>
-          <w:lang w:val="it-IT"/>
-        </w:rPr>
-      </w:pPr>
-    </w:p>
-    <w:p>
-      <w:pPr>
-        <w:pStyle w:val="6"/>
-        <w:numPr>
-          <w:numId w:val="0"/>
-        </w:numPr>
-        <w:contextualSpacing/>
-        <w:rPr>
-          <w:rFonts w:hint="default"/>
-          <w:b w:val="0"/>
-          <w:bCs w:val="0"/>
-          <w:sz w:val="22"/>
-          <w:szCs w:val="22"/>
-          <w:lang w:val="it-IT"/>
-        </w:rPr>
-      </w:pPr>
-    </w:p>
-    <w:p>
-      <w:pPr>
-        <w:pStyle w:val="6"/>
-        <w:numPr>
+          <w:ilvl w:val="0"/>
+          <w:numId w:val="0"/>
+        </w:numPr>
+        <w:contextualSpacing/>
+        <w:rPr>
+          <w:rFonts w:hint="default"/>
+          <w:b w:val="0"/>
+          <w:bCs w:val="0"/>
+          <w:sz w:val="22"/>
+          <w:szCs w:val="22"/>
+          <w:lang w:val="it-IT"/>
+        </w:rPr>
+      </w:pPr>
+    </w:p>
+    <w:p>
+      <w:pPr>
+        <w:pStyle w:val="6"/>
+        <w:numPr>
+          <w:ilvl w:val="0"/>
+          <w:numId w:val="0"/>
+        </w:numPr>
+        <w:contextualSpacing/>
+        <w:rPr>
+          <w:rFonts w:hint="default"/>
+          <w:b w:val="0"/>
+          <w:bCs w:val="0"/>
+          <w:sz w:val="22"/>
+          <w:szCs w:val="22"/>
+          <w:lang w:val="it-IT"/>
+        </w:rPr>
+      </w:pPr>
+    </w:p>
+    <w:p>
+      <w:pPr>
+        <w:pStyle w:val="6"/>
+        <w:numPr>
+          <w:ilvl w:val="0"/>
+          <w:numId w:val="0"/>
+        </w:numPr>
+        <w:contextualSpacing/>
+        <w:rPr>
+          <w:rFonts w:hint="default"/>
+          <w:b w:val="0"/>
+          <w:bCs w:val="0"/>
+          <w:sz w:val="22"/>
+          <w:szCs w:val="22"/>
+          <w:lang w:val="it-IT"/>
+        </w:rPr>
+      </w:pPr>
+    </w:p>
+    <w:p>
+      <w:pPr>
+        <w:pStyle w:val="6"/>
+        <w:numPr>
+          <w:ilvl w:val="0"/>
+          <w:numId w:val="0"/>
+        </w:numPr>
+        <w:contextualSpacing/>
+        <w:rPr>
+          <w:rFonts w:hint="default"/>
+          <w:b w:val="0"/>
+          <w:bCs w:val="0"/>
+          <w:sz w:val="22"/>
+          <w:szCs w:val="22"/>
+          <w:lang w:val="it-IT"/>
+        </w:rPr>
+      </w:pPr>
+    </w:p>
+    <w:p>
+      <w:pPr>
+        <w:pStyle w:val="6"/>
+        <w:numPr>
+          <w:ilvl w:val="0"/>
+          <w:numId w:val="0"/>
+        </w:numPr>
+        <w:contextualSpacing/>
+        <w:rPr>
+          <w:rFonts w:hint="default"/>
+          <w:b w:val="0"/>
+          <w:bCs w:val="0"/>
+          <w:sz w:val="22"/>
+          <w:szCs w:val="22"/>
+          <w:lang w:val="it-IT"/>
+        </w:rPr>
+      </w:pPr>
+    </w:p>
+    <w:p>
+      <w:pPr>
+        <w:pStyle w:val="6"/>
+        <w:numPr>
+          <w:ilvl w:val="0"/>
           <w:numId w:val="0"/>
         </w:numPr>
         <w:contextualSpacing/>
@@ -2774,6 +2785,7 @@
       <w:pPr>
         <w:pStyle w:val="6"/>
         <w:numPr>
+          <w:ilvl w:val="0"/>
           <w:numId w:val="0"/>
         </w:numPr>
         <w:contextualSpacing/>
@@ -2899,15 +2911,17 @@
       <w:pPr>
         <w:pStyle w:val="6"/>
         <w:numPr>
-          <w:numId w:val="0"/>
-        </w:numPr>
-        <w:contextualSpacing/>
-      </w:pPr>
-    </w:p>
-    <w:p>
-      <w:pPr>
-        <w:pStyle w:val="6"/>
-        <w:numPr>
+          <w:ilvl w:val="0"/>
+          <w:numId w:val="0"/>
+        </w:numPr>
+        <w:contextualSpacing/>
+      </w:pPr>
+    </w:p>
+    <w:p>
+      <w:pPr>
+        <w:pStyle w:val="6"/>
+        <w:numPr>
+          <w:ilvl w:val="0"/>
           <w:numId w:val="0"/>
         </w:numPr>
         <w:contextualSpacing/>
@@ -2945,22 +2959,24 @@
       <w:pPr>
         <w:pStyle w:val="6"/>
         <w:numPr>
-          <w:numId w:val="0"/>
-        </w:numPr>
-        <w:contextualSpacing/>
-        <w:rPr>
-          <w:b/>
-          <w:bCs/>
-          <w:sz w:val="22"/>
-          <w:szCs w:val="22"/>
-          <w:lang w:val="it-IT"/>
-        </w:rPr>
-      </w:pPr>
-    </w:p>
-    <w:p>
-      <w:pPr>
-        <w:pStyle w:val="6"/>
-        <w:numPr>
+          <w:ilvl w:val="0"/>
+          <w:numId w:val="0"/>
+        </w:numPr>
+        <w:contextualSpacing/>
+        <w:rPr>
+          <w:b/>
+          <w:bCs/>
+          <w:sz w:val="22"/>
+          <w:szCs w:val="22"/>
+          <w:lang w:val="it-IT"/>
+        </w:rPr>
+      </w:pPr>
+    </w:p>
+    <w:p>
+      <w:pPr>
+        <w:pStyle w:val="6"/>
+        <w:numPr>
+          <w:ilvl w:val="0"/>
           <w:numId w:val="0"/>
         </w:numPr>
         <w:contextualSpacing/>
@@ -2987,22 +3003,24 @@
       <w:pPr>
         <w:pStyle w:val="6"/>
         <w:numPr>
-          <w:numId w:val="0"/>
-        </w:numPr>
-        <w:contextualSpacing/>
-        <w:rPr>
-          <w:b w:val="0"/>
-          <w:bCs w:val="0"/>
-          <w:sz w:val="22"/>
-          <w:szCs w:val="22"/>
-          <w:lang w:val="it-IT"/>
-        </w:rPr>
-      </w:pPr>
-    </w:p>
-    <w:p>
-      <w:pPr>
-        <w:pStyle w:val="6"/>
-        <w:numPr>
+          <w:ilvl w:val="0"/>
+          <w:numId w:val="0"/>
+        </w:numPr>
+        <w:contextualSpacing/>
+        <w:rPr>
+          <w:b w:val="0"/>
+          <w:bCs w:val="0"/>
+          <w:sz w:val="22"/>
+          <w:szCs w:val="22"/>
+          <w:lang w:val="it-IT"/>
+        </w:rPr>
+      </w:pPr>
+    </w:p>
+    <w:p>
+      <w:pPr>
+        <w:pStyle w:val="6"/>
+        <w:numPr>
+          <w:ilvl w:val="0"/>
           <w:numId w:val="0"/>
         </w:numPr>
         <w:contextualSpacing/>
@@ -3067,57 +3085,61 @@
       <w:pPr>
         <w:pStyle w:val="6"/>
         <w:numPr>
-          <w:numId w:val="0"/>
-        </w:numPr>
-        <w:contextualSpacing/>
-        <w:rPr>
-          <w:rFonts w:hint="default"/>
-          <w:b w:val="0"/>
-          <w:bCs w:val="0"/>
-          <w:sz w:val="22"/>
-          <w:szCs w:val="22"/>
-          <w:lang w:val="it-IT"/>
-        </w:rPr>
-      </w:pPr>
-    </w:p>
-    <w:p>
-      <w:pPr>
-        <w:pStyle w:val="6"/>
-        <w:numPr>
-          <w:numId w:val="0"/>
-        </w:numPr>
-        <w:contextualSpacing/>
-        <w:rPr>
-          <w:rFonts w:hint="default"/>
-          <w:b w:val="0"/>
-          <w:bCs w:val="0"/>
-          <w:sz w:val="22"/>
-          <w:szCs w:val="22"/>
-          <w:lang w:val="it-IT"/>
-        </w:rPr>
-      </w:pPr>
-    </w:p>
-    <w:p>
-      <w:pPr>
-        <w:pStyle w:val="6"/>
-        <w:numPr>
-          <w:numId w:val="0"/>
-        </w:numPr>
-        <w:contextualSpacing/>
-        <w:rPr>
-          <w:rFonts w:hint="default"/>
-          <w:b w:val="0"/>
-          <w:bCs w:val="0"/>
-          <w:sz w:val="22"/>
-          <w:szCs w:val="22"/>
-          <w:lang w:val="it-IT"/>
-        </w:rPr>
-      </w:pPr>
-    </w:p>
-    <w:p>
-      <w:pPr>
-        <w:pStyle w:val="6"/>
-        <w:numPr>
+          <w:ilvl w:val="0"/>
+          <w:numId w:val="0"/>
+        </w:numPr>
+        <w:contextualSpacing/>
+        <w:rPr>
+          <w:rFonts w:hint="default"/>
+          <w:b w:val="0"/>
+          <w:bCs w:val="0"/>
+          <w:sz w:val="22"/>
+          <w:szCs w:val="22"/>
+          <w:lang w:val="it-IT"/>
+        </w:rPr>
+      </w:pPr>
+    </w:p>
+    <w:p>
+      <w:pPr>
+        <w:pStyle w:val="6"/>
+        <w:numPr>
+          <w:ilvl w:val="0"/>
+          <w:numId w:val="0"/>
+        </w:numPr>
+        <w:contextualSpacing/>
+        <w:rPr>
+          <w:rFonts w:hint="default"/>
+          <w:b w:val="0"/>
+          <w:bCs w:val="0"/>
+          <w:sz w:val="22"/>
+          <w:szCs w:val="22"/>
+          <w:lang w:val="it-IT"/>
+        </w:rPr>
+      </w:pPr>
+    </w:p>
+    <w:p>
+      <w:pPr>
+        <w:pStyle w:val="6"/>
+        <w:numPr>
+          <w:ilvl w:val="0"/>
+          <w:numId w:val="0"/>
+        </w:numPr>
+        <w:contextualSpacing/>
+        <w:rPr>
+          <w:rFonts w:hint="default"/>
+          <w:b w:val="0"/>
+          <w:bCs w:val="0"/>
+          <w:sz w:val="22"/>
+          <w:szCs w:val="22"/>
+          <w:lang w:val="it-IT"/>
+        </w:rPr>
+      </w:pPr>
+    </w:p>
+    <w:p>
+      <w:pPr>
+        <w:pStyle w:val="6"/>
+        <w:numPr>
+          <w:ilvl w:val="0"/>
           <w:numId w:val="0"/>
         </w:numPr>
         <w:contextualSpacing/>
@@ -3165,6 +3187,7 @@
       <w:pPr>
         <w:pStyle w:val="6"/>
         <w:numPr>
+          <w:ilvl w:val="0"/>
           <w:numId w:val="0"/>
         </w:numPr>
         <w:contextualSpacing/>
@@ -3212,6 +3235,7 @@
       <w:pPr>
         <w:pStyle w:val="6"/>
         <w:numPr>
+          <w:ilvl w:val="0"/>
           <w:numId w:val="0"/>
         </w:numPr>
         <w:contextualSpacing/>
@@ -3229,6 +3253,7 @@
       <w:pPr>
         <w:pStyle w:val="6"/>
         <w:numPr>
+          <w:ilvl w:val="0"/>
           <w:numId w:val="0"/>
         </w:numPr>
         <w:contextualSpacing/>
@@ -3257,6 +3282,7 @@
       <w:pPr>
         <w:pStyle w:val="6"/>
         <w:numPr>
+          <w:ilvl w:val="0"/>
           <w:numId w:val="0"/>
         </w:numPr>
         <w:contextualSpacing/>
@@ -3274,6 +3300,7 @@
       <w:pPr>
         <w:pStyle w:val="6"/>
         <w:numPr>
+          <w:ilvl w:val="0"/>
           <w:numId w:val="0"/>
         </w:numPr>
         <w:contextualSpacing/>
@@ -3338,23 +3365,25 @@
       <w:pPr>
         <w:pStyle w:val="6"/>
         <w:numPr>
-          <w:numId w:val="0"/>
-        </w:numPr>
-        <w:contextualSpacing/>
-        <w:rPr>
-          <w:rFonts w:hint="default"/>
-          <w:b/>
-          <w:bCs/>
-          <w:sz w:val="22"/>
-          <w:szCs w:val="22"/>
-          <w:lang w:val="it-IT"/>
-        </w:rPr>
-      </w:pPr>
-    </w:p>
-    <w:p>
-      <w:pPr>
-        <w:pStyle w:val="6"/>
-        <w:numPr>
+          <w:ilvl w:val="0"/>
+          <w:numId w:val="0"/>
+        </w:numPr>
+        <w:contextualSpacing/>
+        <w:rPr>
+          <w:rFonts w:hint="default"/>
+          <w:b/>
+          <w:bCs/>
+          <w:sz w:val="22"/>
+          <w:szCs w:val="22"/>
+          <w:lang w:val="it-IT"/>
+        </w:rPr>
+      </w:pPr>
+    </w:p>
+    <w:p>
+      <w:pPr>
+        <w:pStyle w:val="6"/>
+        <w:numPr>
+          <w:ilvl w:val="0"/>
           <w:numId w:val="0"/>
         </w:numPr>
         <w:contextualSpacing/>
@@ -3402,6 +3431,7 @@
       <w:pPr>
         <w:pStyle w:val="6"/>
         <w:numPr>
+          <w:ilvl w:val="0"/>
           <w:numId w:val="0"/>
         </w:numPr>
         <w:contextualSpacing/>
@@ -3419,6 +3449,7 @@
       <w:pPr>
         <w:pStyle w:val="6"/>
         <w:numPr>
+          <w:ilvl w:val="0"/>
           <w:numId w:val="0"/>
         </w:numPr>
         <w:contextualSpacing/>
@@ -3447,57 +3478,61 @@
       <w:pPr>
         <w:pStyle w:val="6"/>
         <w:numPr>
-          <w:numId w:val="0"/>
-        </w:numPr>
-        <w:contextualSpacing/>
-        <w:rPr>
-          <w:rFonts w:hint="default"/>
-          <w:b/>
-          <w:bCs/>
-          <w:sz w:val="22"/>
-          <w:szCs w:val="22"/>
-          <w:lang w:val="it-IT"/>
-        </w:rPr>
-      </w:pPr>
-    </w:p>
-    <w:p>
-      <w:pPr>
-        <w:pStyle w:val="6"/>
-        <w:numPr>
-          <w:numId w:val="0"/>
-        </w:numPr>
-        <w:contextualSpacing/>
-        <w:rPr>
-          <w:rFonts w:hint="default"/>
-          <w:b/>
-          <w:bCs/>
-          <w:sz w:val="22"/>
-          <w:szCs w:val="22"/>
-          <w:lang w:val="it-IT"/>
-        </w:rPr>
-      </w:pPr>
-    </w:p>
-    <w:p>
-      <w:pPr>
-        <w:pStyle w:val="6"/>
-        <w:numPr>
-          <w:numId w:val="0"/>
-        </w:numPr>
-        <w:contextualSpacing/>
-        <w:rPr>
-          <w:rFonts w:hint="default"/>
-          <w:b/>
-          <w:bCs/>
-          <w:sz w:val="22"/>
-          <w:szCs w:val="22"/>
-          <w:lang w:val="it-IT"/>
-        </w:rPr>
-      </w:pPr>
-    </w:p>
-    <w:p>
-      <w:pPr>
-        <w:pStyle w:val="6"/>
-        <w:numPr>
+          <w:ilvl w:val="0"/>
+          <w:numId w:val="0"/>
+        </w:numPr>
+        <w:contextualSpacing/>
+        <w:rPr>
+          <w:rFonts w:hint="default"/>
+          <w:b/>
+          <w:bCs/>
+          <w:sz w:val="22"/>
+          <w:szCs w:val="22"/>
+          <w:lang w:val="it-IT"/>
+        </w:rPr>
+      </w:pPr>
+    </w:p>
+    <w:p>
+      <w:pPr>
+        <w:pStyle w:val="6"/>
+        <w:numPr>
+          <w:ilvl w:val="0"/>
+          <w:numId w:val="0"/>
+        </w:numPr>
+        <w:contextualSpacing/>
+        <w:rPr>
+          <w:rFonts w:hint="default"/>
+          <w:b/>
+          <w:bCs/>
+          <w:sz w:val="22"/>
+          <w:szCs w:val="22"/>
+          <w:lang w:val="it-IT"/>
+        </w:rPr>
+      </w:pPr>
+    </w:p>
+    <w:p>
+      <w:pPr>
+        <w:pStyle w:val="6"/>
+        <w:numPr>
+          <w:ilvl w:val="0"/>
+          <w:numId w:val="0"/>
+        </w:numPr>
+        <w:contextualSpacing/>
+        <w:rPr>
+          <w:rFonts w:hint="default"/>
+          <w:b/>
+          <w:bCs/>
+          <w:sz w:val="22"/>
+          <w:szCs w:val="22"/>
+          <w:lang w:val="it-IT"/>
+        </w:rPr>
+      </w:pPr>
+    </w:p>
+    <w:p>
+      <w:pPr>
+        <w:pStyle w:val="6"/>
+        <w:numPr>
+          <w:ilvl w:val="0"/>
           <w:numId w:val="0"/>
         </w:numPr>
         <w:contextualSpacing/>
@@ -3562,57 +3597,61 @@
       <w:pPr>
         <w:pStyle w:val="6"/>
         <w:numPr>
-          <w:numId w:val="0"/>
-        </w:numPr>
-        <w:contextualSpacing/>
-        <w:rPr>
-          <w:rFonts w:hint="default"/>
-          <w:b/>
-          <w:bCs/>
-          <w:sz w:val="22"/>
-          <w:szCs w:val="22"/>
-          <w:lang w:val="it-IT"/>
-        </w:rPr>
-      </w:pPr>
-    </w:p>
-    <w:p>
-      <w:pPr>
-        <w:pStyle w:val="6"/>
-        <w:numPr>
-          <w:numId w:val="0"/>
-        </w:numPr>
-        <w:contextualSpacing/>
-        <w:rPr>
-          <w:rFonts w:hint="default"/>
-          <w:b/>
-          <w:bCs/>
-          <w:sz w:val="22"/>
-          <w:szCs w:val="22"/>
-          <w:lang w:val="it-IT"/>
-        </w:rPr>
-      </w:pPr>
-    </w:p>
-    <w:p>
-      <w:pPr>
-        <w:pStyle w:val="6"/>
-        <w:numPr>
-          <w:numId w:val="0"/>
-        </w:numPr>
-        <w:contextualSpacing/>
-        <w:rPr>
-          <w:rFonts w:hint="default"/>
-          <w:b/>
-          <w:bCs/>
-          <w:sz w:val="22"/>
-          <w:szCs w:val="22"/>
-          <w:lang w:val="it-IT"/>
-        </w:rPr>
-      </w:pPr>
-    </w:p>
-    <w:p>
-      <w:pPr>
-        <w:pStyle w:val="6"/>
-        <w:numPr>
+          <w:ilvl w:val="0"/>
+          <w:numId w:val="0"/>
+        </w:numPr>
+        <w:contextualSpacing/>
+        <w:rPr>
+          <w:rFonts w:hint="default"/>
+          <w:b/>
+          <w:bCs/>
+          <w:sz w:val="22"/>
+          <w:szCs w:val="22"/>
+          <w:lang w:val="it-IT"/>
+        </w:rPr>
+      </w:pPr>
+    </w:p>
+    <w:p>
+      <w:pPr>
+        <w:pStyle w:val="6"/>
+        <w:numPr>
+          <w:ilvl w:val="0"/>
+          <w:numId w:val="0"/>
+        </w:numPr>
+        <w:contextualSpacing/>
+        <w:rPr>
+          <w:rFonts w:hint="default"/>
+          <w:b/>
+          <w:bCs/>
+          <w:sz w:val="22"/>
+          <w:szCs w:val="22"/>
+          <w:lang w:val="it-IT"/>
+        </w:rPr>
+      </w:pPr>
+    </w:p>
+    <w:p>
+      <w:pPr>
+        <w:pStyle w:val="6"/>
+        <w:numPr>
+          <w:ilvl w:val="0"/>
+          <w:numId w:val="0"/>
+        </w:numPr>
+        <w:contextualSpacing/>
+        <w:rPr>
+          <w:rFonts w:hint="default"/>
+          <w:b/>
+          <w:bCs/>
+          <w:sz w:val="22"/>
+          <w:szCs w:val="22"/>
+          <w:lang w:val="it-IT"/>
+        </w:rPr>
+      </w:pPr>
+    </w:p>
+    <w:p>
+      <w:pPr>
+        <w:pStyle w:val="6"/>
+        <w:numPr>
+          <w:ilvl w:val="0"/>
           <w:numId w:val="0"/>
         </w:numPr>
         <w:contextualSpacing/>
@@ -3641,57 +3680,61 @@
       <w:pPr>
         <w:pStyle w:val="6"/>
         <w:numPr>
-          <w:numId w:val="0"/>
-        </w:numPr>
-        <w:contextualSpacing/>
-        <w:rPr>
-          <w:rFonts w:hint="default"/>
-          <w:b/>
-          <w:bCs/>
-          <w:sz w:val="22"/>
-          <w:szCs w:val="22"/>
-          <w:lang w:val="it-IT"/>
-        </w:rPr>
-      </w:pPr>
-    </w:p>
-    <w:p>
-      <w:pPr>
-        <w:pStyle w:val="6"/>
-        <w:numPr>
-          <w:numId w:val="0"/>
-        </w:numPr>
-        <w:contextualSpacing/>
-        <w:rPr>
-          <w:rFonts w:hint="default"/>
-          <w:b/>
-          <w:bCs/>
-          <w:sz w:val="22"/>
-          <w:szCs w:val="22"/>
-          <w:lang w:val="it-IT"/>
-        </w:rPr>
-      </w:pPr>
-    </w:p>
-    <w:p>
-      <w:pPr>
-        <w:pStyle w:val="6"/>
-        <w:numPr>
-          <w:numId w:val="0"/>
-        </w:numPr>
-        <w:contextualSpacing/>
-        <w:rPr>
-          <w:rFonts w:hint="default"/>
-          <w:b/>
-          <w:bCs/>
-          <w:sz w:val="22"/>
-          <w:szCs w:val="22"/>
-          <w:lang w:val="it-IT"/>
-        </w:rPr>
-      </w:pPr>
-    </w:p>
-    <w:p>
-      <w:pPr>
-        <w:pStyle w:val="6"/>
-        <w:numPr>
+          <w:ilvl w:val="0"/>
+          <w:numId w:val="0"/>
+        </w:numPr>
+        <w:contextualSpacing/>
+        <w:rPr>
+          <w:rFonts w:hint="default"/>
+          <w:b/>
+          <w:bCs/>
+          <w:sz w:val="22"/>
+          <w:szCs w:val="22"/>
+          <w:lang w:val="it-IT"/>
+        </w:rPr>
+      </w:pPr>
+    </w:p>
+    <w:p>
+      <w:pPr>
+        <w:pStyle w:val="6"/>
+        <w:numPr>
+          <w:ilvl w:val="0"/>
+          <w:numId w:val="0"/>
+        </w:numPr>
+        <w:contextualSpacing/>
+        <w:rPr>
+          <w:rFonts w:hint="default"/>
+          <w:b/>
+          <w:bCs/>
+          <w:sz w:val="22"/>
+          <w:szCs w:val="22"/>
+          <w:lang w:val="it-IT"/>
+        </w:rPr>
+      </w:pPr>
+    </w:p>
+    <w:p>
+      <w:pPr>
+        <w:pStyle w:val="6"/>
+        <w:numPr>
+          <w:ilvl w:val="0"/>
+          <w:numId w:val="0"/>
+        </w:numPr>
+        <w:contextualSpacing/>
+        <w:rPr>
+          <w:rFonts w:hint="default"/>
+          <w:b/>
+          <w:bCs/>
+          <w:sz w:val="22"/>
+          <w:szCs w:val="22"/>
+          <w:lang w:val="it-IT"/>
+        </w:rPr>
+      </w:pPr>
+    </w:p>
+    <w:p>
+      <w:pPr>
+        <w:pStyle w:val="6"/>
+        <w:numPr>
+          <w:ilvl w:val="0"/>
           <w:numId w:val="0"/>
         </w:numPr>
         <w:contextualSpacing/>
@@ -3756,193 +3799,205 @@
       <w:pPr>
         <w:pStyle w:val="6"/>
         <w:numPr>
-          <w:numId w:val="0"/>
-        </w:numPr>
-        <w:contextualSpacing/>
-        <w:rPr>
-          <w:rFonts w:hint="default"/>
-          <w:b/>
-          <w:bCs/>
-          <w:sz w:val="22"/>
-          <w:szCs w:val="22"/>
-          <w:lang w:val="it-IT"/>
-        </w:rPr>
-      </w:pPr>
-    </w:p>
-    <w:p>
-      <w:pPr>
-        <w:pStyle w:val="6"/>
-        <w:numPr>
-          <w:numId w:val="0"/>
-        </w:numPr>
-        <w:contextualSpacing/>
-        <w:rPr>
-          <w:rFonts w:hint="default"/>
-          <w:b/>
-          <w:bCs/>
-          <w:sz w:val="22"/>
-          <w:szCs w:val="22"/>
-          <w:lang w:val="it-IT"/>
-        </w:rPr>
-      </w:pPr>
-    </w:p>
-    <w:p>
-      <w:pPr>
-        <w:pStyle w:val="6"/>
-        <w:numPr>
-          <w:numId w:val="0"/>
-        </w:numPr>
-        <w:contextualSpacing/>
-        <w:rPr>
-          <w:rFonts w:hint="default"/>
-          <w:b/>
-          <w:bCs/>
-          <w:sz w:val="22"/>
-          <w:szCs w:val="22"/>
-          <w:lang w:val="it-IT"/>
-        </w:rPr>
-      </w:pPr>
-    </w:p>
-    <w:p>
-      <w:pPr>
-        <w:pStyle w:val="6"/>
-        <w:numPr>
-          <w:numId w:val="0"/>
-        </w:numPr>
-        <w:contextualSpacing/>
-        <w:rPr>
-          <w:rFonts w:hint="default"/>
-          <w:b/>
-          <w:bCs/>
-          <w:sz w:val="22"/>
-          <w:szCs w:val="22"/>
-          <w:lang w:val="it-IT"/>
-        </w:rPr>
-      </w:pPr>
-    </w:p>
-    <w:p>
-      <w:pPr>
-        <w:pStyle w:val="6"/>
-        <w:numPr>
-          <w:numId w:val="0"/>
-        </w:numPr>
-        <w:contextualSpacing/>
-        <w:rPr>
-          <w:rFonts w:hint="default"/>
-          <w:b/>
-          <w:bCs/>
-          <w:sz w:val="22"/>
-          <w:szCs w:val="22"/>
-          <w:lang w:val="it-IT"/>
-        </w:rPr>
-      </w:pPr>
-    </w:p>
-    <w:p>
-      <w:pPr>
-        <w:pStyle w:val="6"/>
-        <w:numPr>
-          <w:numId w:val="0"/>
-        </w:numPr>
-        <w:contextualSpacing/>
-        <w:rPr>
-          <w:rFonts w:hint="default"/>
-          <w:b/>
-          <w:bCs/>
-          <w:sz w:val="22"/>
-          <w:szCs w:val="22"/>
-          <w:lang w:val="it-IT"/>
-        </w:rPr>
-      </w:pPr>
-    </w:p>
-    <w:p>
-      <w:pPr>
-        <w:pStyle w:val="6"/>
-        <w:numPr>
-          <w:numId w:val="0"/>
-        </w:numPr>
-        <w:contextualSpacing/>
-        <w:rPr>
-          <w:rFonts w:hint="default"/>
-          <w:b/>
-          <w:bCs/>
-          <w:sz w:val="22"/>
-          <w:szCs w:val="22"/>
-          <w:lang w:val="it-IT"/>
-        </w:rPr>
-      </w:pPr>
-    </w:p>
-    <w:p>
-      <w:pPr>
-        <w:pStyle w:val="6"/>
-        <w:numPr>
-          <w:numId w:val="0"/>
-        </w:numPr>
-        <w:contextualSpacing/>
-        <w:rPr>
-          <w:rFonts w:hint="default"/>
-          <w:b/>
-          <w:bCs/>
-          <w:sz w:val="22"/>
-          <w:szCs w:val="22"/>
-          <w:lang w:val="it-IT"/>
-        </w:rPr>
-      </w:pPr>
-    </w:p>
-    <w:p>
-      <w:pPr>
-        <w:pStyle w:val="6"/>
-        <w:numPr>
-          <w:numId w:val="0"/>
-        </w:numPr>
-        <w:contextualSpacing/>
-        <w:rPr>
-          <w:rFonts w:hint="default"/>
-          <w:b/>
-          <w:bCs/>
-          <w:sz w:val="22"/>
-          <w:szCs w:val="22"/>
-          <w:lang w:val="it-IT"/>
-        </w:rPr>
-      </w:pPr>
-    </w:p>
-    <w:p>
-      <w:pPr>
-        <w:pStyle w:val="6"/>
-        <w:numPr>
-          <w:numId w:val="0"/>
-        </w:numPr>
-        <w:contextualSpacing/>
-        <w:rPr>
-          <w:rFonts w:hint="default"/>
-          <w:b/>
-          <w:bCs/>
-          <w:sz w:val="22"/>
-          <w:szCs w:val="22"/>
-          <w:lang w:val="it-IT"/>
-        </w:rPr>
-      </w:pPr>
-    </w:p>
-    <w:p>
-      <w:pPr>
-        <w:pStyle w:val="6"/>
-        <w:numPr>
-          <w:numId w:val="0"/>
-        </w:numPr>
-        <w:contextualSpacing/>
-        <w:rPr>
-          <w:rFonts w:hint="default"/>
-          <w:b/>
-          <w:bCs/>
-          <w:sz w:val="22"/>
-          <w:szCs w:val="22"/>
-          <w:lang w:val="it-IT"/>
-        </w:rPr>
-      </w:pPr>
-    </w:p>
-    <w:p>
-      <w:pPr>
-        <w:pStyle w:val="6"/>
-        <w:numPr>
+          <w:ilvl w:val="0"/>
+          <w:numId w:val="0"/>
+        </w:numPr>
+        <w:contextualSpacing/>
+        <w:rPr>
+          <w:rFonts w:hint="default"/>
+          <w:b/>
+          <w:bCs/>
+          <w:sz w:val="22"/>
+          <w:szCs w:val="22"/>
+          <w:lang w:val="it-IT"/>
+        </w:rPr>
+      </w:pPr>
+    </w:p>
+    <w:p>
+      <w:pPr>
+        <w:pStyle w:val="6"/>
+        <w:numPr>
+          <w:ilvl w:val="0"/>
+          <w:numId w:val="0"/>
+        </w:numPr>
+        <w:contextualSpacing/>
+        <w:rPr>
+          <w:rFonts w:hint="default"/>
+          <w:b/>
+          <w:bCs/>
+          <w:sz w:val="22"/>
+          <w:szCs w:val="22"/>
+          <w:lang w:val="it-IT"/>
+        </w:rPr>
+      </w:pPr>
+    </w:p>
+    <w:p>
+      <w:pPr>
+        <w:pStyle w:val="6"/>
+        <w:numPr>
+          <w:ilvl w:val="0"/>
+          <w:numId w:val="0"/>
+        </w:numPr>
+        <w:contextualSpacing/>
+        <w:rPr>
+          <w:rFonts w:hint="default"/>
+          <w:b/>
+          <w:bCs/>
+          <w:sz w:val="22"/>
+          <w:szCs w:val="22"/>
+          <w:lang w:val="it-IT"/>
+        </w:rPr>
+      </w:pPr>
+    </w:p>
+    <w:p>
+      <w:pPr>
+        <w:pStyle w:val="6"/>
+        <w:numPr>
+          <w:ilvl w:val="0"/>
+          <w:numId w:val="0"/>
+        </w:numPr>
+        <w:contextualSpacing/>
+        <w:rPr>
+          <w:rFonts w:hint="default"/>
+          <w:b/>
+          <w:bCs/>
+          <w:sz w:val="22"/>
+          <w:szCs w:val="22"/>
+          <w:lang w:val="it-IT"/>
+        </w:rPr>
+      </w:pPr>
+    </w:p>
+    <w:p>
+      <w:pPr>
+        <w:pStyle w:val="6"/>
+        <w:numPr>
+          <w:ilvl w:val="0"/>
+          <w:numId w:val="0"/>
+        </w:numPr>
+        <w:contextualSpacing/>
+        <w:rPr>
+          <w:rFonts w:hint="default"/>
+          <w:b/>
+          <w:bCs/>
+          <w:sz w:val="22"/>
+          <w:szCs w:val="22"/>
+          <w:lang w:val="it-IT"/>
+        </w:rPr>
+      </w:pPr>
+    </w:p>
+    <w:p>
+      <w:pPr>
+        <w:pStyle w:val="6"/>
+        <w:numPr>
+          <w:ilvl w:val="0"/>
+          <w:numId w:val="0"/>
+        </w:numPr>
+        <w:contextualSpacing/>
+        <w:rPr>
+          <w:rFonts w:hint="default"/>
+          <w:b/>
+          <w:bCs/>
+          <w:sz w:val="22"/>
+          <w:szCs w:val="22"/>
+          <w:lang w:val="it-IT"/>
+        </w:rPr>
+      </w:pPr>
+    </w:p>
+    <w:p>
+      <w:pPr>
+        <w:pStyle w:val="6"/>
+        <w:numPr>
+          <w:ilvl w:val="0"/>
+          <w:numId w:val="0"/>
+        </w:numPr>
+        <w:contextualSpacing/>
+        <w:rPr>
+          <w:rFonts w:hint="default"/>
+          <w:b/>
+          <w:bCs/>
+          <w:sz w:val="22"/>
+          <w:szCs w:val="22"/>
+          <w:lang w:val="it-IT"/>
+        </w:rPr>
+      </w:pPr>
+    </w:p>
+    <w:p>
+      <w:pPr>
+        <w:pStyle w:val="6"/>
+        <w:numPr>
+          <w:ilvl w:val="0"/>
+          <w:numId w:val="0"/>
+        </w:numPr>
+        <w:contextualSpacing/>
+        <w:rPr>
+          <w:rFonts w:hint="default"/>
+          <w:b/>
+          <w:bCs/>
+          <w:sz w:val="22"/>
+          <w:szCs w:val="22"/>
+          <w:lang w:val="it-IT"/>
+        </w:rPr>
+      </w:pPr>
+    </w:p>
+    <w:p>
+      <w:pPr>
+        <w:pStyle w:val="6"/>
+        <w:numPr>
+          <w:ilvl w:val="0"/>
+          <w:numId w:val="0"/>
+        </w:numPr>
+        <w:contextualSpacing/>
+        <w:rPr>
+          <w:rFonts w:hint="default"/>
+          <w:b/>
+          <w:bCs/>
+          <w:sz w:val="22"/>
+          <w:szCs w:val="22"/>
+          <w:lang w:val="it-IT"/>
+        </w:rPr>
+      </w:pPr>
+    </w:p>
+    <w:p>
+      <w:pPr>
+        <w:pStyle w:val="6"/>
+        <w:numPr>
+          <w:ilvl w:val="0"/>
+          <w:numId w:val="0"/>
+        </w:numPr>
+        <w:contextualSpacing/>
+        <w:rPr>
+          <w:rFonts w:hint="default"/>
+          <w:b/>
+          <w:bCs/>
+          <w:sz w:val="22"/>
+          <w:szCs w:val="22"/>
+          <w:lang w:val="it-IT"/>
+        </w:rPr>
+      </w:pPr>
+    </w:p>
+    <w:p>
+      <w:pPr>
+        <w:pStyle w:val="6"/>
+        <w:numPr>
+          <w:ilvl w:val="0"/>
+          <w:numId w:val="0"/>
+        </w:numPr>
+        <w:contextualSpacing/>
+        <w:rPr>
+          <w:rFonts w:hint="default"/>
+          <w:b/>
+          <w:bCs/>
+          <w:sz w:val="22"/>
+          <w:szCs w:val="22"/>
+          <w:lang w:val="it-IT"/>
+        </w:rPr>
+      </w:pPr>
+    </w:p>
+    <w:p>
+      <w:pPr>
+        <w:pStyle w:val="6"/>
+        <w:numPr>
+          <w:ilvl w:val="0"/>
           <w:numId w:val="0"/>
         </w:numPr>
         <w:contextualSpacing/>
@@ -3971,40 +4026,43 @@
       <w:pPr>
         <w:pStyle w:val="6"/>
         <w:numPr>
-          <w:numId w:val="0"/>
-        </w:numPr>
-        <w:contextualSpacing/>
-        <w:rPr>
-          <w:rFonts w:hint="default"/>
-          <w:b/>
-          <w:bCs/>
-          <w:sz w:val="22"/>
-          <w:szCs w:val="22"/>
-          <w:lang w:val="it-IT"/>
-        </w:rPr>
-      </w:pPr>
-    </w:p>
-    <w:p>
-      <w:pPr>
-        <w:pStyle w:val="6"/>
-        <w:numPr>
-          <w:numId w:val="0"/>
-        </w:numPr>
-        <w:contextualSpacing/>
-        <w:rPr>
-          <w:rFonts w:hint="default"/>
-          <w:b/>
-          <w:bCs/>
-          <w:sz w:val="22"/>
-          <w:szCs w:val="22"/>
-          <w:lang w:val="it-IT"/>
-        </w:rPr>
-      </w:pPr>
-    </w:p>
-    <w:p>
-      <w:pPr>
-        <w:pStyle w:val="6"/>
-        <w:numPr>
+          <w:ilvl w:val="0"/>
+          <w:numId w:val="0"/>
+        </w:numPr>
+        <w:contextualSpacing/>
+        <w:rPr>
+          <w:rFonts w:hint="default"/>
+          <w:b/>
+          <w:bCs/>
+          <w:sz w:val="22"/>
+          <w:szCs w:val="22"/>
+          <w:lang w:val="it-IT"/>
+        </w:rPr>
+      </w:pPr>
+    </w:p>
+    <w:p>
+      <w:pPr>
+        <w:pStyle w:val="6"/>
+        <w:numPr>
+          <w:ilvl w:val="0"/>
+          <w:numId w:val="0"/>
+        </w:numPr>
+        <w:contextualSpacing/>
+        <w:rPr>
+          <w:rFonts w:hint="default"/>
+          <w:b/>
+          <w:bCs/>
+          <w:sz w:val="22"/>
+          <w:szCs w:val="22"/>
+          <w:lang w:val="it-IT"/>
+        </w:rPr>
+      </w:pPr>
+    </w:p>
+    <w:p>
+      <w:pPr>
+        <w:pStyle w:val="6"/>
+        <w:numPr>
+          <w:ilvl w:val="0"/>
           <w:numId w:val="0"/>
         </w:numPr>
         <w:contextualSpacing/>
@@ -4069,142 +4127,151 @@
       <w:pPr>
         <w:pStyle w:val="6"/>
         <w:numPr>
-          <w:numId w:val="0"/>
-        </w:numPr>
-        <w:contextualSpacing/>
-        <w:rPr>
-          <w:rFonts w:hint="default"/>
-          <w:b/>
-          <w:bCs/>
-          <w:sz w:val="22"/>
-          <w:szCs w:val="22"/>
-          <w:lang w:val="it-IT"/>
-        </w:rPr>
-      </w:pPr>
-    </w:p>
-    <w:p>
-      <w:pPr>
-        <w:pStyle w:val="6"/>
-        <w:numPr>
-          <w:numId w:val="0"/>
-        </w:numPr>
-        <w:contextualSpacing/>
-        <w:rPr>
-          <w:rFonts w:hint="default"/>
-          <w:b/>
-          <w:bCs/>
-          <w:sz w:val="22"/>
-          <w:szCs w:val="22"/>
-          <w:lang w:val="it-IT"/>
-        </w:rPr>
-      </w:pPr>
-    </w:p>
-    <w:p>
-      <w:pPr>
-        <w:pStyle w:val="6"/>
-        <w:numPr>
-          <w:numId w:val="0"/>
-        </w:numPr>
-        <w:contextualSpacing/>
-        <w:rPr>
-          <w:rFonts w:hint="default"/>
-          <w:b/>
-          <w:bCs/>
-          <w:sz w:val="22"/>
-          <w:szCs w:val="22"/>
-          <w:lang w:val="it-IT"/>
-        </w:rPr>
-      </w:pPr>
-    </w:p>
-    <w:p>
-      <w:pPr>
-        <w:pStyle w:val="6"/>
-        <w:numPr>
-          <w:numId w:val="0"/>
-        </w:numPr>
-        <w:contextualSpacing/>
-        <w:rPr>
-          <w:rFonts w:hint="default"/>
-          <w:b/>
-          <w:bCs/>
-          <w:sz w:val="22"/>
-          <w:szCs w:val="22"/>
-          <w:lang w:val="it-IT"/>
-        </w:rPr>
-      </w:pPr>
-    </w:p>
-    <w:p>
-      <w:pPr>
-        <w:pStyle w:val="6"/>
-        <w:numPr>
-          <w:numId w:val="0"/>
-        </w:numPr>
-        <w:contextualSpacing/>
-        <w:rPr>
-          <w:rFonts w:hint="default"/>
-          <w:b/>
-          <w:bCs/>
-          <w:sz w:val="22"/>
-          <w:szCs w:val="22"/>
-          <w:lang w:val="it-IT"/>
-        </w:rPr>
-      </w:pPr>
-    </w:p>
-    <w:p>
-      <w:pPr>
-        <w:pStyle w:val="6"/>
-        <w:numPr>
-          <w:numId w:val="0"/>
-        </w:numPr>
-        <w:contextualSpacing/>
-        <w:rPr>
-          <w:rFonts w:hint="default"/>
-          <w:b/>
-          <w:bCs/>
-          <w:sz w:val="22"/>
-          <w:szCs w:val="22"/>
-          <w:lang w:val="it-IT"/>
-        </w:rPr>
-      </w:pPr>
-    </w:p>
-    <w:p>
-      <w:pPr>
-        <w:pStyle w:val="6"/>
-        <w:numPr>
-          <w:numId w:val="0"/>
-        </w:numPr>
-        <w:contextualSpacing/>
-        <w:rPr>
-          <w:rFonts w:hint="default"/>
-          <w:b/>
-          <w:bCs/>
-          <w:sz w:val="22"/>
-          <w:szCs w:val="22"/>
-          <w:lang w:val="it-IT"/>
-        </w:rPr>
-      </w:pPr>
-    </w:p>
-    <w:p>
-      <w:pPr>
-        <w:pStyle w:val="6"/>
-        <w:numPr>
-          <w:numId w:val="0"/>
-        </w:numPr>
-        <w:contextualSpacing/>
-        <w:rPr>
-          <w:rFonts w:hint="default"/>
-          <w:b w:val="0"/>
-          <w:bCs w:val="0"/>
-          <w:sz w:val="22"/>
-          <w:szCs w:val="22"/>
-          <w:lang w:val="it-IT"/>
-        </w:rPr>
-      </w:pPr>
-    </w:p>
-    <w:p>
-      <w:pPr>
-        <w:pStyle w:val="6"/>
-        <w:numPr>
+          <w:ilvl w:val="0"/>
+          <w:numId w:val="0"/>
+        </w:numPr>
+        <w:contextualSpacing/>
+        <w:rPr>
+          <w:rFonts w:hint="default"/>
+          <w:b/>
+          <w:bCs/>
+          <w:sz w:val="22"/>
+          <w:szCs w:val="22"/>
+          <w:lang w:val="it-IT"/>
+        </w:rPr>
+      </w:pPr>
+    </w:p>
+    <w:p>
+      <w:pPr>
+        <w:pStyle w:val="6"/>
+        <w:numPr>
+          <w:ilvl w:val="0"/>
+          <w:numId w:val="0"/>
+        </w:numPr>
+        <w:contextualSpacing/>
+        <w:rPr>
+          <w:rFonts w:hint="default"/>
+          <w:b/>
+          <w:bCs/>
+          <w:sz w:val="22"/>
+          <w:szCs w:val="22"/>
+          <w:lang w:val="it-IT"/>
+        </w:rPr>
+      </w:pPr>
+    </w:p>
+    <w:p>
+      <w:pPr>
+        <w:pStyle w:val="6"/>
+        <w:numPr>
+          <w:ilvl w:val="0"/>
+          <w:numId w:val="0"/>
+        </w:numPr>
+        <w:contextualSpacing/>
+        <w:rPr>
+          <w:rFonts w:hint="default"/>
+          <w:b/>
+          <w:bCs/>
+          <w:sz w:val="22"/>
+          <w:szCs w:val="22"/>
+          <w:lang w:val="it-IT"/>
+        </w:rPr>
+      </w:pPr>
+    </w:p>
+    <w:p>
+      <w:pPr>
+        <w:pStyle w:val="6"/>
+        <w:numPr>
+          <w:ilvl w:val="0"/>
+          <w:numId w:val="0"/>
+        </w:numPr>
+        <w:contextualSpacing/>
+        <w:rPr>
+          <w:rFonts w:hint="default"/>
+          <w:b/>
+          <w:bCs/>
+          <w:sz w:val="22"/>
+          <w:szCs w:val="22"/>
+          <w:lang w:val="it-IT"/>
+        </w:rPr>
+      </w:pPr>
+    </w:p>
+    <w:p>
+      <w:pPr>
+        <w:pStyle w:val="6"/>
+        <w:numPr>
+          <w:ilvl w:val="0"/>
+          <w:numId w:val="0"/>
+        </w:numPr>
+        <w:contextualSpacing/>
+        <w:rPr>
+          <w:rFonts w:hint="default"/>
+          <w:b/>
+          <w:bCs/>
+          <w:sz w:val="22"/>
+          <w:szCs w:val="22"/>
+          <w:lang w:val="it-IT"/>
+        </w:rPr>
+      </w:pPr>
+    </w:p>
+    <w:p>
+      <w:pPr>
+        <w:pStyle w:val="6"/>
+        <w:numPr>
+          <w:ilvl w:val="0"/>
+          <w:numId w:val="0"/>
+        </w:numPr>
+        <w:contextualSpacing/>
+        <w:rPr>
+          <w:rFonts w:hint="default"/>
+          <w:b/>
+          <w:bCs/>
+          <w:sz w:val="22"/>
+          <w:szCs w:val="22"/>
+          <w:lang w:val="it-IT"/>
+        </w:rPr>
+      </w:pPr>
+    </w:p>
+    <w:p>
+      <w:pPr>
+        <w:pStyle w:val="6"/>
+        <w:numPr>
+          <w:ilvl w:val="0"/>
+          <w:numId w:val="0"/>
+        </w:numPr>
+        <w:contextualSpacing/>
+        <w:rPr>
+          <w:rFonts w:hint="default"/>
+          <w:b/>
+          <w:bCs/>
+          <w:sz w:val="22"/>
+          <w:szCs w:val="22"/>
+          <w:lang w:val="it-IT"/>
+        </w:rPr>
+      </w:pPr>
+    </w:p>
+    <w:p>
+      <w:pPr>
+        <w:pStyle w:val="6"/>
+        <w:numPr>
+          <w:ilvl w:val="0"/>
+          <w:numId w:val="0"/>
+        </w:numPr>
+        <w:contextualSpacing/>
+        <w:rPr>
+          <w:rFonts w:hint="default"/>
+          <w:b w:val="0"/>
+          <w:bCs w:val="0"/>
+          <w:sz w:val="22"/>
+          <w:szCs w:val="22"/>
+          <w:lang w:val="it-IT"/>
+        </w:rPr>
+      </w:pPr>
+    </w:p>
+    <w:p>
+      <w:pPr>
+        <w:pStyle w:val="6"/>
+        <w:numPr>
+          <w:ilvl w:val="0"/>
           <w:numId w:val="0"/>
         </w:numPr>
         <w:contextualSpacing/>
@@ -4233,23 +4300,25 @@
       <w:pPr>
         <w:pStyle w:val="6"/>
         <w:numPr>
-          <w:numId w:val="0"/>
-        </w:numPr>
-        <w:contextualSpacing/>
-        <w:rPr>
-          <w:rFonts w:hint="default"/>
-          <w:b/>
-          <w:bCs/>
-          <w:sz w:val="22"/>
-          <w:szCs w:val="22"/>
-          <w:lang w:val="it-IT"/>
-        </w:rPr>
-      </w:pPr>
-    </w:p>
-    <w:p>
-      <w:pPr>
-        <w:pStyle w:val="6"/>
-        <w:numPr>
+          <w:ilvl w:val="0"/>
+          <w:numId w:val="0"/>
+        </w:numPr>
+        <w:contextualSpacing/>
+        <w:rPr>
+          <w:rFonts w:hint="default"/>
+          <w:b/>
+          <w:bCs/>
+          <w:sz w:val="22"/>
+          <w:szCs w:val="22"/>
+          <w:lang w:val="it-IT"/>
+        </w:rPr>
+      </w:pPr>
+    </w:p>
+    <w:p>
+      <w:pPr>
+        <w:pStyle w:val="6"/>
+        <w:numPr>
+          <w:ilvl w:val="0"/>
           <w:numId w:val="0"/>
         </w:numPr>
         <w:contextualSpacing/>
@@ -4314,23 +4383,25 @@
       <w:pPr>
         <w:pStyle w:val="6"/>
         <w:numPr>
-          <w:numId w:val="0"/>
-        </w:numPr>
-        <w:contextualSpacing/>
-        <w:rPr>
-          <w:rFonts w:hint="default"/>
-          <w:b/>
-          <w:bCs/>
-          <w:sz w:val="22"/>
-          <w:szCs w:val="22"/>
-          <w:lang w:val="it-IT"/>
-        </w:rPr>
-      </w:pPr>
-    </w:p>
-    <w:p>
-      <w:pPr>
-        <w:pStyle w:val="6"/>
-        <w:numPr>
+          <w:ilvl w:val="0"/>
+          <w:numId w:val="0"/>
+        </w:numPr>
+        <w:contextualSpacing/>
+        <w:rPr>
+          <w:rFonts w:hint="default"/>
+          <w:b/>
+          <w:bCs/>
+          <w:sz w:val="22"/>
+          <w:szCs w:val="22"/>
+          <w:lang w:val="it-IT"/>
+        </w:rPr>
+      </w:pPr>
+    </w:p>
+    <w:p>
+      <w:pPr>
+        <w:pStyle w:val="6"/>
+        <w:numPr>
+          <w:ilvl w:val="0"/>
           <w:numId w:val="0"/>
         </w:numPr>
         <w:contextualSpacing/>
@@ -4359,23 +4430,25 @@
       <w:pPr>
         <w:pStyle w:val="6"/>
         <w:numPr>
-          <w:numId w:val="0"/>
-        </w:numPr>
-        <w:contextualSpacing/>
-        <w:rPr>
-          <w:rFonts w:hint="default"/>
-          <w:b w:val="0"/>
-          <w:bCs w:val="0"/>
-          <w:sz w:val="22"/>
-          <w:szCs w:val="22"/>
-          <w:lang w:val="it-IT"/>
-        </w:rPr>
-      </w:pPr>
-    </w:p>
-    <w:p>
-      <w:pPr>
-        <w:pStyle w:val="6"/>
-        <w:numPr>
+          <w:ilvl w:val="0"/>
+          <w:numId w:val="0"/>
+        </w:numPr>
+        <w:contextualSpacing/>
+        <w:rPr>
+          <w:rFonts w:hint="default"/>
+          <w:b w:val="0"/>
+          <w:bCs w:val="0"/>
+          <w:sz w:val="22"/>
+          <w:szCs w:val="22"/>
+          <w:lang w:val="it-IT"/>
+        </w:rPr>
+      </w:pPr>
+    </w:p>
+    <w:p>
+      <w:pPr>
+        <w:pStyle w:val="6"/>
+        <w:numPr>
+          <w:ilvl w:val="0"/>
           <w:numId w:val="0"/>
         </w:numPr>
         <w:contextualSpacing/>
@@ -4440,23 +4513,25 @@
       <w:pPr>
         <w:pStyle w:val="6"/>
         <w:numPr>
-          <w:numId w:val="0"/>
-        </w:numPr>
-        <w:contextualSpacing/>
-        <w:rPr>
-          <w:rFonts w:hint="default"/>
-          <w:b w:val="0"/>
-          <w:bCs w:val="0"/>
-          <w:sz w:val="22"/>
-          <w:szCs w:val="22"/>
-          <w:lang w:val="it-IT"/>
-        </w:rPr>
-      </w:pPr>
-    </w:p>
-    <w:p>
-      <w:pPr>
-        <w:pStyle w:val="6"/>
-        <w:numPr>
+          <w:ilvl w:val="0"/>
+          <w:numId w:val="0"/>
+        </w:numPr>
+        <w:contextualSpacing/>
+        <w:rPr>
+          <w:rFonts w:hint="default"/>
+          <w:b w:val="0"/>
+          <w:bCs w:val="0"/>
+          <w:sz w:val="22"/>
+          <w:szCs w:val="22"/>
+          <w:lang w:val="it-IT"/>
+        </w:rPr>
+      </w:pPr>
+    </w:p>
+    <w:p>
+      <w:pPr>
+        <w:pStyle w:val="6"/>
+        <w:numPr>
+          <w:ilvl w:val="0"/>
           <w:numId w:val="0"/>
         </w:numPr>
         <w:contextualSpacing/>
@@ -4504,6 +4579,7 @@
       <w:pPr>
         <w:pStyle w:val="6"/>
         <w:numPr>
+          <w:ilvl w:val="0"/>
           <w:numId w:val="0"/>
         </w:numPr>
         <w:contextualSpacing/>
@@ -4521,6 +4597,7 @@
       <w:pPr>
         <w:pStyle w:val="6"/>
         <w:numPr>
+          <w:ilvl w:val="0"/>
           <w:numId w:val="0"/>
         </w:numPr>
         <w:contextualSpacing/>
@@ -4549,40 +4626,43 @@
       <w:pPr>
         <w:pStyle w:val="6"/>
         <w:numPr>
-          <w:numId w:val="0"/>
-        </w:numPr>
-        <w:contextualSpacing/>
-        <w:rPr>
-          <w:rFonts w:hint="default"/>
-          <w:b w:val="0"/>
-          <w:bCs w:val="0"/>
-          <w:sz w:val="22"/>
-          <w:szCs w:val="22"/>
-          <w:lang w:val="it-IT"/>
-        </w:rPr>
-      </w:pPr>
-    </w:p>
-    <w:p>
-      <w:pPr>
-        <w:pStyle w:val="6"/>
-        <w:numPr>
-          <w:numId w:val="0"/>
-        </w:numPr>
-        <w:contextualSpacing/>
-        <w:rPr>
-          <w:rFonts w:hint="default"/>
-          <w:b w:val="0"/>
-          <w:bCs w:val="0"/>
-          <w:sz w:val="22"/>
-          <w:szCs w:val="22"/>
-          <w:lang w:val="it-IT"/>
-        </w:rPr>
-      </w:pPr>
-    </w:p>
-    <w:p>
-      <w:pPr>
-        <w:pStyle w:val="6"/>
-        <w:numPr>
+          <w:ilvl w:val="0"/>
+          <w:numId w:val="0"/>
+        </w:numPr>
+        <w:contextualSpacing/>
+        <w:rPr>
+          <w:rFonts w:hint="default"/>
+          <w:b w:val="0"/>
+          <w:bCs w:val="0"/>
+          <w:sz w:val="22"/>
+          <w:szCs w:val="22"/>
+          <w:lang w:val="it-IT"/>
+        </w:rPr>
+      </w:pPr>
+    </w:p>
+    <w:p>
+      <w:pPr>
+        <w:pStyle w:val="6"/>
+        <w:numPr>
+          <w:ilvl w:val="0"/>
+          <w:numId w:val="0"/>
+        </w:numPr>
+        <w:contextualSpacing/>
+        <w:rPr>
+          <w:rFonts w:hint="default"/>
+          <w:b w:val="0"/>
+          <w:bCs w:val="0"/>
+          <w:sz w:val="22"/>
+          <w:szCs w:val="22"/>
+          <w:lang w:val="it-IT"/>
+        </w:rPr>
+      </w:pPr>
+    </w:p>
+    <w:p>
+      <w:pPr>
+        <w:pStyle w:val="6"/>
+        <w:numPr>
+          <w:ilvl w:val="0"/>
           <w:numId w:val="0"/>
         </w:numPr>
         <w:contextualSpacing/>
@@ -4630,6 +4710,7 @@
       <w:pPr>
         <w:pStyle w:val="6"/>
         <w:numPr>
+          <w:ilvl w:val="0"/>
           <w:numId w:val="0"/>
         </w:numPr>
         <w:contextualSpacing/>
@@ -4647,31 +4728,133 @@
       <w:pPr>
         <w:pStyle w:val="6"/>
         <w:numPr>
-          <w:numId w:val="0"/>
-        </w:numPr>
-        <w:contextualSpacing/>
-        <w:rPr>
-          <w:rFonts w:hint="default"/>
-          <w:b w:val="0"/>
-          <w:bCs w:val="0"/>
-          <w:sz w:val="22"/>
-          <w:szCs w:val="22"/>
-          <w:lang w:val="it-IT"/>
-        </w:rPr>
-      </w:pPr>
-      <w:r>
-        <w:rPr>
-          <w:rFonts w:hint="default"/>
-          <w:b w:val="0"/>
-          <w:bCs w:val="0"/>
-          <w:sz w:val="22"/>
-          <w:szCs w:val="22"/>
-          <w:lang w:val="it-IT"/>
-        </w:rPr>
-        <w:t>Come detto in precedenza abbiamo favorito la composizione ripetto all’ereditarietà per la comunicazione tra i diversi “livelli” della nostra applicazione, questo grazie all’uso dei DTO (Data Transfer Object) che sono strutturati nel seguente modo:</w:t>
+          <w:ilvl w:val="0"/>
+          <w:numId w:val="0"/>
+        </w:numPr>
+        <w:contextualSpacing/>
+        <w:rPr>
+          <w:rFonts w:hint="default"/>
+          <w:b w:val="0"/>
+          <w:bCs w:val="0"/>
+          <w:sz w:val="22"/>
+          <w:szCs w:val="22"/>
+          <w:lang w:val="it-IT"/>
+        </w:rPr>
+      </w:pPr>
+      <w:r>
+        <w:rPr>
+          <w:rFonts w:hint="default"/>
+          <w:b w:val="0"/>
+          <w:bCs w:val="0"/>
+          <w:sz w:val="22"/>
+          <w:szCs w:val="22"/>
+          <w:lang w:val="it-IT"/>
+        </w:rPr>
+        <w:t>Come detto in precedenza abbiamo favorito la composizione ripetto all’ereditarietà per la comunicazione tra i diversi “livelli” della nostra applicazione, questo grazie all’uso dei DTO (Data Transfer Object) che sono strutturati e collegati nel seguente modo:</w:t>
       </w:r>
       <w:bookmarkStart w:id="0" w:name="_GoBack"/>
       <w:bookmarkEnd w:id="0"/>
+    </w:p>
+    <w:p>
+      <w:pPr>
+        <w:pStyle w:val="6"/>
+        <w:numPr>
+          <w:ilvl w:val="0"/>
+          <w:numId w:val="0"/>
+        </w:numPr>
+        <w:contextualSpacing/>
+        <w:rPr>
+          <w:rFonts w:hint="default"/>
+          <w:b w:val="0"/>
+          <w:bCs w:val="0"/>
+          <w:sz w:val="22"/>
+          <w:szCs w:val="22"/>
+          <w:lang w:val="it-IT"/>
+        </w:rPr>
+      </w:pPr>
+    </w:p>
+    <w:p>
+      <w:pPr>
+        <w:pStyle w:val="6"/>
+        <w:numPr>
+          <w:ilvl w:val="0"/>
+          <w:numId w:val="0"/>
+        </w:numPr>
+        <w:contextualSpacing/>
+        <w:rPr>
+          <w:rFonts w:hint="default"/>
+          <w:b w:val="0"/>
+          <w:bCs w:val="0"/>
+          <w:sz w:val="22"/>
+          <w:szCs w:val="22"/>
+          <w:lang w:val="it-IT"/>
+        </w:rPr>
+      </w:pPr>
+    </w:p>
+    <w:p>
+      <w:pPr>
+        <w:pStyle w:val="6"/>
+        <w:numPr>
+          <w:ilvl w:val="0"/>
+          <w:numId w:val="0"/>
+        </w:numPr>
+        <w:contextualSpacing/>
+        <w:rPr>
+          <w:rFonts w:hint="default"/>
+          <w:b w:val="0"/>
+          <w:bCs w:val="0"/>
+          <w:sz w:val="22"/>
+          <w:szCs w:val="22"/>
+          <w:lang w:val="it-IT"/>
+        </w:rPr>
+      </w:pPr>
+      <w:r>
+        <w:rPr>
+          <w:rFonts w:hint="default"/>
+          <w:b w:val="0"/>
+          <w:bCs w:val="0"/>
+          <w:sz w:val="22"/>
+          <w:szCs w:val="22"/>
+          <w:lang w:val="it-IT"/>
+        </w:rPr>
+        <w:drawing>
+          <wp:inline distT="0" distB="0" distL="114300" distR="114300">
+            <wp:extent cx="5269230" cy="4429125"/>
+            <wp:effectExtent l="0" t="0" r="3810" b="5715"/>
+            <wp:docPr id="8" name="Picture 8" descr="DTO"/>
+            <wp:cNvGraphicFramePr>
+              <a:graphicFrameLocks xmlns:a="http://schemas.openxmlformats.org/drawingml/2006/main" noChangeAspect="1"/>
+            </wp:cNvGraphicFramePr>
+            <a:graphic xmlns:a="http://schemas.openxmlformats.org/drawingml/2006/main">
+              <a:graphicData uri="http://schemas.openxmlformats.org/drawingml/2006/picture">
+                <pic:pic xmlns:pic="http://schemas.openxmlformats.org/drawingml/2006/picture">
+                  <pic:nvPicPr>
+                    <pic:cNvPr id="8" name="Picture 8" descr="DTO"/>
+                    <pic:cNvPicPr>
+                      <a:picLocks noChangeAspect="1"/>
+                    </pic:cNvPicPr>
+                  </pic:nvPicPr>
+                  <pic:blipFill>
+                    <a:blip r:embed="rId19"/>
+                    <a:stretch>
+                      <a:fillRect/>
+                    </a:stretch>
+                  </pic:blipFill>
+                  <pic:spPr>
+                    <a:xfrm>
+                      <a:off x="0" y="0"/>
+                      <a:ext cx="5269230" cy="4429125"/>
+                    </a:xfrm>
+                    <a:prstGeom prst="rect">
+                      <a:avLst/>
+                    </a:prstGeom>
+                  </pic:spPr>
+                </pic:pic>
+              </a:graphicData>
+            </a:graphic>
+          </wp:inline>
+        </w:drawing>
+      </w:r>
     </w:p>
     <w:sectPr>
       <w:headerReference r:id="rId3" w:type="default"/>

</xml_diff>

<commit_message>
modified doc with last update
</commit_message>
<xml_diff>
--- a/doc/EagleLibrary.docx
+++ b/doc/EagleLibrary.docx
@@ -3556,9 +3556,9 @@
         </w:rPr>
         <w:drawing>
           <wp:inline distT="0" distB="0" distL="114300" distR="114300">
-            <wp:extent cx="3506470" cy="8681085"/>
-            <wp:effectExtent l="0" t="0" r="13970" b="5715"/>
-            <wp:docPr id="11" name="Picture 11" descr="Controller Package Diagram"/>
+            <wp:extent cx="3275330" cy="8848725"/>
+            <wp:effectExtent l="0" t="0" r="1270" b="5715"/>
+            <wp:docPr id="7" name="Picture 7" descr="Controller Package Diagram"/>
             <wp:cNvGraphicFramePr>
               <a:graphicFrameLocks xmlns:a="http://schemas.openxmlformats.org/drawingml/2006/main" noChangeAspect="1"/>
             </wp:cNvGraphicFramePr>
@@ -3566,7 +3566,7 @@
               <a:graphicData uri="http://schemas.openxmlformats.org/drawingml/2006/picture">
                 <pic:pic xmlns:pic="http://schemas.openxmlformats.org/drawingml/2006/picture">
                   <pic:nvPicPr>
-                    <pic:cNvPr id="11" name="Picture 11" descr="Controller Package Diagram"/>
+                    <pic:cNvPr id="7" name="Picture 7" descr="Controller Package Diagram"/>
                     <pic:cNvPicPr>
                       <a:picLocks noChangeAspect="1"/>
                     </pic:cNvPicPr>
@@ -3580,7 +3580,7 @@
                   <pic:spPr>
                     <a:xfrm>
                       <a:off x="0" y="0"/>
-                      <a:ext cx="3506470" cy="8681085"/>
+                      <a:ext cx="3275330" cy="8848725"/>
                     </a:xfrm>
                     <a:prstGeom prst="rect">
                       <a:avLst/>
@@ -3758,9 +3758,9 @@
         </w:rPr>
         <w:drawing>
           <wp:inline distT="0" distB="0" distL="114300" distR="114300">
-            <wp:extent cx="5269865" cy="6283325"/>
-            <wp:effectExtent l="0" t="0" r="3175" b="10795"/>
-            <wp:docPr id="12" name="Picture 12" descr="Controller Api Impl Package Diagram"/>
+            <wp:extent cx="5273675" cy="6919595"/>
+            <wp:effectExtent l="0" t="0" r="14605" b="14605"/>
+            <wp:docPr id="11" name="Picture 11" descr="Controller Api Impl Package Diagram"/>
             <wp:cNvGraphicFramePr>
               <a:graphicFrameLocks xmlns:a="http://schemas.openxmlformats.org/drawingml/2006/main" noChangeAspect="1"/>
             </wp:cNvGraphicFramePr>
@@ -3768,7 +3768,7 @@
               <a:graphicData uri="http://schemas.openxmlformats.org/drawingml/2006/picture">
                 <pic:pic xmlns:pic="http://schemas.openxmlformats.org/drawingml/2006/picture">
                   <pic:nvPicPr>
-                    <pic:cNvPr id="12" name="Picture 12" descr="Controller Api Impl Package Diagram"/>
+                    <pic:cNvPr id="11" name="Picture 11" descr="Controller Api Impl Package Diagram"/>
                     <pic:cNvPicPr>
                       <a:picLocks noChangeAspect="1"/>
                     </pic:cNvPicPr>
@@ -3782,7 +3782,7 @@
                   <pic:spPr>
                     <a:xfrm>
                       <a:off x="0" y="0"/>
-                      <a:ext cx="5269865" cy="6283325"/>
+                      <a:ext cx="5273675" cy="6919595"/>
                     </a:xfrm>
                     <a:prstGeom prst="rect">
                       <a:avLst/>
@@ -3913,96 +3913,6 @@
         <w:contextualSpacing/>
         <w:rPr>
           <w:rFonts w:hint="default"/>
-          <w:b/>
-          <w:bCs/>
-          <w:sz w:val="22"/>
-          <w:szCs w:val="22"/>
-          <w:lang w:val="it-IT"/>
-        </w:rPr>
-      </w:pPr>
-    </w:p>
-    <w:p>
-      <w:pPr>
-        <w:pStyle w:val="6"/>
-        <w:numPr>
-          <w:ilvl w:val="0"/>
-          <w:numId w:val="0"/>
-        </w:numPr>
-        <w:contextualSpacing/>
-        <w:rPr>
-          <w:rFonts w:hint="default"/>
-          <w:b/>
-          <w:bCs/>
-          <w:sz w:val="22"/>
-          <w:szCs w:val="22"/>
-          <w:lang w:val="it-IT"/>
-        </w:rPr>
-      </w:pPr>
-    </w:p>
-    <w:p>
-      <w:pPr>
-        <w:pStyle w:val="6"/>
-        <w:numPr>
-          <w:ilvl w:val="0"/>
-          <w:numId w:val="0"/>
-        </w:numPr>
-        <w:contextualSpacing/>
-        <w:rPr>
-          <w:rFonts w:hint="default"/>
-          <w:b/>
-          <w:bCs/>
-          <w:sz w:val="22"/>
-          <w:szCs w:val="22"/>
-          <w:lang w:val="it-IT"/>
-        </w:rPr>
-      </w:pPr>
-    </w:p>
-    <w:p>
-      <w:pPr>
-        <w:pStyle w:val="6"/>
-        <w:numPr>
-          <w:ilvl w:val="0"/>
-          <w:numId w:val="0"/>
-        </w:numPr>
-        <w:contextualSpacing/>
-        <w:rPr>
-          <w:rFonts w:hint="default"/>
-          <w:b/>
-          <w:bCs/>
-          <w:sz w:val="22"/>
-          <w:szCs w:val="22"/>
-          <w:lang w:val="it-IT"/>
-        </w:rPr>
-      </w:pPr>
-    </w:p>
-    <w:p>
-      <w:pPr>
-        <w:pStyle w:val="6"/>
-        <w:numPr>
-          <w:ilvl w:val="0"/>
-          <w:numId w:val="0"/>
-        </w:numPr>
-        <w:contextualSpacing/>
-        <w:rPr>
-          <w:rFonts w:hint="default"/>
-          <w:b/>
-          <w:bCs/>
-          <w:sz w:val="22"/>
-          <w:szCs w:val="22"/>
-          <w:lang w:val="it-IT"/>
-        </w:rPr>
-      </w:pPr>
-    </w:p>
-    <w:p>
-      <w:pPr>
-        <w:pStyle w:val="6"/>
-        <w:numPr>
-          <w:ilvl w:val="0"/>
-          <w:numId w:val="0"/>
-        </w:numPr>
-        <w:contextualSpacing/>
-        <w:rPr>
-          <w:rFonts w:hint="default"/>
           <w:b w:val="0"/>
           <w:bCs w:val="0"/>
           <w:sz w:val="22"/>
@@ -4021,6 +3931,24 @@
         </w:rPr>
         <w:t>Di seguito il diagramma che descrive come il Controller comunica con l’handler.</w:t>
       </w:r>
+    </w:p>
+    <w:p>
+      <w:pPr>
+        <w:pStyle w:val="6"/>
+        <w:numPr>
+          <w:ilvl w:val="0"/>
+          <w:numId w:val="0"/>
+        </w:numPr>
+        <w:contextualSpacing/>
+        <w:rPr>
+          <w:rFonts w:hint="default"/>
+          <w:b/>
+          <w:bCs/>
+          <w:sz w:val="22"/>
+          <w:szCs w:val="22"/>
+          <w:lang w:val="it-IT"/>
+        </w:rPr>
+      </w:pPr>
     </w:p>
     <w:p>
       <w:pPr>
@@ -4086,9 +4014,9 @@
         </w:rPr>
         <w:drawing>
           <wp:inline distT="0" distB="0" distL="114300" distR="114300">
-            <wp:extent cx="5189855" cy="6523355"/>
-            <wp:effectExtent l="0" t="0" r="6985" b="14605"/>
-            <wp:docPr id="13" name="Picture 13" descr="Controller Handler Package Diagram"/>
+            <wp:extent cx="5189220" cy="6522720"/>
+            <wp:effectExtent l="0" t="0" r="7620" b="0"/>
+            <wp:docPr id="12" name="Picture 12" descr="Controller Handler Package Diagram"/>
             <wp:cNvGraphicFramePr>
               <a:graphicFrameLocks xmlns:a="http://schemas.openxmlformats.org/drawingml/2006/main" noChangeAspect="1"/>
             </wp:cNvGraphicFramePr>
@@ -4096,7 +4024,7 @@
               <a:graphicData uri="http://schemas.openxmlformats.org/drawingml/2006/picture">
                 <pic:pic xmlns:pic="http://schemas.openxmlformats.org/drawingml/2006/picture">
                   <pic:nvPicPr>
-                    <pic:cNvPr id="13" name="Picture 13" descr="Controller Handler Package Diagram"/>
+                    <pic:cNvPr id="12" name="Picture 12" descr="Controller Handler Package Diagram"/>
                     <pic:cNvPicPr>
                       <a:picLocks noChangeAspect="1"/>
                     </pic:cNvPicPr>
@@ -4110,7 +4038,7 @@
                   <pic:spPr>
                     <a:xfrm>
                       <a:off x="0" y="0"/>
-                      <a:ext cx="5189855" cy="6523355"/>
+                      <a:ext cx="5189220" cy="6522720"/>
                     </a:xfrm>
                     <a:prstGeom prst="rect">
                       <a:avLst/>
@@ -4241,44 +4169,62 @@
         <w:contextualSpacing/>
         <w:rPr>
           <w:rFonts w:hint="default"/>
-          <w:b/>
-          <w:bCs/>
-          <w:sz w:val="22"/>
-          <w:szCs w:val="22"/>
-          <w:lang w:val="it-IT"/>
-        </w:rPr>
-      </w:pPr>
-    </w:p>
-    <w:p>
-      <w:pPr>
-        <w:pStyle w:val="6"/>
-        <w:numPr>
-          <w:ilvl w:val="0"/>
-          <w:numId w:val="0"/>
-        </w:numPr>
-        <w:contextualSpacing/>
-        <w:rPr>
-          <w:rFonts w:hint="default"/>
-          <w:b w:val="0"/>
-          <w:bCs w:val="0"/>
-          <w:sz w:val="22"/>
-          <w:szCs w:val="22"/>
-          <w:lang w:val="it-IT"/>
-        </w:rPr>
-      </w:pPr>
-    </w:p>
-    <w:p>
-      <w:pPr>
-        <w:pStyle w:val="6"/>
-        <w:numPr>
-          <w:ilvl w:val="0"/>
-          <w:numId w:val="0"/>
-        </w:numPr>
-        <w:contextualSpacing/>
-        <w:rPr>
-          <w:rFonts w:hint="default"/>
-          <w:b/>
-          <w:bCs/>
+          <w:b w:val="0"/>
+          <w:bCs w:val="0"/>
+          <w:sz w:val="22"/>
+          <w:szCs w:val="22"/>
+          <w:lang w:val="it-IT"/>
+        </w:rPr>
+      </w:pPr>
+    </w:p>
+    <w:p>
+      <w:pPr>
+        <w:pStyle w:val="6"/>
+        <w:numPr>
+          <w:ilvl w:val="0"/>
+          <w:numId w:val="0"/>
+        </w:numPr>
+        <w:contextualSpacing/>
+        <w:rPr>
+          <w:rFonts w:hint="default"/>
+          <w:b w:val="0"/>
+          <w:bCs w:val="0"/>
+          <w:sz w:val="22"/>
+          <w:szCs w:val="22"/>
+          <w:lang w:val="it-IT"/>
+        </w:rPr>
+      </w:pPr>
+    </w:p>
+    <w:p>
+      <w:pPr>
+        <w:pStyle w:val="6"/>
+        <w:numPr>
+          <w:ilvl w:val="0"/>
+          <w:numId w:val="0"/>
+        </w:numPr>
+        <w:contextualSpacing/>
+        <w:rPr>
+          <w:rFonts w:hint="default"/>
+          <w:b w:val="0"/>
+          <w:bCs w:val="0"/>
+          <w:sz w:val="22"/>
+          <w:szCs w:val="22"/>
+          <w:lang w:val="it-IT"/>
+        </w:rPr>
+      </w:pPr>
+    </w:p>
+    <w:p>
+      <w:pPr>
+        <w:pStyle w:val="6"/>
+        <w:numPr>
+          <w:ilvl w:val="0"/>
+          <w:numId w:val="0"/>
+        </w:numPr>
+        <w:contextualSpacing/>
+        <w:rPr>
+          <w:rFonts w:hint="default"/>
+          <w:b w:val="0"/>
+          <w:bCs w:val="0"/>
           <w:sz w:val="22"/>
           <w:szCs w:val="22"/>
           <w:lang w:val="it-IT"/>
@@ -4295,6 +4241,78 @@
         </w:rPr>
         <w:t xml:space="preserve">Infine descriviamo come comunicano fra loro le classi dell’handler e come, prima di persistere (PersistanceService), dovranno chiamare i servizi dell’interfaccia DomainConverter. </w:t>
       </w:r>
+    </w:p>
+    <w:p>
+      <w:pPr>
+        <w:pStyle w:val="6"/>
+        <w:numPr>
+          <w:ilvl w:val="0"/>
+          <w:numId w:val="0"/>
+        </w:numPr>
+        <w:contextualSpacing/>
+        <w:rPr>
+          <w:rFonts w:hint="default"/>
+          <w:b w:val="0"/>
+          <w:bCs w:val="0"/>
+          <w:sz w:val="22"/>
+          <w:szCs w:val="22"/>
+          <w:lang w:val="it-IT"/>
+        </w:rPr>
+      </w:pPr>
+    </w:p>
+    <w:p>
+      <w:pPr>
+        <w:pStyle w:val="6"/>
+        <w:numPr>
+          <w:ilvl w:val="0"/>
+          <w:numId w:val="0"/>
+        </w:numPr>
+        <w:contextualSpacing/>
+        <w:rPr>
+          <w:rFonts w:hint="default"/>
+          <w:b w:val="0"/>
+          <w:bCs w:val="0"/>
+          <w:sz w:val="22"/>
+          <w:szCs w:val="22"/>
+          <w:lang w:val="it-IT"/>
+        </w:rPr>
+      </w:pPr>
+    </w:p>
+    <w:p>
+      <w:pPr>
+        <w:pStyle w:val="6"/>
+        <w:numPr>
+          <w:ilvl w:val="0"/>
+          <w:numId w:val="0"/>
+        </w:numPr>
+        <w:contextualSpacing/>
+        <w:rPr>
+          <w:rFonts w:hint="default"/>
+          <w:b w:val="0"/>
+          <w:bCs w:val="0"/>
+          <w:sz w:val="22"/>
+          <w:szCs w:val="22"/>
+          <w:lang w:val="it-IT"/>
+        </w:rPr>
+      </w:pPr>
+    </w:p>
+    <w:p>
+      <w:pPr>
+        <w:pStyle w:val="6"/>
+        <w:numPr>
+          <w:ilvl w:val="0"/>
+          <w:numId w:val="0"/>
+        </w:numPr>
+        <w:contextualSpacing/>
+        <w:rPr>
+          <w:rFonts w:hint="default"/>
+          <w:b w:val="0"/>
+          <w:bCs w:val="0"/>
+          <w:sz w:val="22"/>
+          <w:szCs w:val="22"/>
+          <w:lang w:val="it-IT"/>
+        </w:rPr>
+      </w:pPr>
     </w:p>
     <w:p>
       <w:pPr>
@@ -4342,9 +4360,9 @@
         </w:rPr>
         <w:drawing>
           <wp:inline distT="0" distB="0" distL="114300" distR="114300">
-            <wp:extent cx="5269865" cy="4341495"/>
-            <wp:effectExtent l="0" t="0" r="3175" b="1905"/>
-            <wp:docPr id="14" name="Picture 14" descr="Handler Package Diagram"/>
+            <wp:extent cx="5274310" cy="4806950"/>
+            <wp:effectExtent l="0" t="0" r="13970" b="8890"/>
+            <wp:docPr id="13" name="Picture 13" descr="Handler Package Diagram"/>
             <wp:cNvGraphicFramePr>
               <a:graphicFrameLocks xmlns:a="http://schemas.openxmlformats.org/drawingml/2006/main" noChangeAspect="1"/>
             </wp:cNvGraphicFramePr>
@@ -4352,7 +4370,7 @@
               <a:graphicData uri="http://schemas.openxmlformats.org/drawingml/2006/picture">
                 <pic:pic xmlns:pic="http://schemas.openxmlformats.org/drawingml/2006/picture">
                   <pic:nvPicPr>
-                    <pic:cNvPr id="14" name="Picture 14" descr="Handler Package Diagram"/>
+                    <pic:cNvPr id="13" name="Picture 13" descr="Handler Package Diagram"/>
                     <pic:cNvPicPr>
                       <a:picLocks noChangeAspect="1"/>
                     </pic:cNvPicPr>
@@ -4366,7 +4384,7 @@
                   <pic:spPr>
                     <a:xfrm>
                       <a:off x="0" y="0"/>
-                      <a:ext cx="5269865" cy="4341495"/>
+                      <a:ext cx="5274310" cy="4806950"/>
                     </a:xfrm>
                     <a:prstGeom prst="rect">
                       <a:avLst/>
@@ -4414,6 +4432,258 @@
           <w:lang w:val="it-IT"/>
         </w:rPr>
       </w:pPr>
+    </w:p>
+    <w:p>
+      <w:pPr>
+        <w:pStyle w:val="6"/>
+        <w:numPr>
+          <w:ilvl w:val="0"/>
+          <w:numId w:val="0"/>
+        </w:numPr>
+        <w:contextualSpacing/>
+        <w:rPr>
+          <w:rFonts w:hint="default"/>
+          <w:b w:val="0"/>
+          <w:bCs w:val="0"/>
+          <w:sz w:val="22"/>
+          <w:szCs w:val="22"/>
+          <w:lang w:val="it-IT"/>
+        </w:rPr>
+      </w:pPr>
+    </w:p>
+    <w:p>
+      <w:pPr>
+        <w:pStyle w:val="6"/>
+        <w:numPr>
+          <w:ilvl w:val="0"/>
+          <w:numId w:val="0"/>
+        </w:numPr>
+        <w:contextualSpacing/>
+        <w:rPr>
+          <w:rFonts w:hint="default"/>
+          <w:b w:val="0"/>
+          <w:bCs w:val="0"/>
+          <w:sz w:val="22"/>
+          <w:szCs w:val="22"/>
+          <w:lang w:val="it-IT"/>
+        </w:rPr>
+      </w:pPr>
+    </w:p>
+    <w:p>
+      <w:pPr>
+        <w:pStyle w:val="6"/>
+        <w:numPr>
+          <w:ilvl w:val="0"/>
+          <w:numId w:val="0"/>
+        </w:numPr>
+        <w:contextualSpacing/>
+        <w:rPr>
+          <w:rFonts w:hint="default"/>
+          <w:b w:val="0"/>
+          <w:bCs w:val="0"/>
+          <w:sz w:val="22"/>
+          <w:szCs w:val="22"/>
+          <w:lang w:val="it-IT"/>
+        </w:rPr>
+      </w:pPr>
+    </w:p>
+    <w:p>
+      <w:pPr>
+        <w:pStyle w:val="6"/>
+        <w:numPr>
+          <w:ilvl w:val="0"/>
+          <w:numId w:val="0"/>
+        </w:numPr>
+        <w:contextualSpacing/>
+        <w:rPr>
+          <w:rFonts w:hint="default"/>
+          <w:b w:val="0"/>
+          <w:bCs w:val="0"/>
+          <w:sz w:val="22"/>
+          <w:szCs w:val="22"/>
+          <w:lang w:val="it-IT"/>
+        </w:rPr>
+      </w:pPr>
+    </w:p>
+    <w:p>
+      <w:pPr>
+        <w:pStyle w:val="6"/>
+        <w:numPr>
+          <w:ilvl w:val="0"/>
+          <w:numId w:val="0"/>
+        </w:numPr>
+        <w:contextualSpacing/>
+        <w:rPr>
+          <w:rFonts w:hint="default"/>
+          <w:b w:val="0"/>
+          <w:bCs w:val="0"/>
+          <w:sz w:val="22"/>
+          <w:szCs w:val="22"/>
+          <w:lang w:val="it-IT"/>
+        </w:rPr>
+      </w:pPr>
+    </w:p>
+    <w:p>
+      <w:pPr>
+        <w:pStyle w:val="6"/>
+        <w:numPr>
+          <w:ilvl w:val="0"/>
+          <w:numId w:val="0"/>
+        </w:numPr>
+        <w:contextualSpacing/>
+        <w:rPr>
+          <w:rFonts w:hint="default"/>
+          <w:b w:val="0"/>
+          <w:bCs w:val="0"/>
+          <w:sz w:val="22"/>
+          <w:szCs w:val="22"/>
+          <w:lang w:val="it-IT"/>
+        </w:rPr>
+      </w:pPr>
+    </w:p>
+    <w:p>
+      <w:pPr>
+        <w:pStyle w:val="6"/>
+        <w:numPr>
+          <w:ilvl w:val="0"/>
+          <w:numId w:val="0"/>
+        </w:numPr>
+        <w:contextualSpacing/>
+        <w:rPr>
+          <w:rFonts w:hint="default"/>
+          <w:b w:val="0"/>
+          <w:bCs w:val="0"/>
+          <w:sz w:val="22"/>
+          <w:szCs w:val="22"/>
+          <w:lang w:val="it-IT"/>
+        </w:rPr>
+      </w:pPr>
+    </w:p>
+    <w:p>
+      <w:pPr>
+        <w:pStyle w:val="6"/>
+        <w:numPr>
+          <w:ilvl w:val="0"/>
+          <w:numId w:val="0"/>
+        </w:numPr>
+        <w:contextualSpacing/>
+        <w:rPr>
+          <w:rFonts w:hint="default"/>
+          <w:b w:val="0"/>
+          <w:bCs w:val="0"/>
+          <w:sz w:val="22"/>
+          <w:szCs w:val="22"/>
+          <w:lang w:val="it-IT"/>
+        </w:rPr>
+      </w:pPr>
+    </w:p>
+    <w:p>
+      <w:pPr>
+        <w:pStyle w:val="6"/>
+        <w:numPr>
+          <w:ilvl w:val="0"/>
+          <w:numId w:val="0"/>
+        </w:numPr>
+        <w:contextualSpacing/>
+        <w:rPr>
+          <w:rFonts w:hint="default"/>
+          <w:b w:val="0"/>
+          <w:bCs w:val="0"/>
+          <w:sz w:val="22"/>
+          <w:szCs w:val="22"/>
+          <w:lang w:val="it-IT"/>
+        </w:rPr>
+      </w:pPr>
+    </w:p>
+    <w:p>
+      <w:pPr>
+        <w:pStyle w:val="6"/>
+        <w:numPr>
+          <w:ilvl w:val="0"/>
+          <w:numId w:val="0"/>
+        </w:numPr>
+        <w:contextualSpacing/>
+        <w:rPr>
+          <w:rFonts w:hint="default"/>
+          <w:b w:val="0"/>
+          <w:bCs w:val="0"/>
+          <w:sz w:val="22"/>
+          <w:szCs w:val="22"/>
+          <w:lang w:val="it-IT"/>
+        </w:rPr>
+      </w:pPr>
+    </w:p>
+    <w:p>
+      <w:pPr>
+        <w:pStyle w:val="6"/>
+        <w:numPr>
+          <w:ilvl w:val="0"/>
+          <w:numId w:val="0"/>
+        </w:numPr>
+        <w:contextualSpacing/>
+        <w:rPr>
+          <w:rFonts w:hint="default"/>
+          <w:b w:val="0"/>
+          <w:bCs w:val="0"/>
+          <w:sz w:val="22"/>
+          <w:szCs w:val="22"/>
+          <w:lang w:val="it-IT"/>
+        </w:rPr>
+      </w:pPr>
+    </w:p>
+    <w:p>
+      <w:pPr>
+        <w:pStyle w:val="6"/>
+        <w:numPr>
+          <w:ilvl w:val="0"/>
+          <w:numId w:val="0"/>
+        </w:numPr>
+        <w:contextualSpacing/>
+        <w:rPr>
+          <w:rFonts w:hint="default"/>
+          <w:b w:val="0"/>
+          <w:bCs w:val="0"/>
+          <w:sz w:val="22"/>
+          <w:szCs w:val="22"/>
+          <w:lang w:val="it-IT"/>
+        </w:rPr>
+      </w:pPr>
+    </w:p>
+    <w:p>
+      <w:pPr>
+        <w:pStyle w:val="6"/>
+        <w:numPr>
+          <w:ilvl w:val="0"/>
+          <w:numId w:val="0"/>
+        </w:numPr>
+        <w:contextualSpacing/>
+        <w:rPr>
+          <w:rFonts w:hint="default"/>
+          <w:b w:val="0"/>
+          <w:bCs w:val="0"/>
+          <w:sz w:val="22"/>
+          <w:szCs w:val="22"/>
+          <w:lang w:val="it-IT"/>
+        </w:rPr>
+      </w:pPr>
+    </w:p>
+    <w:p>
+      <w:pPr>
+        <w:pStyle w:val="6"/>
+        <w:numPr>
+          <w:ilvl w:val="0"/>
+          <w:numId w:val="0"/>
+        </w:numPr>
+        <w:contextualSpacing/>
+        <w:rPr>
+          <w:rFonts w:hint="default"/>
+          <w:b w:val="0"/>
+          <w:bCs w:val="0"/>
+          <w:sz w:val="22"/>
+          <w:szCs w:val="22"/>
+          <w:lang w:val="it-IT"/>
+        </w:rPr>
+      </w:pPr>
       <w:r>
         <w:rPr>
           <w:rFonts w:hint="default"/>
@@ -4425,6 +4695,116 @@
         </w:rPr>
         <w:t>Come abbiamo già detto la View potrà interagire solo con il Controller:</w:t>
       </w:r>
+    </w:p>
+    <w:p>
+      <w:pPr>
+        <w:pStyle w:val="6"/>
+        <w:numPr>
+          <w:ilvl w:val="0"/>
+          <w:numId w:val="0"/>
+        </w:numPr>
+        <w:contextualSpacing/>
+        <w:rPr>
+          <w:rFonts w:hint="default"/>
+          <w:b w:val="0"/>
+          <w:bCs w:val="0"/>
+          <w:sz w:val="22"/>
+          <w:szCs w:val="22"/>
+          <w:lang w:val="it-IT"/>
+        </w:rPr>
+      </w:pPr>
+    </w:p>
+    <w:p>
+      <w:pPr>
+        <w:pStyle w:val="6"/>
+        <w:numPr>
+          <w:ilvl w:val="0"/>
+          <w:numId w:val="0"/>
+        </w:numPr>
+        <w:contextualSpacing/>
+        <w:rPr>
+          <w:rFonts w:hint="default"/>
+          <w:b w:val="0"/>
+          <w:bCs w:val="0"/>
+          <w:sz w:val="22"/>
+          <w:szCs w:val="22"/>
+          <w:lang w:val="it-IT"/>
+        </w:rPr>
+      </w:pPr>
+    </w:p>
+    <w:p>
+      <w:pPr>
+        <w:pStyle w:val="6"/>
+        <w:numPr>
+          <w:ilvl w:val="0"/>
+          <w:numId w:val="0"/>
+        </w:numPr>
+        <w:contextualSpacing/>
+        <w:rPr>
+          <w:rFonts w:hint="default"/>
+          <w:b w:val="0"/>
+          <w:bCs w:val="0"/>
+          <w:sz w:val="22"/>
+          <w:szCs w:val="22"/>
+          <w:lang w:val="it-IT"/>
+        </w:rPr>
+      </w:pPr>
+    </w:p>
+    <w:p>
+      <w:pPr>
+        <w:pStyle w:val="6"/>
+        <w:numPr>
+          <w:ilvl w:val="0"/>
+          <w:numId w:val="0"/>
+        </w:numPr>
+        <w:contextualSpacing/>
+        <w:rPr>
+          <w:rFonts w:hint="default"/>
+          <w:b w:val="0"/>
+          <w:bCs w:val="0"/>
+          <w:sz w:val="22"/>
+          <w:szCs w:val="22"/>
+          <w:lang w:val="it-IT"/>
+        </w:rPr>
+      </w:pPr>
+      <w:bookmarkStart w:id="0" w:name="_GoBack"/>
+      <w:bookmarkEnd w:id="0"/>
+    </w:p>
+    <w:p>
+      <w:pPr>
+        <w:pStyle w:val="6"/>
+        <w:numPr>
+          <w:ilvl w:val="0"/>
+          <w:numId w:val="0"/>
+        </w:numPr>
+        <w:contextualSpacing/>
+        <w:rPr>
+          <w:rFonts w:hint="default"/>
+          <w:b w:val="0"/>
+          <w:bCs w:val="0"/>
+          <w:sz w:val="22"/>
+          <w:szCs w:val="22"/>
+          <w:lang w:val="it-IT"/>
+        </w:rPr>
+      </w:pPr>
+    </w:p>
+    <w:p>
+      <w:pPr>
+        <w:pStyle w:val="6"/>
+        <w:numPr>
+          <w:ilvl w:val="0"/>
+          <w:numId w:val="0"/>
+        </w:numPr>
+        <w:contextualSpacing/>
+        <w:rPr>
+          <w:rFonts w:hint="default"/>
+          <w:b w:val="0"/>
+          <w:bCs w:val="0"/>
+          <w:sz w:val="22"/>
+          <w:szCs w:val="22"/>
+          <w:lang w:val="it-IT"/>
+        </w:rPr>
+      </w:pPr>
     </w:p>
     <w:p>
       <w:pPr>
@@ -4472,9 +4852,9 @@
         </w:rPr>
         <w:drawing>
           <wp:inline distT="0" distB="0" distL="114300" distR="114300">
-            <wp:extent cx="4580255" cy="3037205"/>
-            <wp:effectExtent l="0" t="0" r="6985" b="10795"/>
-            <wp:docPr id="16" name="Picture 16" descr="View Diagram"/>
+            <wp:extent cx="5189220" cy="4472940"/>
+            <wp:effectExtent l="0" t="0" r="7620" b="7620"/>
+            <wp:docPr id="14" name="Picture 14" descr="View Diagram"/>
             <wp:cNvGraphicFramePr>
               <a:graphicFrameLocks xmlns:a="http://schemas.openxmlformats.org/drawingml/2006/main" noChangeAspect="1"/>
             </wp:cNvGraphicFramePr>
@@ -4482,7 +4862,7 @@
               <a:graphicData uri="http://schemas.openxmlformats.org/drawingml/2006/picture">
                 <pic:pic xmlns:pic="http://schemas.openxmlformats.org/drawingml/2006/picture">
                   <pic:nvPicPr>
-                    <pic:cNvPr id="16" name="Picture 16" descr="View Diagram"/>
+                    <pic:cNvPr id="14" name="Picture 14" descr="View Diagram"/>
                     <pic:cNvPicPr>
                       <a:picLocks noChangeAspect="1"/>
                     </pic:cNvPicPr>
@@ -4496,7 +4876,7 @@
                   <pic:spPr>
                     <a:xfrm>
                       <a:off x="0" y="0"/>
-                      <a:ext cx="4580255" cy="3037205"/>
+                      <a:ext cx="5189220" cy="4472940"/>
                     </a:xfrm>
                     <a:prstGeom prst="rect">
                       <a:avLst/>
@@ -4549,6 +4929,276 @@
       <w:pPr>
         <w:pStyle w:val="6"/>
         <w:numPr>
+          <w:ilvl w:val="0"/>
+          <w:numId w:val="0"/>
+        </w:numPr>
+        <w:contextualSpacing/>
+        <w:rPr>
+          <w:rFonts w:hint="default"/>
+          <w:b w:val="0"/>
+          <w:bCs w:val="0"/>
+          <w:sz w:val="22"/>
+          <w:szCs w:val="22"/>
+          <w:lang w:val="it-IT"/>
+        </w:rPr>
+      </w:pPr>
+    </w:p>
+    <w:p>
+      <w:pPr>
+        <w:pStyle w:val="6"/>
+        <w:numPr>
+          <w:ilvl w:val="0"/>
+          <w:numId w:val="0"/>
+        </w:numPr>
+        <w:contextualSpacing/>
+        <w:rPr>
+          <w:rFonts w:hint="default"/>
+          <w:b w:val="0"/>
+          <w:bCs w:val="0"/>
+          <w:sz w:val="22"/>
+          <w:szCs w:val="22"/>
+          <w:lang w:val="it-IT"/>
+        </w:rPr>
+      </w:pPr>
+    </w:p>
+    <w:p>
+      <w:pPr>
+        <w:pStyle w:val="6"/>
+        <w:numPr>
+          <w:ilvl w:val="0"/>
+          <w:numId w:val="0"/>
+        </w:numPr>
+        <w:contextualSpacing/>
+        <w:rPr>
+          <w:rFonts w:hint="default"/>
+          <w:b w:val="0"/>
+          <w:bCs w:val="0"/>
+          <w:sz w:val="22"/>
+          <w:szCs w:val="22"/>
+          <w:lang w:val="it-IT"/>
+        </w:rPr>
+      </w:pPr>
+    </w:p>
+    <w:p>
+      <w:pPr>
+        <w:pStyle w:val="6"/>
+        <w:numPr>
+          <w:ilvl w:val="0"/>
+          <w:numId w:val="0"/>
+        </w:numPr>
+        <w:contextualSpacing/>
+        <w:rPr>
+          <w:rFonts w:hint="default"/>
+          <w:b w:val="0"/>
+          <w:bCs w:val="0"/>
+          <w:sz w:val="22"/>
+          <w:szCs w:val="22"/>
+          <w:lang w:val="it-IT"/>
+        </w:rPr>
+      </w:pPr>
+    </w:p>
+    <w:p>
+      <w:pPr>
+        <w:pStyle w:val="6"/>
+        <w:numPr>
+          <w:ilvl w:val="0"/>
+          <w:numId w:val="0"/>
+        </w:numPr>
+        <w:contextualSpacing/>
+        <w:rPr>
+          <w:rFonts w:hint="default"/>
+          <w:b w:val="0"/>
+          <w:bCs w:val="0"/>
+          <w:sz w:val="22"/>
+          <w:szCs w:val="22"/>
+          <w:lang w:val="it-IT"/>
+        </w:rPr>
+      </w:pPr>
+    </w:p>
+    <w:p>
+      <w:pPr>
+        <w:pStyle w:val="6"/>
+        <w:numPr>
+          <w:ilvl w:val="0"/>
+          <w:numId w:val="0"/>
+        </w:numPr>
+        <w:contextualSpacing/>
+        <w:rPr>
+          <w:rFonts w:hint="default"/>
+          <w:b w:val="0"/>
+          <w:bCs w:val="0"/>
+          <w:sz w:val="22"/>
+          <w:szCs w:val="22"/>
+          <w:lang w:val="it-IT"/>
+        </w:rPr>
+      </w:pPr>
+    </w:p>
+    <w:p>
+      <w:pPr>
+        <w:pStyle w:val="6"/>
+        <w:numPr>
+          <w:ilvl w:val="0"/>
+          <w:numId w:val="0"/>
+        </w:numPr>
+        <w:contextualSpacing/>
+        <w:rPr>
+          <w:rFonts w:hint="default"/>
+          <w:b w:val="0"/>
+          <w:bCs w:val="0"/>
+          <w:sz w:val="22"/>
+          <w:szCs w:val="22"/>
+          <w:lang w:val="it-IT"/>
+        </w:rPr>
+      </w:pPr>
+    </w:p>
+    <w:p>
+      <w:pPr>
+        <w:pStyle w:val="6"/>
+        <w:numPr>
+          <w:ilvl w:val="0"/>
+          <w:numId w:val="0"/>
+        </w:numPr>
+        <w:contextualSpacing/>
+        <w:rPr>
+          <w:rFonts w:hint="default"/>
+          <w:b w:val="0"/>
+          <w:bCs w:val="0"/>
+          <w:sz w:val="22"/>
+          <w:szCs w:val="22"/>
+          <w:lang w:val="it-IT"/>
+        </w:rPr>
+      </w:pPr>
+    </w:p>
+    <w:p>
+      <w:pPr>
+        <w:pStyle w:val="6"/>
+        <w:numPr>
+          <w:ilvl w:val="0"/>
+          <w:numId w:val="0"/>
+        </w:numPr>
+        <w:contextualSpacing/>
+        <w:rPr>
+          <w:rFonts w:hint="default"/>
+          <w:b w:val="0"/>
+          <w:bCs w:val="0"/>
+          <w:sz w:val="22"/>
+          <w:szCs w:val="22"/>
+          <w:lang w:val="it-IT"/>
+        </w:rPr>
+      </w:pPr>
+    </w:p>
+    <w:p>
+      <w:pPr>
+        <w:pStyle w:val="6"/>
+        <w:numPr>
+          <w:ilvl w:val="0"/>
+          <w:numId w:val="0"/>
+        </w:numPr>
+        <w:contextualSpacing/>
+        <w:rPr>
+          <w:rFonts w:hint="default"/>
+          <w:b w:val="0"/>
+          <w:bCs w:val="0"/>
+          <w:sz w:val="22"/>
+          <w:szCs w:val="22"/>
+          <w:lang w:val="it-IT"/>
+        </w:rPr>
+      </w:pPr>
+    </w:p>
+    <w:p>
+      <w:pPr>
+        <w:pStyle w:val="6"/>
+        <w:numPr>
+          <w:ilvl w:val="0"/>
+          <w:numId w:val="0"/>
+        </w:numPr>
+        <w:contextualSpacing/>
+        <w:rPr>
+          <w:rFonts w:hint="default"/>
+          <w:b w:val="0"/>
+          <w:bCs w:val="0"/>
+          <w:sz w:val="22"/>
+          <w:szCs w:val="22"/>
+          <w:lang w:val="it-IT"/>
+        </w:rPr>
+      </w:pPr>
+    </w:p>
+    <w:p>
+      <w:pPr>
+        <w:pStyle w:val="6"/>
+        <w:numPr>
+          <w:ilvl w:val="0"/>
+          <w:numId w:val="0"/>
+        </w:numPr>
+        <w:contextualSpacing/>
+        <w:rPr>
+          <w:rFonts w:hint="default"/>
+          <w:b w:val="0"/>
+          <w:bCs w:val="0"/>
+          <w:sz w:val="22"/>
+          <w:szCs w:val="22"/>
+          <w:lang w:val="it-IT"/>
+        </w:rPr>
+      </w:pPr>
+    </w:p>
+    <w:p>
+      <w:pPr>
+        <w:pStyle w:val="6"/>
+        <w:numPr>
+          <w:ilvl w:val="0"/>
+          <w:numId w:val="0"/>
+        </w:numPr>
+        <w:contextualSpacing/>
+        <w:rPr>
+          <w:rFonts w:hint="default"/>
+          <w:b w:val="0"/>
+          <w:bCs w:val="0"/>
+          <w:sz w:val="22"/>
+          <w:szCs w:val="22"/>
+          <w:lang w:val="it-IT"/>
+        </w:rPr>
+      </w:pPr>
+    </w:p>
+    <w:p>
+      <w:pPr>
+        <w:pStyle w:val="6"/>
+        <w:numPr>
+          <w:ilvl w:val="0"/>
+          <w:numId w:val="0"/>
+        </w:numPr>
+        <w:contextualSpacing/>
+        <w:rPr>
+          <w:rFonts w:hint="default"/>
+          <w:b w:val="0"/>
+          <w:bCs w:val="0"/>
+          <w:sz w:val="22"/>
+          <w:szCs w:val="22"/>
+          <w:lang w:val="it-IT"/>
+        </w:rPr>
+      </w:pPr>
+    </w:p>
+    <w:p>
+      <w:pPr>
+        <w:pStyle w:val="6"/>
+        <w:numPr>
+          <w:ilvl w:val="0"/>
+          <w:numId w:val="0"/>
+        </w:numPr>
+        <w:contextualSpacing/>
+        <w:rPr>
+          <w:rFonts w:hint="default"/>
+          <w:b w:val="0"/>
+          <w:bCs w:val="0"/>
+          <w:sz w:val="22"/>
+          <w:szCs w:val="22"/>
+          <w:lang w:val="it-IT"/>
+        </w:rPr>
+      </w:pPr>
+    </w:p>
+    <w:p>
+      <w:pPr>
+        <w:pStyle w:val="6"/>
+        <w:numPr>
           <w:ilvl w:val="1"/>
           <w:numId w:val="1"/>
         </w:numPr>
@@ -4752,8 +5402,6 @@
         </w:rPr>
         <w:t>Come detto in precedenza abbiamo favorito la composizione ripetto all’ereditarietà per la comunicazione tra i diversi “livelli” della nostra applicazione, questo grazie all’uso dei DTO (Data Transfer Object) che sono strutturati e collegati nel seguente modo:</w:t>
       </w:r>
-      <w:bookmarkStart w:id="0" w:name="_GoBack"/>
-      <w:bookmarkEnd w:id="0"/>
     </w:p>
     <w:p>
       <w:pPr>
@@ -5600,7 +6248,7 @@
     <w:lsdException w:unhideWhenUsed="0" w:uiPriority="0" w:semiHidden="0" w:name="Normal Indent"/>
     <w:lsdException w:unhideWhenUsed="0" w:uiPriority="0" w:semiHidden="0" w:name="footnote text"/>
     <w:lsdException w:unhideWhenUsed="0" w:uiPriority="0" w:semiHidden="0" w:name="annotation text"/>
-    <w:lsdException w:unhideWhenUsed="0" w:uiPriority="0" w:semiHidden="0" w:name="header"/>
+    <w:lsdException w:qFormat="1" w:unhideWhenUsed="0" w:uiPriority="0" w:semiHidden="0" w:name="header"/>
     <w:lsdException w:unhideWhenUsed="0" w:uiPriority="0" w:semiHidden="0" w:name="footer"/>
     <w:lsdException w:unhideWhenUsed="0" w:uiPriority="0" w:semiHidden="0" w:name="index heading"/>
     <w:lsdException w:qFormat="1" w:uiPriority="0" w:name="caption"/>
@@ -5634,7 +6282,7 @@
     <w:lsdException w:qFormat="1" w:unhideWhenUsed="0" w:uiPriority="0" w:semiHidden="0" w:name="Title"/>
     <w:lsdException w:unhideWhenUsed="0" w:uiPriority="0" w:semiHidden="0" w:name="Closing"/>
     <w:lsdException w:unhideWhenUsed="0" w:uiPriority="0" w:semiHidden="0" w:name="Signature"/>
-    <w:lsdException w:unhideWhenUsed="0" w:uiPriority="0" w:name="Default Paragraph Font"/>
+    <w:lsdException w:qFormat="1" w:unhideWhenUsed="0" w:uiPriority="0" w:name="Default Paragraph Font"/>
     <w:lsdException w:unhideWhenUsed="0" w:uiPriority="0" w:semiHidden="0" w:name="Body Text"/>
     <w:lsdException w:unhideWhenUsed="0" w:uiPriority="0" w:semiHidden="0" w:name="Body Text Indent"/>
     <w:lsdException w:unhideWhenUsed="0" w:uiPriority="0" w:semiHidden="0" w:name="List Continue"/>
@@ -5672,7 +6320,7 @@
     <w:lsdException w:unhideWhenUsed="0" w:uiPriority="0" w:semiHidden="0" w:name="HTML Sample"/>
     <w:lsdException w:unhideWhenUsed="0" w:uiPriority="0" w:semiHidden="0" w:name="HTML Typewriter"/>
     <w:lsdException w:unhideWhenUsed="0" w:uiPriority="0" w:semiHidden="0" w:name="HTML Variable"/>
-    <w:lsdException w:unhideWhenUsed="0" w:uiPriority="0" w:name="Normal Table"/>
+    <w:lsdException w:qFormat="1" w:unhideWhenUsed="0" w:uiPriority="0" w:name="Normal Table"/>
     <w:lsdException w:unhideWhenUsed="0" w:uiPriority="0" w:semiHidden="0" w:name="annotation subject"/>
     <w:lsdException w:unhideWhenUsed="0" w:uiPriority="0" w:semiHidden="0" w:name="Table Simple 1"/>
     <w:lsdException w:unhideWhenUsed="0" w:uiPriority="0" w:semiHidden="0" w:name="Table Simple 2"/>
@@ -5831,11 +6479,13 @@
   <w:style w:type="character" w:default="1" w:styleId="4">
     <w:name w:val="Default Paragraph Font"/>
     <w:semiHidden/>
+    <w:qFormat/>
     <w:uiPriority w:val="0"/>
   </w:style>
   <w:style w:type="table" w:default="1" w:styleId="5">
     <w:name w:val="Normal Table"/>
     <w:semiHidden/>
+    <w:qFormat/>
     <w:uiPriority w:val="0"/>
     <w:tblPr>
       <w:tblLayout w:type="fixed"/>
@@ -5867,6 +6517,7 @@
   <w:style w:type="paragraph" w:styleId="3">
     <w:name w:val="header"/>
     <w:basedOn w:val="1"/>
+    <w:qFormat/>
     <w:uiPriority w:val="0"/>
     <w:pPr>
       <w:tabs>

</xml_diff>